<commit_message>
Doc updated, UCs listed
</commit_message>
<xml_diff>
--- a/Docs/OpisBiznesowy.docx
+++ b/Docs/OpisBiznesowy.docx
@@ -1,6 +1,6 @@
 
 <file path=word/document.xml><?xml version="1.0" encoding="utf-8"?>
-<w:document xmlns:wpc="http://schemas.microsoft.com/office/word/2010/wordprocessingCanvas" xmlns:cx="http://schemas.microsoft.com/office/drawing/2014/chartex" xmlns:cx1="http://schemas.microsoft.com/office/drawing/2015/9/8/chartex" xmlns:cx2="http://schemas.microsoft.com/office/drawing/2015/10/21/chartex" xmlns:cx3="http://schemas.microsoft.com/office/drawing/2016/5/9/chartex" xmlns:cx4="http://schemas.microsoft.com/office/drawing/2016/5/10/chartex" xmlns:cx5="http://schemas.microsoft.com/office/drawing/2016/5/11/chartex" xmlns:cx6="http://schemas.microsoft.com/office/drawing/2016/5/12/chartex" xmlns:cx7="http://schemas.microsoft.com/office/drawing/2016/5/13/chartex" xmlns:cx8="http://schemas.microsoft.com/office/drawing/2016/5/14/chartex" xmlns:mc="http://schemas.openxmlformats.org/markup-compatibility/2006" xmlns:aink="http://schemas.microsoft.com/office/drawing/2016/ink" xmlns:am3d="http://schemas.microsoft.com/office/drawing/2017/model3d" xmlns:o="urn:schemas-microsoft-com:office:office" xmlns:r="http://schemas.openxmlformats.org/officeDocument/2006/relationships" xmlns:m="http://schemas.openxmlformats.org/officeDocument/2006/math" xmlns:v="urn:schemas-microsoft-com:vml" xmlns:wp14="http://schemas.microsoft.com/office/word/2010/wordprocessingDrawing" xmlns:wp="http://schemas.openxmlformats.org/drawingml/2006/wordprocessingDrawing" xmlns:w10="urn:schemas-microsoft-com:office:word" xmlns:w="http://schemas.openxmlformats.org/wordprocessingml/2006/main" xmlns:w14="http://schemas.microsoft.com/office/word/2010/wordml" xmlns:w15="http://schemas.microsoft.com/office/word/2012/wordml" xmlns:w16cid="http://schemas.microsoft.com/office/word/2016/wordml/cid" xmlns:w16se="http://schemas.microsoft.com/office/word/2015/wordml/symex" xmlns:wpg="http://schemas.microsoft.com/office/word/2010/wordprocessingGroup" xmlns:wpi="http://schemas.microsoft.com/office/word/2010/wordprocessingInk" xmlns:wne="http://schemas.microsoft.com/office/word/2006/wordml" xmlns:wps="http://schemas.microsoft.com/office/word/2010/wordprocessingShape" mc:Ignorable="w14 w15 w16se w16cid wp14">
+<w:document xmlns:wpc="http://schemas.microsoft.com/office/word/2010/wordprocessingCanvas" xmlns:mo="http://schemas.microsoft.com/office/mac/office/2008/main" xmlns:mc="http://schemas.openxmlformats.org/markup-compatibility/2006" xmlns:mv="urn:schemas-microsoft-com:mac:vml" xmlns:o="urn:schemas-microsoft-com:office:office" xmlns:r="http://schemas.openxmlformats.org/officeDocument/2006/relationships" xmlns:m="http://schemas.openxmlformats.org/officeDocument/2006/math" xmlns:v="urn:schemas-microsoft-com:vml" xmlns:wp14="http://schemas.microsoft.com/office/word/2010/wordprocessingDrawing" xmlns:wp="http://schemas.openxmlformats.org/drawingml/2006/wordprocessingDrawing" xmlns:w10="urn:schemas-microsoft-com:office:word" xmlns:w="http://schemas.openxmlformats.org/wordprocessingml/2006/main" xmlns:w14="http://schemas.microsoft.com/office/word/2010/wordml" xmlns:wpg="http://schemas.microsoft.com/office/word/2010/wordprocessingGroup" xmlns:wpi="http://schemas.microsoft.com/office/word/2010/wordprocessingInk" xmlns:wne="http://schemas.microsoft.com/office/word/2006/wordml" xmlns:wps="http://schemas.microsoft.com/office/word/2010/wordprocessingShape" mc:Ignorable="w14 wp14">
   <w:body>
     <w:p>
       <w:pPr>
@@ -79,7 +79,7 @@
         <w:rPr>
           <w:lang w:val="pl-PL"/>
         </w:rPr>
-        <w:t>Przepisy</w:t>
+        <w:t>Dane techniczne</w:t>
       </w:r>
     </w:p>
     <w:p>
@@ -93,7 +93,7 @@
         <w:rPr>
           <w:lang w:val="pl-PL"/>
         </w:rPr>
-        <w:t>?</w:t>
+        <w:t xml:space="preserve">Klient ma dostęp do sklepu z poziomu przeglądarki internetowej. Pracownik sklepu ma dodatkowo możliwość użycia specjalnej aplikacji do aktualizacji inwentarza. Zakłada się że sklep będzie w stanie obsłużyć ponad 1000 użytkowników jednocześnie, a baza danych będzie zawierać kilkadziesiąt tysięcy produktów. Sklep ma kilka oddziałów, więc potrzebna jest integracja danych znajdujących się w więcej niż jednym miejscu. </w:t>
       </w:r>
     </w:p>
     <w:p>
@@ -112,36 +112,427 @@
         <w:rPr>
           <w:lang w:val="pl-PL"/>
         </w:rPr>
-        <w:t>Dane techniczne</w:t>
+        <w:t>Wymagania funkcjonalne</w:t>
       </w:r>
     </w:p>
     <w:p>
       <w:pPr>
+        <w:pStyle w:val="ListParagraph"/>
         <w:jc w:val="both"/>
         <w:rPr>
           <w:lang w:val="pl-PL"/>
         </w:rPr>
       </w:pPr>
+    </w:p>
+    <w:p>
+      <w:pPr>
+        <w:pStyle w:val="ListParagraph"/>
+        <w:numPr>
+          <w:ilvl w:val="0"/>
+          <w:numId w:val="15"/>
+        </w:numPr>
+        <w:jc w:val="both"/>
+        <w:rPr>
+          <w:lang w:val="pl-PL"/>
+        </w:rPr>
+      </w:pPr>
       <w:r>
         <w:rPr>
           <w:lang w:val="pl-PL"/>
         </w:rPr>
-        <w:t xml:space="preserve">Klient ma dostęp do sklepu z poziomu przeglądarki internetowej. Pracownik sklepu ma dodatkowo możliwość użycia specjalnej aplikacji do aktualizacji inwentarza. </w:t>
+        <w:t>System zawiera bazę multimediów dostępnych do zakupu</w:t>
       </w:r>
+    </w:p>
+    <w:p>
+      <w:pPr>
+        <w:pStyle w:val="ListParagraph"/>
+        <w:numPr>
+          <w:ilvl w:val="0"/>
+          <w:numId w:val="15"/>
+        </w:numPr>
+        <w:jc w:val="both"/>
+        <w:rPr>
+          <w:lang w:val="pl-PL"/>
+        </w:rPr>
+      </w:pPr>
       <w:r>
         <w:rPr>
           <w:lang w:val="pl-PL"/>
         </w:rPr>
-        <w:t xml:space="preserve">Zakłada się że sklep będzie w stanie obsłużyć ponad 1000 użytkowników jednocześnie, a baza danych będzie zawierać kilkadziesiąt tysięcy produktów. Sklep ma kilka oddziałów, więc potrzebna </w:t>
+        <w:t>System dysponuje bazą multimediów trzech typów – gier, albumów muzycznych i filmów. Każde medium posiada wewnętrzny podział ze względu na nośnik, platformę lub gatunek.</w:t>
       </w:r>
+    </w:p>
+    <w:p>
+      <w:pPr>
+        <w:pStyle w:val="ListParagraph"/>
+        <w:numPr>
+          <w:ilvl w:val="0"/>
+          <w:numId w:val="15"/>
+        </w:numPr>
+        <w:jc w:val="both"/>
+        <w:rPr>
+          <w:lang w:val="pl-PL"/>
+        </w:rPr>
+      </w:pPr>
+      <w:r>
+        <w:rPr>
+          <w:lang w:val="pl-PL"/>
+        </w:rPr>
+        <w:t>W celu znalezienia przedmiotu należy podać jedno z następujących:</w:t>
+      </w:r>
+    </w:p>
+    <w:p>
+      <w:pPr>
+        <w:pStyle w:val="ListParagraph"/>
+        <w:numPr>
+          <w:ilvl w:val="1"/>
+          <w:numId w:val="15"/>
+        </w:numPr>
+        <w:jc w:val="both"/>
+        <w:rPr>
+          <w:lang w:val="pl-PL"/>
+        </w:rPr>
+      </w:pPr>
+      <w:r>
+        <w:rPr>
+          <w:lang w:val="pl-PL"/>
+        </w:rPr>
+        <w:t>Część lub całą nazwę/tytuł</w:t>
+      </w:r>
+    </w:p>
+    <w:p>
+      <w:pPr>
+        <w:pStyle w:val="ListParagraph"/>
+        <w:numPr>
+          <w:ilvl w:val="1"/>
+          <w:numId w:val="15"/>
+        </w:numPr>
+        <w:jc w:val="both"/>
+        <w:rPr>
+          <w:lang w:val="pl-PL"/>
+        </w:rPr>
+      </w:pPr>
+      <w:r>
+        <w:rPr>
+          <w:lang w:val="pl-PL"/>
+        </w:rPr>
+        <w:t>Rodzaj przedmiotu</w:t>
+      </w:r>
+    </w:p>
+    <w:p>
+      <w:pPr>
+        <w:pStyle w:val="ListParagraph"/>
+        <w:numPr>
+          <w:ilvl w:val="1"/>
+          <w:numId w:val="15"/>
+        </w:numPr>
+        <w:jc w:val="both"/>
+        <w:rPr>
+          <w:lang w:val="pl-PL"/>
+        </w:rPr>
+      </w:pPr>
+      <w:r>
+        <w:rPr>
+          <w:lang w:val="pl-PL"/>
+        </w:rPr>
+        <w:t>Nośnik</w:t>
+      </w:r>
+    </w:p>
+    <w:p>
+      <w:pPr>
+        <w:pStyle w:val="ListParagraph"/>
+        <w:numPr>
+          <w:ilvl w:val="1"/>
+          <w:numId w:val="15"/>
+        </w:numPr>
+        <w:jc w:val="both"/>
+        <w:rPr>
+          <w:lang w:val="pl-PL"/>
+        </w:rPr>
+      </w:pPr>
+      <w:r>
+        <w:rPr>
+          <w:lang w:val="pl-PL"/>
+        </w:rPr>
+        <w:t>Autora/producenta</w:t>
+      </w:r>
+    </w:p>
+    <w:p>
+      <w:pPr>
+        <w:pStyle w:val="ListParagraph"/>
+        <w:numPr>
+          <w:ilvl w:val="0"/>
+          <w:numId w:val="15"/>
+        </w:numPr>
+        <w:jc w:val="both"/>
+        <w:rPr>
+          <w:lang w:val="pl-PL"/>
+        </w:rPr>
+      </w:pPr>
+      <w:r>
+        <w:rPr>
+          <w:lang w:val="pl-PL"/>
+        </w:rPr>
+        <w:t>W celu zakupu przedmiotu należy dodać go do koszyka a następnie zatwierdzić zamówienie</w:t>
+      </w:r>
+    </w:p>
+    <w:p>
+      <w:pPr>
+        <w:pStyle w:val="ListParagraph"/>
+        <w:numPr>
+          <w:ilvl w:val="0"/>
+          <w:numId w:val="15"/>
+        </w:numPr>
+        <w:jc w:val="both"/>
+        <w:rPr>
+          <w:lang w:val="pl-PL"/>
+        </w:rPr>
+      </w:pPr>
+    </w:p>
+    <w:p>
+      <w:pPr>
+        <w:pStyle w:val="ListParagraph"/>
+        <w:numPr>
+          <w:ilvl w:val="0"/>
+          <w:numId w:val="13"/>
+        </w:numPr>
+        <w:jc w:val="both"/>
+        <w:rPr>
+          <w:lang w:val="pl-PL"/>
+        </w:rPr>
+      </w:pPr>
+      <w:r>
+        <w:rPr>
+          <w:lang w:val="pl-PL"/>
+        </w:rPr>
+        <w:t>Wymagania niefunkcjonalne</w:t>
+      </w:r>
+    </w:p>
+    <w:p>
+      <w:pPr>
+        <w:pStyle w:val="ListParagraph"/>
+        <w:numPr>
+          <w:ilvl w:val="0"/>
+          <w:numId w:val="16"/>
+        </w:numPr>
+        <w:jc w:val="both"/>
+        <w:rPr>
+          <w:lang w:val="pl-PL"/>
+        </w:rPr>
+      </w:pPr>
+      <w:r>
+        <w:rPr>
+          <w:lang w:val="pl-PL"/>
+        </w:rPr>
+        <w:t>Aktualizacja danych o przedmiotach, a także zmiany w rachunkach mogą być dokonywane tylko przez osoby o odpowiednich uprawnieniach.</w:t>
+      </w:r>
+    </w:p>
+    <w:p>
+      <w:pPr>
+        <w:pStyle w:val="ListParagraph"/>
+        <w:numPr>
+          <w:ilvl w:val="0"/>
+          <w:numId w:val="16"/>
+        </w:numPr>
+        <w:jc w:val="both"/>
+        <w:rPr>
+          <w:lang w:val="pl-PL"/>
+        </w:rPr>
+      </w:pPr>
+      <w:r>
+        <w:rPr>
+          <w:lang w:val="pl-PL"/>
+        </w:rPr>
+        <w:t>Klient jest w stanie wyszukiwać przedmioty samodzielnie</w:t>
+      </w:r>
+    </w:p>
+    <w:p>
+      <w:pPr>
+        <w:pStyle w:val="ListParagraph"/>
+        <w:numPr>
+          <w:ilvl w:val="0"/>
+          <w:numId w:val="16"/>
+        </w:numPr>
+        <w:jc w:val="both"/>
+        <w:rPr>
+          <w:lang w:val="pl-PL"/>
+        </w:rPr>
+      </w:pPr>
+      <w:r>
+        <w:rPr>
+          <w:lang w:val="pl-PL"/>
+        </w:rPr>
+        <w:t>Zakupy odbywają się przez klienta przeglądarkowego</w:t>
+      </w:r>
+    </w:p>
+    <w:p>
+      <w:pPr>
+        <w:pStyle w:val="ListParagraph"/>
+        <w:numPr>
+          <w:ilvl w:val="0"/>
+          <w:numId w:val="16"/>
+        </w:numPr>
+        <w:jc w:val="both"/>
+        <w:rPr>
+          <w:lang w:val="pl-PL"/>
+        </w:rPr>
+      </w:pPr>
+      <w:r>
+        <w:rPr>
+          <w:lang w:val="pl-PL"/>
+        </w:rPr>
+        <w:t xml:space="preserve">Zarządzanie inwentarzem odbywa się przez klienta przeglądarkowego oraz </w:t>
+      </w:r>
+      <w:proofErr w:type="spellStart"/>
+      <w:r>
+        <w:rPr>
+          <w:lang w:val="pl-PL"/>
+        </w:rPr>
+        <w:t>standalone</w:t>
+      </w:r>
+      <w:proofErr w:type="spellEnd"/>
+    </w:p>
+    <w:p>
+      <w:pPr>
+        <w:pStyle w:val="ListParagraph"/>
+        <w:ind w:left="1068"/>
+        <w:jc w:val="both"/>
+        <w:rPr>
+          <w:lang w:val="pl-PL"/>
+        </w:rPr>
+      </w:pPr>
+    </w:p>
+    <w:p>
+      <w:pPr>
+        <w:pStyle w:val="ListParagraph"/>
+        <w:numPr>
+          <w:ilvl w:val="0"/>
+          <w:numId w:val="13"/>
+        </w:numPr>
+        <w:jc w:val="both"/>
+        <w:rPr>
+          <w:lang w:val="pl-PL"/>
+        </w:rPr>
+      </w:pPr>
+      <w:r>
+        <w:rPr>
+          <w:lang w:val="pl-PL"/>
+        </w:rPr>
+        <w:t>Przypadki użycia</w:t>
+      </w:r>
+    </w:p>
+    <w:p>
+      <w:pPr>
+        <w:jc w:val="both"/>
+        <w:rPr>
+          <w:lang w:val="pl-PL"/>
+        </w:rPr>
+      </w:pPr>
+    </w:p>
+    <w:p>
+      <w:pPr>
+        <w:jc w:val="both"/>
+        <w:rPr>
+          <w:lang w:val="pl-PL"/>
+        </w:rPr>
+      </w:pPr>
+    </w:p>
+    <w:p>
+      <w:pPr>
+        <w:jc w:val="both"/>
+        <w:rPr>
+          <w:lang w:val="pl-PL"/>
+        </w:rPr>
+      </w:pPr>
+    </w:p>
+    <w:p>
+      <w:pPr>
+        <w:jc w:val="both"/>
+        <w:rPr>
+          <w:lang w:val="pl-PL"/>
+        </w:rPr>
+      </w:pPr>
+      <w:r>
+        <w:rPr>
+          <w:lang w:val="pl-PL"/>
+        </w:rPr>
+        <w:lastRenderedPageBreak/>
+        <w:t>SZUKANIE PRZEDMIOTU</w:t>
+      </w:r>
+    </w:p>
+    <w:p>
+      <w:pPr>
+        <w:jc w:val="both"/>
+        <w:rPr>
+          <w:lang w:val="pl-PL"/>
+        </w:rPr>
+      </w:pPr>
+      <w:r>
+        <w:rPr>
+          <w:lang w:val="pl-PL"/>
+        </w:rPr>
+        <w:t>Cel: Poszukiwanie przedmiotu</w:t>
+      </w:r>
+    </w:p>
+    <w:p>
+      <w:pPr>
+        <w:jc w:val="both"/>
+        <w:rPr>
+          <w:lang w:val="pl-PL"/>
+        </w:rPr>
+      </w:pPr>
+      <w:r>
+        <w:rPr>
+          <w:lang w:val="pl-PL"/>
+        </w:rPr>
+        <w:t>Warunki startowe: Otwarcie strony WWW, uruchomienie funkcjonalności wyszukiwania</w:t>
+      </w:r>
+    </w:p>
+    <w:p>
+      <w:pPr>
+        <w:jc w:val="both"/>
+        <w:rPr>
+          <w:lang w:val="pl-PL"/>
+        </w:rPr>
+      </w:pPr>
+      <w:r>
+        <w:rPr>
+          <w:lang w:val="pl-PL"/>
+        </w:rPr>
+        <w:t>Warunki końcowe: Zwrócenie listy przedmiotów spełniających warunki podane przez użytkownika (w przypadku braku pasujących – pusta lista)</w:t>
+      </w:r>
+    </w:p>
+    <w:p>
+      <w:pPr>
+        <w:jc w:val="both"/>
+        <w:rPr>
+          <w:lang w:val="pl-PL"/>
+        </w:rPr>
+      </w:pPr>
+      <w:r>
+        <w:rPr>
+          <w:lang w:val="pl-PL"/>
+        </w:rPr>
+        <w:t xml:space="preserve">Przebieg: </w:t>
+      </w:r>
+    </w:p>
+    <w:p>
+      <w:pPr>
+        <w:jc w:val="both"/>
+        <w:rPr>
+          <w:lang w:val="pl-PL"/>
+        </w:rPr>
+      </w:pPr>
       <w:bookmarkStart w:id="0" w:name="_GoBack"/>
       <w:bookmarkEnd w:id="0"/>
-      <w:r>
-        <w:rPr>
-          <w:lang w:val="pl-PL"/>
-        </w:rPr>
-        <w:t xml:space="preserve">jest integracja danych znajdujących się w więcej niż jednym miejscu. </w:t>
-      </w:r>
+    </w:p>
+    <w:p>
+      <w:pPr>
+        <w:jc w:val="both"/>
+        <w:rPr>
+          <w:lang w:val="pl-PL"/>
+        </w:rPr>
+      </w:pPr>
     </w:p>
     <w:sectPr>
       <w:pgSz w:w="11906" w:h="16838"/>
@@ -154,8 +545,8 @@
 </file>
 
 <file path=word/numbering.xml><?xml version="1.0" encoding="utf-8"?>
-<w:numbering xmlns:wpc="http://schemas.microsoft.com/office/word/2010/wordprocessingCanvas" xmlns:cx="http://schemas.microsoft.com/office/drawing/2014/chartex" xmlns:cx1="http://schemas.microsoft.com/office/drawing/2015/9/8/chartex" xmlns:cx2="http://schemas.microsoft.com/office/drawing/2015/10/21/chartex" xmlns:cx3="http://schemas.microsoft.com/office/drawing/2016/5/9/chartex" xmlns:cx4="http://schemas.microsoft.com/office/drawing/2016/5/10/chartex" xmlns:cx5="http://schemas.microsoft.com/office/drawing/2016/5/11/chartex" xmlns:cx6="http://schemas.microsoft.com/office/drawing/2016/5/12/chartex" xmlns:cx7="http://schemas.microsoft.com/office/drawing/2016/5/13/chartex" xmlns:cx8="http://schemas.microsoft.com/office/drawing/2016/5/14/chartex" xmlns:mc="http://schemas.openxmlformats.org/markup-compatibility/2006" xmlns:aink="http://schemas.microsoft.com/office/drawing/2016/ink" xmlns:am3d="http://schemas.microsoft.com/office/drawing/2017/model3d" xmlns:o="urn:schemas-microsoft-com:office:office" xmlns:r="http://schemas.openxmlformats.org/officeDocument/2006/relationships" xmlns:m="http://schemas.openxmlformats.org/officeDocument/2006/math" xmlns:v="urn:schemas-microsoft-com:vml" xmlns:wp14="http://schemas.microsoft.com/office/word/2010/wordprocessingDrawing" xmlns:wp="http://schemas.openxmlformats.org/drawingml/2006/wordprocessingDrawing" xmlns:w10="urn:schemas-microsoft-com:office:word" xmlns:w="http://schemas.openxmlformats.org/wordprocessingml/2006/main" xmlns:w14="http://schemas.microsoft.com/office/word/2010/wordml" xmlns:w15="http://schemas.microsoft.com/office/word/2012/wordml" xmlns:w16cid="http://schemas.microsoft.com/office/word/2016/wordml/cid" xmlns:w16se="http://schemas.microsoft.com/office/word/2015/wordml/symex" xmlns:wpg="http://schemas.microsoft.com/office/word/2010/wordprocessingGroup" xmlns:wpi="http://schemas.microsoft.com/office/word/2010/wordprocessingInk" xmlns:wne="http://schemas.microsoft.com/office/word/2006/wordml" xmlns:wps="http://schemas.microsoft.com/office/word/2010/wordprocessingShape" mc:Ignorable="w14 w15 w16se w16cid wp14">
-  <w:abstractNum w:abstractNumId="0" w15:restartNumberingAfterBreak="0">
+<w:numbering xmlns:wpc="http://schemas.microsoft.com/office/word/2010/wordprocessingCanvas" xmlns:mo="http://schemas.microsoft.com/office/mac/office/2008/main" xmlns:mc="http://schemas.openxmlformats.org/markup-compatibility/2006" xmlns:mv="urn:schemas-microsoft-com:mac:vml" xmlns:o="urn:schemas-microsoft-com:office:office" xmlns:r="http://schemas.openxmlformats.org/officeDocument/2006/relationships" xmlns:m="http://schemas.openxmlformats.org/officeDocument/2006/math" xmlns:v="urn:schemas-microsoft-com:vml" xmlns:wp14="http://schemas.microsoft.com/office/word/2010/wordprocessingDrawing" xmlns:wp="http://schemas.openxmlformats.org/drawingml/2006/wordprocessingDrawing" xmlns:w10="urn:schemas-microsoft-com:office:word" xmlns:w="http://schemas.openxmlformats.org/wordprocessingml/2006/main" xmlns:w14="http://schemas.microsoft.com/office/word/2010/wordml" xmlns:wpg="http://schemas.microsoft.com/office/word/2010/wordprocessingGroup" xmlns:wpi="http://schemas.microsoft.com/office/word/2010/wordprocessingInk" xmlns:wne="http://schemas.microsoft.com/office/word/2006/wordml" xmlns:wps="http://schemas.microsoft.com/office/word/2010/wordprocessingShape" mc:Ignorable="w14 wp14">
+  <w:abstractNum w:abstractNumId="0">
     <w:nsid w:val="06C30DA0"/>
     <w:multiLevelType w:val="hybridMultilevel"/>
     <w:tmpl w:val="E56859F2"/>
@@ -270,7 +661,7 @@
       </w:rPr>
     </w:lvl>
   </w:abstractNum>
-  <w:abstractNum w:abstractNumId="1" w15:restartNumberingAfterBreak="0">
+  <w:abstractNum w:abstractNumId="1">
     <w:nsid w:val="17D15A0A"/>
     <w:multiLevelType w:val="hybridMultilevel"/>
     <w:tmpl w:val="E57AF766"/>
@@ -385,7 +776,120 @@
       </w:rPr>
     </w:lvl>
   </w:abstractNum>
-  <w:abstractNum w:abstractNumId="2" w15:restartNumberingAfterBreak="0">
+  <w:abstractNum w:abstractNumId="2">
+    <w:nsid w:val="1D590B2A"/>
+    <w:multiLevelType w:val="hybridMultilevel"/>
+    <w:tmpl w:val="FC562B18"/>
+    <w:lvl w:ilvl="0" w:tplc="04090001">
+      <w:start w:val="1"/>
+      <w:numFmt w:val="bullet"/>
+      <w:lvlText w:val=""/>
+      <w:lvlJc w:val="left"/>
+      <w:pPr>
+        <w:ind w:left="1068" w:hanging="360"/>
+      </w:pPr>
+      <w:rPr>
+        <w:rFonts w:ascii="Symbol" w:hAnsi="Symbol" w:hint="default"/>
+      </w:rPr>
+    </w:lvl>
+    <w:lvl w:ilvl="1" w:tplc="04090003">
+      <w:start w:val="1"/>
+      <w:numFmt w:val="bullet"/>
+      <w:lvlText w:val="o"/>
+      <w:lvlJc w:val="left"/>
+      <w:pPr>
+        <w:ind w:left="1788" w:hanging="360"/>
+      </w:pPr>
+      <w:rPr>
+        <w:rFonts w:ascii="Courier New" w:hAnsi="Courier New" w:hint="default"/>
+      </w:rPr>
+    </w:lvl>
+    <w:lvl w:ilvl="2" w:tplc="04090005" w:tentative="1">
+      <w:start w:val="1"/>
+      <w:numFmt w:val="bullet"/>
+      <w:lvlText w:val=""/>
+      <w:lvlJc w:val="left"/>
+      <w:pPr>
+        <w:ind w:left="2508" w:hanging="360"/>
+      </w:pPr>
+      <w:rPr>
+        <w:rFonts w:ascii="Wingdings" w:hAnsi="Wingdings" w:hint="default"/>
+      </w:rPr>
+    </w:lvl>
+    <w:lvl w:ilvl="3" w:tplc="04090001" w:tentative="1">
+      <w:start w:val="1"/>
+      <w:numFmt w:val="bullet"/>
+      <w:lvlText w:val=""/>
+      <w:lvlJc w:val="left"/>
+      <w:pPr>
+        <w:ind w:left="3228" w:hanging="360"/>
+      </w:pPr>
+      <w:rPr>
+        <w:rFonts w:ascii="Symbol" w:hAnsi="Symbol" w:hint="default"/>
+      </w:rPr>
+    </w:lvl>
+    <w:lvl w:ilvl="4" w:tplc="04090003" w:tentative="1">
+      <w:start w:val="1"/>
+      <w:numFmt w:val="bullet"/>
+      <w:lvlText w:val="o"/>
+      <w:lvlJc w:val="left"/>
+      <w:pPr>
+        <w:ind w:left="3948" w:hanging="360"/>
+      </w:pPr>
+      <w:rPr>
+        <w:rFonts w:ascii="Courier New" w:hAnsi="Courier New" w:hint="default"/>
+      </w:rPr>
+    </w:lvl>
+    <w:lvl w:ilvl="5" w:tplc="04090005" w:tentative="1">
+      <w:start w:val="1"/>
+      <w:numFmt w:val="bullet"/>
+      <w:lvlText w:val=""/>
+      <w:lvlJc w:val="left"/>
+      <w:pPr>
+        <w:ind w:left="4668" w:hanging="360"/>
+      </w:pPr>
+      <w:rPr>
+        <w:rFonts w:ascii="Wingdings" w:hAnsi="Wingdings" w:hint="default"/>
+      </w:rPr>
+    </w:lvl>
+    <w:lvl w:ilvl="6" w:tplc="04090001" w:tentative="1">
+      <w:start w:val="1"/>
+      <w:numFmt w:val="bullet"/>
+      <w:lvlText w:val=""/>
+      <w:lvlJc w:val="left"/>
+      <w:pPr>
+        <w:ind w:left="5388" w:hanging="360"/>
+      </w:pPr>
+      <w:rPr>
+        <w:rFonts w:ascii="Symbol" w:hAnsi="Symbol" w:hint="default"/>
+      </w:rPr>
+    </w:lvl>
+    <w:lvl w:ilvl="7" w:tplc="04090003" w:tentative="1">
+      <w:start w:val="1"/>
+      <w:numFmt w:val="bullet"/>
+      <w:lvlText w:val="o"/>
+      <w:lvlJc w:val="left"/>
+      <w:pPr>
+        <w:ind w:left="6108" w:hanging="360"/>
+      </w:pPr>
+      <w:rPr>
+        <w:rFonts w:ascii="Courier New" w:hAnsi="Courier New" w:hint="default"/>
+      </w:rPr>
+    </w:lvl>
+    <w:lvl w:ilvl="8" w:tplc="04090005" w:tentative="1">
+      <w:start w:val="1"/>
+      <w:numFmt w:val="bullet"/>
+      <w:lvlText w:val=""/>
+      <w:lvlJc w:val="left"/>
+      <w:pPr>
+        <w:ind w:left="6828" w:hanging="360"/>
+      </w:pPr>
+      <w:rPr>
+        <w:rFonts w:ascii="Wingdings" w:hAnsi="Wingdings" w:hint="default"/>
+      </w:rPr>
+    </w:lvl>
+  </w:abstractNum>
+  <w:abstractNum w:abstractNumId="3">
     <w:nsid w:val="1FDA1AF8"/>
     <w:multiLevelType w:val="hybridMultilevel"/>
     <w:tmpl w:val="93CC6104"/>
@@ -525,7 +1029,7 @@
       </w:rPr>
     </w:lvl>
   </w:abstractNum>
-  <w:abstractNum w:abstractNumId="3" w15:restartNumberingAfterBreak="0">
+  <w:abstractNum w:abstractNumId="4">
     <w:nsid w:val="2E7200CB"/>
     <w:multiLevelType w:val="multilevel"/>
     <w:tmpl w:val="E2323E2C"/>
@@ -669,7 +1173,7 @@
       </w:rPr>
     </w:lvl>
   </w:abstractNum>
-  <w:abstractNum w:abstractNumId="4" w15:restartNumberingAfterBreak="0">
+  <w:abstractNum w:abstractNumId="5">
     <w:nsid w:val="2F854E9B"/>
     <w:multiLevelType w:val="hybridMultilevel"/>
     <w:tmpl w:val="966AD262"/>
@@ -782,7 +1286,93 @@
       </w:rPr>
     </w:lvl>
   </w:abstractNum>
-  <w:abstractNum w:abstractNumId="5" w15:restartNumberingAfterBreak="0">
+  <w:abstractNum w:abstractNumId="6">
+    <w:nsid w:val="44373CB1"/>
+    <w:multiLevelType w:val="hybridMultilevel"/>
+    <w:tmpl w:val="3BE8B2DC"/>
+    <w:lvl w:ilvl="0" w:tplc="0409000F">
+      <w:start w:val="1"/>
+      <w:numFmt w:val="decimal"/>
+      <w:lvlText w:val="%1."/>
+      <w:lvlJc w:val="left"/>
+      <w:pPr>
+        <w:ind w:left="720" w:hanging="360"/>
+      </w:pPr>
+    </w:lvl>
+    <w:lvl w:ilvl="1" w:tplc="04090019" w:tentative="1">
+      <w:start w:val="1"/>
+      <w:numFmt w:val="lowerLetter"/>
+      <w:lvlText w:val="%2."/>
+      <w:lvlJc w:val="left"/>
+      <w:pPr>
+        <w:ind w:left="1440" w:hanging="360"/>
+      </w:pPr>
+    </w:lvl>
+    <w:lvl w:ilvl="2" w:tplc="0409001B" w:tentative="1">
+      <w:start w:val="1"/>
+      <w:numFmt w:val="lowerRoman"/>
+      <w:lvlText w:val="%3."/>
+      <w:lvlJc w:val="right"/>
+      <w:pPr>
+        <w:ind w:left="2160" w:hanging="180"/>
+      </w:pPr>
+    </w:lvl>
+    <w:lvl w:ilvl="3" w:tplc="0409000F" w:tentative="1">
+      <w:start w:val="1"/>
+      <w:numFmt w:val="decimal"/>
+      <w:lvlText w:val="%4."/>
+      <w:lvlJc w:val="left"/>
+      <w:pPr>
+        <w:ind w:left="2880" w:hanging="360"/>
+      </w:pPr>
+    </w:lvl>
+    <w:lvl w:ilvl="4" w:tplc="04090019" w:tentative="1">
+      <w:start w:val="1"/>
+      <w:numFmt w:val="lowerLetter"/>
+      <w:lvlText w:val="%5."/>
+      <w:lvlJc w:val="left"/>
+      <w:pPr>
+        <w:ind w:left="3600" w:hanging="360"/>
+      </w:pPr>
+    </w:lvl>
+    <w:lvl w:ilvl="5" w:tplc="0409001B" w:tentative="1">
+      <w:start w:val="1"/>
+      <w:numFmt w:val="lowerRoman"/>
+      <w:lvlText w:val="%6."/>
+      <w:lvlJc w:val="right"/>
+      <w:pPr>
+        <w:ind w:left="4320" w:hanging="180"/>
+      </w:pPr>
+    </w:lvl>
+    <w:lvl w:ilvl="6" w:tplc="0409000F" w:tentative="1">
+      <w:start w:val="1"/>
+      <w:numFmt w:val="decimal"/>
+      <w:lvlText w:val="%7."/>
+      <w:lvlJc w:val="left"/>
+      <w:pPr>
+        <w:ind w:left="5040" w:hanging="360"/>
+      </w:pPr>
+    </w:lvl>
+    <w:lvl w:ilvl="7" w:tplc="04090019" w:tentative="1">
+      <w:start w:val="1"/>
+      <w:numFmt w:val="lowerLetter"/>
+      <w:lvlText w:val="%8."/>
+      <w:lvlJc w:val="left"/>
+      <w:pPr>
+        <w:ind w:left="5760" w:hanging="360"/>
+      </w:pPr>
+    </w:lvl>
+    <w:lvl w:ilvl="8" w:tplc="0409001B" w:tentative="1">
+      <w:start w:val="1"/>
+      <w:numFmt w:val="lowerRoman"/>
+      <w:lvlText w:val="%9."/>
+      <w:lvlJc w:val="right"/>
+      <w:pPr>
+        <w:ind w:left="6480" w:hanging="180"/>
+      </w:pPr>
+    </w:lvl>
+  </w:abstractNum>
+  <w:abstractNum w:abstractNumId="7">
     <w:nsid w:val="464D3D10"/>
     <w:multiLevelType w:val="hybridMultilevel"/>
     <w:tmpl w:val="EFD8E142"/>
@@ -871,7 +1461,93 @@
       </w:pPr>
     </w:lvl>
   </w:abstractNum>
-  <w:abstractNum w:abstractNumId="6" w15:restartNumberingAfterBreak="0">
+  <w:abstractNum w:abstractNumId="8">
+    <w:nsid w:val="64C659B8"/>
+    <w:multiLevelType w:val="hybridMultilevel"/>
+    <w:tmpl w:val="8592CA24"/>
+    <w:lvl w:ilvl="0" w:tplc="0409000F">
+      <w:start w:val="1"/>
+      <w:numFmt w:val="decimal"/>
+      <w:lvlText w:val="%1."/>
+      <w:lvlJc w:val="left"/>
+      <w:pPr>
+        <w:ind w:left="720" w:hanging="360"/>
+      </w:pPr>
+    </w:lvl>
+    <w:lvl w:ilvl="1" w:tplc="04090019" w:tentative="1">
+      <w:start w:val="1"/>
+      <w:numFmt w:val="lowerLetter"/>
+      <w:lvlText w:val="%2."/>
+      <w:lvlJc w:val="left"/>
+      <w:pPr>
+        <w:ind w:left="1440" w:hanging="360"/>
+      </w:pPr>
+    </w:lvl>
+    <w:lvl w:ilvl="2" w:tplc="0409001B" w:tentative="1">
+      <w:start w:val="1"/>
+      <w:numFmt w:val="lowerRoman"/>
+      <w:lvlText w:val="%3."/>
+      <w:lvlJc w:val="right"/>
+      <w:pPr>
+        <w:ind w:left="2160" w:hanging="180"/>
+      </w:pPr>
+    </w:lvl>
+    <w:lvl w:ilvl="3" w:tplc="0409000F" w:tentative="1">
+      <w:start w:val="1"/>
+      <w:numFmt w:val="decimal"/>
+      <w:lvlText w:val="%4."/>
+      <w:lvlJc w:val="left"/>
+      <w:pPr>
+        <w:ind w:left="2880" w:hanging="360"/>
+      </w:pPr>
+    </w:lvl>
+    <w:lvl w:ilvl="4" w:tplc="04090019" w:tentative="1">
+      <w:start w:val="1"/>
+      <w:numFmt w:val="lowerLetter"/>
+      <w:lvlText w:val="%5."/>
+      <w:lvlJc w:val="left"/>
+      <w:pPr>
+        <w:ind w:left="3600" w:hanging="360"/>
+      </w:pPr>
+    </w:lvl>
+    <w:lvl w:ilvl="5" w:tplc="0409001B" w:tentative="1">
+      <w:start w:val="1"/>
+      <w:numFmt w:val="lowerRoman"/>
+      <w:lvlText w:val="%6."/>
+      <w:lvlJc w:val="right"/>
+      <w:pPr>
+        <w:ind w:left="4320" w:hanging="180"/>
+      </w:pPr>
+    </w:lvl>
+    <w:lvl w:ilvl="6" w:tplc="0409000F" w:tentative="1">
+      <w:start w:val="1"/>
+      <w:numFmt w:val="decimal"/>
+      <w:lvlText w:val="%7."/>
+      <w:lvlJc w:val="left"/>
+      <w:pPr>
+        <w:ind w:left="5040" w:hanging="360"/>
+      </w:pPr>
+    </w:lvl>
+    <w:lvl w:ilvl="7" w:tplc="04090019" w:tentative="1">
+      <w:start w:val="1"/>
+      <w:numFmt w:val="lowerLetter"/>
+      <w:lvlText w:val="%8."/>
+      <w:lvlJc w:val="left"/>
+      <w:pPr>
+        <w:ind w:left="5760" w:hanging="360"/>
+      </w:pPr>
+    </w:lvl>
+    <w:lvl w:ilvl="8" w:tplc="0409001B" w:tentative="1">
+      <w:start w:val="1"/>
+      <w:numFmt w:val="lowerRoman"/>
+      <w:lvlText w:val="%9."/>
+      <w:lvlJc w:val="right"/>
+      <w:pPr>
+        <w:ind w:left="6480" w:hanging="180"/>
+      </w:pPr>
+    </w:lvl>
+  </w:abstractNum>
+  <w:abstractNum w:abstractNumId="9">
     <w:nsid w:val="654F5570"/>
     <w:multiLevelType w:val="hybridMultilevel"/>
     <w:tmpl w:val="E29C215A"/>
@@ -986,7 +1662,120 @@
       </w:rPr>
     </w:lvl>
   </w:abstractNum>
-  <w:abstractNum w:abstractNumId="7" w15:restartNumberingAfterBreak="0">
+  <w:abstractNum w:abstractNumId="10">
+    <w:nsid w:val="67A14AD7"/>
+    <w:multiLevelType w:val="hybridMultilevel"/>
+    <w:tmpl w:val="BBBE22F6"/>
+    <w:lvl w:ilvl="0" w:tplc="04090001">
+      <w:start w:val="1"/>
+      <w:numFmt w:val="bullet"/>
+      <w:lvlText w:val=""/>
+      <w:lvlJc w:val="left"/>
+      <w:pPr>
+        <w:ind w:left="1068" w:hanging="360"/>
+      </w:pPr>
+      <w:rPr>
+        <w:rFonts w:ascii="Symbol" w:hAnsi="Symbol" w:hint="default"/>
+      </w:rPr>
+    </w:lvl>
+    <w:lvl w:ilvl="1" w:tplc="04090003" w:tentative="1">
+      <w:start w:val="1"/>
+      <w:numFmt w:val="bullet"/>
+      <w:lvlText w:val="o"/>
+      <w:lvlJc w:val="left"/>
+      <w:pPr>
+        <w:ind w:left="1788" w:hanging="360"/>
+      </w:pPr>
+      <w:rPr>
+        <w:rFonts w:ascii="Courier New" w:hAnsi="Courier New" w:hint="default"/>
+      </w:rPr>
+    </w:lvl>
+    <w:lvl w:ilvl="2" w:tplc="04090005" w:tentative="1">
+      <w:start w:val="1"/>
+      <w:numFmt w:val="bullet"/>
+      <w:lvlText w:val=""/>
+      <w:lvlJc w:val="left"/>
+      <w:pPr>
+        <w:ind w:left="2508" w:hanging="360"/>
+      </w:pPr>
+      <w:rPr>
+        <w:rFonts w:ascii="Wingdings" w:hAnsi="Wingdings" w:hint="default"/>
+      </w:rPr>
+    </w:lvl>
+    <w:lvl w:ilvl="3" w:tplc="04090001" w:tentative="1">
+      <w:start w:val="1"/>
+      <w:numFmt w:val="bullet"/>
+      <w:lvlText w:val=""/>
+      <w:lvlJc w:val="left"/>
+      <w:pPr>
+        <w:ind w:left="3228" w:hanging="360"/>
+      </w:pPr>
+      <w:rPr>
+        <w:rFonts w:ascii="Symbol" w:hAnsi="Symbol" w:hint="default"/>
+      </w:rPr>
+    </w:lvl>
+    <w:lvl w:ilvl="4" w:tplc="04090003" w:tentative="1">
+      <w:start w:val="1"/>
+      <w:numFmt w:val="bullet"/>
+      <w:lvlText w:val="o"/>
+      <w:lvlJc w:val="left"/>
+      <w:pPr>
+        <w:ind w:left="3948" w:hanging="360"/>
+      </w:pPr>
+      <w:rPr>
+        <w:rFonts w:ascii="Courier New" w:hAnsi="Courier New" w:hint="default"/>
+      </w:rPr>
+    </w:lvl>
+    <w:lvl w:ilvl="5" w:tplc="04090005" w:tentative="1">
+      <w:start w:val="1"/>
+      <w:numFmt w:val="bullet"/>
+      <w:lvlText w:val=""/>
+      <w:lvlJc w:val="left"/>
+      <w:pPr>
+        <w:ind w:left="4668" w:hanging="360"/>
+      </w:pPr>
+      <w:rPr>
+        <w:rFonts w:ascii="Wingdings" w:hAnsi="Wingdings" w:hint="default"/>
+      </w:rPr>
+    </w:lvl>
+    <w:lvl w:ilvl="6" w:tplc="04090001" w:tentative="1">
+      <w:start w:val="1"/>
+      <w:numFmt w:val="bullet"/>
+      <w:lvlText w:val=""/>
+      <w:lvlJc w:val="left"/>
+      <w:pPr>
+        <w:ind w:left="5388" w:hanging="360"/>
+      </w:pPr>
+      <w:rPr>
+        <w:rFonts w:ascii="Symbol" w:hAnsi="Symbol" w:hint="default"/>
+      </w:rPr>
+    </w:lvl>
+    <w:lvl w:ilvl="7" w:tplc="04090003" w:tentative="1">
+      <w:start w:val="1"/>
+      <w:numFmt w:val="bullet"/>
+      <w:lvlText w:val="o"/>
+      <w:lvlJc w:val="left"/>
+      <w:pPr>
+        <w:ind w:left="6108" w:hanging="360"/>
+      </w:pPr>
+      <w:rPr>
+        <w:rFonts w:ascii="Courier New" w:hAnsi="Courier New" w:hint="default"/>
+      </w:rPr>
+    </w:lvl>
+    <w:lvl w:ilvl="8" w:tplc="04090005" w:tentative="1">
+      <w:start w:val="1"/>
+      <w:numFmt w:val="bullet"/>
+      <w:lvlText w:val=""/>
+      <w:lvlJc w:val="left"/>
+      <w:pPr>
+        <w:ind w:left="6828" w:hanging="360"/>
+      </w:pPr>
+      <w:rPr>
+        <w:rFonts w:ascii="Wingdings" w:hAnsi="Wingdings" w:hint="default"/>
+      </w:rPr>
+    </w:lvl>
+  </w:abstractNum>
+  <w:abstractNum w:abstractNumId="11">
     <w:nsid w:val="73EC0092"/>
     <w:multiLevelType w:val="hybridMultilevel"/>
     <w:tmpl w:val="E042C598"/>
@@ -1074,28 +1863,28 @@
     </w:lvl>
   </w:abstractNum>
   <w:num w:numId="1">
+    <w:abstractNumId w:val="4"/>
+  </w:num>
+  <w:num w:numId="2">
+    <w:abstractNumId w:val="4"/>
+  </w:num>
+  <w:num w:numId="3">
+    <w:abstractNumId w:val="4"/>
+  </w:num>
+  <w:num w:numId="4">
+    <w:abstractNumId w:val="4"/>
+  </w:num>
+  <w:num w:numId="5">
+    <w:abstractNumId w:val="4"/>
+  </w:num>
+  <w:num w:numId="6">
+    <w:abstractNumId w:val="11"/>
+  </w:num>
+  <w:num w:numId="7">
     <w:abstractNumId w:val="3"/>
   </w:num>
-  <w:num w:numId="2">
+  <w:num w:numId="8">
     <w:abstractNumId w:val="3"/>
-  </w:num>
-  <w:num w:numId="3">
-    <w:abstractNumId w:val="3"/>
-  </w:num>
-  <w:num w:numId="4">
-    <w:abstractNumId w:val="3"/>
-  </w:num>
-  <w:num w:numId="5">
-    <w:abstractNumId w:val="3"/>
-  </w:num>
-  <w:num w:numId="6">
-    <w:abstractNumId w:val="7"/>
-  </w:num>
-  <w:num w:numId="7">
-    <w:abstractNumId w:val="2"/>
-  </w:num>
-  <w:num w:numId="8">
-    <w:abstractNumId w:val="2"/>
   </w:num>
   <w:num w:numId="9">
     <w:abstractNumId w:val="1"/>
@@ -1104,19 +1893,31 @@
     <w:abstractNumId w:val="0"/>
   </w:num>
   <w:num w:numId="11">
+    <w:abstractNumId w:val="9"/>
+  </w:num>
+  <w:num w:numId="12">
+    <w:abstractNumId w:val="5"/>
+  </w:num>
+  <w:num w:numId="13">
+    <w:abstractNumId w:val="7"/>
+  </w:num>
+  <w:num w:numId="14">
     <w:abstractNumId w:val="6"/>
   </w:num>
-  <w:num w:numId="12">
-    <w:abstractNumId w:val="4"/>
+  <w:num w:numId="15">
+    <w:abstractNumId w:val="2"/>
   </w:num>
-  <w:num w:numId="13">
-    <w:abstractNumId w:val="5"/>
+  <w:num w:numId="16">
+    <w:abstractNumId w:val="10"/>
+  </w:num>
+  <w:num w:numId="17">
+    <w:abstractNumId w:val="8"/>
   </w:num>
 </w:numbering>
 </file>
 
 <file path=word/styles.xml><?xml version="1.0" encoding="utf-8"?>
-<w:styles xmlns:mc="http://schemas.openxmlformats.org/markup-compatibility/2006" xmlns:r="http://schemas.openxmlformats.org/officeDocument/2006/relationships" xmlns:w="http://schemas.openxmlformats.org/wordprocessingml/2006/main" xmlns:w14="http://schemas.microsoft.com/office/word/2010/wordml" xmlns:w15="http://schemas.microsoft.com/office/word/2012/wordml" xmlns:w16cid="http://schemas.microsoft.com/office/word/2016/wordml/cid" xmlns:w16se="http://schemas.microsoft.com/office/word/2015/wordml/symex" mc:Ignorable="w14 w15 w16se w16cid">
+<w:styles xmlns:mc="http://schemas.openxmlformats.org/markup-compatibility/2006" xmlns:r="http://schemas.openxmlformats.org/officeDocument/2006/relationships" xmlns:w="http://schemas.openxmlformats.org/wordprocessingml/2006/main" xmlns:w14="http://schemas.microsoft.com/office/word/2010/wordml" mc:Ignorable="w14">
   <w:docDefaults>
     <w:rPrDefault>
       <w:rPr>
@@ -1126,375 +1927,1239 @@
     </w:rPrDefault>
     <w:pPrDefault/>
   </w:docDefaults>
-  <w:latentStyles w:defLockedState="0" w:defUIPriority="0" w:defSemiHidden="0" w:defUnhideWhenUsed="0" w:defQFormat="0" w:count="375">
-    <w:lsdException w:name="Normal" w:uiPriority="5" w:qFormat="1"/>
-    <w:lsdException w:name="heading 1" w:qFormat="1"/>
-    <w:lsdException w:name="heading 2" w:semiHidden="1" w:uiPriority="1" w:unhideWhenUsed="1" w:qFormat="1"/>
-    <w:lsdException w:name="heading 3" w:semiHidden="1" w:uiPriority="2" w:unhideWhenUsed="1" w:qFormat="1"/>
-    <w:lsdException w:name="heading 4" w:semiHidden="1" w:uiPriority="3" w:unhideWhenUsed="1"/>
-    <w:lsdException w:name="heading 5" w:semiHidden="1" w:uiPriority="4" w:unhideWhenUsed="1" w:qFormat="1"/>
-    <w:lsdException w:name="heading 6" w:semiHidden="1" w:uiPriority="9" w:unhideWhenUsed="1" w:qFormat="1"/>
-    <w:lsdException w:name="heading 7" w:semiHidden="1" w:uiPriority="9" w:unhideWhenUsed="1" w:qFormat="1"/>
-    <w:lsdException w:name="heading 8" w:semiHidden="1" w:uiPriority="9" w:unhideWhenUsed="1" w:qFormat="1"/>
-    <w:lsdException w:name="heading 9" w:semiHidden="1" w:uiPriority="9" w:unhideWhenUsed="1" w:qFormat="1"/>
-    <w:lsdException w:name="index 1" w:semiHidden="1" w:unhideWhenUsed="1"/>
-    <w:lsdException w:name="index 2" w:semiHidden="1" w:unhideWhenUsed="1"/>
-    <w:lsdException w:name="index 3" w:semiHidden="1" w:unhideWhenUsed="1"/>
-    <w:lsdException w:name="index 4" w:semiHidden="1" w:unhideWhenUsed="1"/>
-    <w:lsdException w:name="index 5" w:semiHidden="1" w:unhideWhenUsed="1"/>
-    <w:lsdException w:name="index 6" w:semiHidden="1" w:unhideWhenUsed="1"/>
-    <w:lsdException w:name="index 7" w:semiHidden="1" w:unhideWhenUsed="1"/>
-    <w:lsdException w:name="index 8" w:semiHidden="1" w:unhideWhenUsed="1"/>
-    <w:lsdException w:name="index 9" w:semiHidden="1" w:unhideWhenUsed="1"/>
-    <w:lsdException w:name="toc 1" w:semiHidden="1" w:unhideWhenUsed="1"/>
-    <w:lsdException w:name="toc 2" w:semiHidden="1" w:unhideWhenUsed="1"/>
-    <w:lsdException w:name="toc 3" w:semiHidden="1" w:unhideWhenUsed="1"/>
-    <w:lsdException w:name="toc 4" w:semiHidden="1" w:unhideWhenUsed="1"/>
-    <w:lsdException w:name="toc 5" w:semiHidden="1" w:unhideWhenUsed="1"/>
-    <w:lsdException w:name="toc 6" w:semiHidden="1" w:unhideWhenUsed="1"/>
-    <w:lsdException w:name="toc 7" w:semiHidden="1" w:unhideWhenUsed="1"/>
-    <w:lsdException w:name="toc 8" w:semiHidden="1" w:unhideWhenUsed="1"/>
-    <w:lsdException w:name="toc 9" w:semiHidden="1" w:unhideWhenUsed="1"/>
-    <w:lsdException w:name="Normal Indent" w:semiHidden="1" w:unhideWhenUsed="1"/>
-    <w:lsdException w:name="footnote text" w:semiHidden="1" w:unhideWhenUsed="1"/>
-    <w:lsdException w:name="annotation text" w:semiHidden="1" w:unhideWhenUsed="1"/>
-    <w:lsdException w:name="header" w:semiHidden="1" w:unhideWhenUsed="1"/>
-    <w:lsdException w:name="footer" w:semiHidden="1" w:unhideWhenUsed="1"/>
-    <w:lsdException w:name="index heading" w:semiHidden="1" w:unhideWhenUsed="1"/>
-    <w:lsdException w:name="caption" w:semiHidden="1" w:uiPriority="6" w:unhideWhenUsed="1" w:qFormat="1"/>
-    <w:lsdException w:name="table of figures" w:semiHidden="1" w:unhideWhenUsed="1"/>
-    <w:lsdException w:name="envelope address" w:semiHidden="1" w:unhideWhenUsed="1"/>
-    <w:lsdException w:name="envelope return" w:semiHidden="1" w:unhideWhenUsed="1"/>
-    <w:lsdException w:name="footnote reference" w:semiHidden="1" w:unhideWhenUsed="1"/>
-    <w:lsdException w:name="annotation reference" w:semiHidden="1" w:unhideWhenUsed="1"/>
-    <w:lsdException w:name="line number" w:semiHidden="1" w:unhideWhenUsed="1"/>
-    <w:lsdException w:name="page number" w:semiHidden="1" w:unhideWhenUsed="1"/>
-    <w:lsdException w:name="endnote reference" w:semiHidden="1" w:unhideWhenUsed="1"/>
-    <w:lsdException w:name="endnote text" w:semiHidden="1" w:unhideWhenUsed="1"/>
-    <w:lsdException w:name="table of authorities" w:semiHidden="1" w:unhideWhenUsed="1"/>
-    <w:lsdException w:name="macro" w:semiHidden="1" w:unhideWhenUsed="1"/>
-    <w:lsdException w:name="toa heading" w:semiHidden="1" w:unhideWhenUsed="1"/>
-    <w:lsdException w:name="List" w:semiHidden="1" w:unhideWhenUsed="1"/>
-    <w:lsdException w:name="List Bullet" w:semiHidden="1" w:unhideWhenUsed="1"/>
-    <w:lsdException w:name="List 2" w:semiHidden="1" w:unhideWhenUsed="1"/>
-    <w:lsdException w:name="List 3" w:semiHidden="1" w:unhideWhenUsed="1"/>
-    <w:lsdException w:name="List Bullet 2" w:semiHidden="1" w:unhideWhenUsed="1"/>
-    <w:lsdException w:name="List Bullet 3" w:semiHidden="1" w:unhideWhenUsed="1"/>
-    <w:lsdException w:name="List Bullet 4" w:semiHidden="1" w:unhideWhenUsed="1"/>
-    <w:lsdException w:name="List Bullet 5" w:semiHidden="1" w:unhideWhenUsed="1"/>
-    <w:lsdException w:name="List Number 2" w:semiHidden="1" w:unhideWhenUsed="1"/>
-    <w:lsdException w:name="List Number 3" w:semiHidden="1" w:unhideWhenUsed="1"/>
-    <w:lsdException w:name="List Number 4" w:semiHidden="1" w:unhideWhenUsed="1"/>
-    <w:lsdException w:name="List Number 5" w:semiHidden="1" w:unhideWhenUsed="1"/>
-    <w:lsdException w:name="Title" w:uiPriority="19" w:qFormat="1"/>
-    <w:lsdException w:name="Closing" w:semiHidden="1" w:unhideWhenUsed="1"/>
-    <w:lsdException w:name="Signature" w:semiHidden="1" w:unhideWhenUsed="1"/>
-    <w:lsdException w:name="Default Paragraph Font" w:semiHidden="1" w:unhideWhenUsed="1"/>
-    <w:lsdException w:name="Body Text" w:semiHidden="1" w:unhideWhenUsed="1"/>
-    <w:lsdException w:name="Body Text Indent" w:semiHidden="1" w:unhideWhenUsed="1"/>
-    <w:lsdException w:name="List Continue" w:semiHidden="1" w:unhideWhenUsed="1"/>
-    <w:lsdException w:name="List Continue 2" w:semiHidden="1" w:unhideWhenUsed="1"/>
-    <w:lsdException w:name="List Continue 3" w:semiHidden="1" w:unhideWhenUsed="1"/>
-    <w:lsdException w:name="List Continue 4" w:semiHidden="1" w:unhideWhenUsed="1"/>
-    <w:lsdException w:name="List Continue 5" w:semiHidden="1" w:unhideWhenUsed="1"/>
-    <w:lsdException w:name="Message Header" w:semiHidden="1" w:unhideWhenUsed="1"/>
-    <w:lsdException w:name="Subtitle" w:uiPriority="19"/>
-    <w:lsdException w:name="Body Text First Indent 2" w:semiHidden="1" w:unhideWhenUsed="1"/>
-    <w:lsdException w:name="Note Heading" w:semiHidden="1" w:unhideWhenUsed="1"/>
-    <w:lsdException w:name="Body Text 2" w:semiHidden="1" w:unhideWhenUsed="1"/>
-    <w:lsdException w:name="Body Text 3" w:semiHidden="1" w:unhideWhenUsed="1"/>
-    <w:lsdException w:name="Body Text Indent 2" w:semiHidden="1" w:unhideWhenUsed="1"/>
-    <w:lsdException w:name="Body Text Indent 3" w:semiHidden="1" w:unhideWhenUsed="1"/>
-    <w:lsdException w:name="Block Text" w:semiHidden="1" w:unhideWhenUsed="1"/>
-    <w:lsdException w:name="Hyperlink" w:semiHidden="1" w:unhideWhenUsed="1"/>
-    <w:lsdException w:name="FollowedHyperlink" w:semiHidden="1" w:unhideWhenUsed="1"/>
-    <w:lsdException w:name="Strong" w:uiPriority="22" w:qFormat="1"/>
-    <w:lsdException w:name="Emphasis" w:uiPriority="20" w:qFormat="1"/>
-    <w:lsdException w:name="Document Map" w:semiHidden="1" w:unhideWhenUsed="1"/>
-    <w:lsdException w:name="Plain Text" w:semiHidden="1" w:unhideWhenUsed="1"/>
-    <w:lsdException w:name="E-mail Signature" w:semiHidden="1" w:unhideWhenUsed="1"/>
-    <w:lsdException w:name="HTML Top of Form" w:semiHidden="1" w:unhideWhenUsed="1"/>
-    <w:lsdException w:name="HTML Bottom of Form" w:semiHidden="1" w:unhideWhenUsed="1"/>
-    <w:lsdException w:name="Normal (Web)" w:semiHidden="1" w:unhideWhenUsed="1"/>
-    <w:lsdException w:name="HTML Acronym" w:semiHidden="1" w:unhideWhenUsed="1"/>
-    <w:lsdException w:name="HTML Address" w:semiHidden="1" w:unhideWhenUsed="1"/>
-    <w:lsdException w:name="HTML Cite" w:semiHidden="1" w:unhideWhenUsed="1"/>
-    <w:lsdException w:name="HTML Code" w:semiHidden="1" w:unhideWhenUsed="1"/>
-    <w:lsdException w:name="HTML Definition" w:semiHidden="1" w:unhideWhenUsed="1"/>
-    <w:lsdException w:name="HTML Keyboard" w:semiHidden="1" w:unhideWhenUsed="1"/>
-    <w:lsdException w:name="HTML Preformatted" w:semiHidden="1" w:unhideWhenUsed="1"/>
-    <w:lsdException w:name="HTML Sample" w:semiHidden="1" w:unhideWhenUsed="1"/>
-    <w:lsdException w:name="HTML Typewriter" w:semiHidden="1" w:unhideWhenUsed="1"/>
-    <w:lsdException w:name="HTML Variable" w:semiHidden="1" w:unhideWhenUsed="1"/>
-    <w:lsdException w:name="Normal Table" w:semiHidden="1" w:unhideWhenUsed="1"/>
-    <w:lsdException w:name="annotation subject" w:semiHidden="1" w:unhideWhenUsed="1"/>
-    <w:lsdException w:name="No List" w:semiHidden="1" w:unhideWhenUsed="1"/>
-    <w:lsdException w:name="Outline List 1" w:semiHidden="1" w:unhideWhenUsed="1"/>
-    <w:lsdException w:name="Outline List 2" w:semiHidden="1" w:unhideWhenUsed="1"/>
-    <w:lsdException w:name="Outline List 3" w:semiHidden="1" w:unhideWhenUsed="1"/>
-    <w:lsdException w:name="Table Simple 1" w:semiHidden="1" w:unhideWhenUsed="1"/>
-    <w:lsdException w:name="Table Simple 2" w:semiHidden="1" w:unhideWhenUsed="1"/>
-    <w:lsdException w:name="Table Simple 3" w:semiHidden="1" w:unhideWhenUsed="1"/>
-    <w:lsdException w:name="Table Classic 1" w:semiHidden="1" w:unhideWhenUsed="1"/>
-    <w:lsdException w:name="Table Classic 2" w:semiHidden="1" w:unhideWhenUsed="1"/>
-    <w:lsdException w:name="Table Classic 3" w:semiHidden="1" w:unhideWhenUsed="1"/>
-    <w:lsdException w:name="Table Classic 4" w:semiHidden="1" w:unhideWhenUsed="1"/>
-    <w:lsdException w:name="Table Colorful 1" w:semiHidden="1" w:unhideWhenUsed="1"/>
-    <w:lsdException w:name="Table Colorful 2" w:semiHidden="1" w:unhideWhenUsed="1"/>
-    <w:lsdException w:name="Table Colorful 3" w:semiHidden="1" w:unhideWhenUsed="1"/>
-    <w:lsdException w:name="Table Columns 1" w:semiHidden="1" w:unhideWhenUsed="1"/>
-    <w:lsdException w:name="Table Columns 2" w:semiHidden="1" w:unhideWhenUsed="1"/>
-    <w:lsdException w:name="Table Columns 3" w:semiHidden="1" w:unhideWhenUsed="1"/>
-    <w:lsdException w:name="Table Columns 4" w:semiHidden="1" w:unhideWhenUsed="1"/>
-    <w:lsdException w:name="Table Columns 5" w:semiHidden="1" w:unhideWhenUsed="1"/>
-    <w:lsdException w:name="Table Grid 1" w:semiHidden="1" w:unhideWhenUsed="1"/>
-    <w:lsdException w:name="Table Grid 2" w:semiHidden="1" w:unhideWhenUsed="1"/>
-    <w:lsdException w:name="Table Grid 3" w:semiHidden="1" w:unhideWhenUsed="1"/>
-    <w:lsdException w:name="Table Grid 4" w:semiHidden="1" w:unhideWhenUsed="1"/>
-    <w:lsdException w:name="Table Grid 5" w:semiHidden="1" w:unhideWhenUsed="1"/>
-    <w:lsdException w:name="Table Grid 6" w:semiHidden="1" w:unhideWhenUsed="1"/>
-    <w:lsdException w:name="Table Grid 7" w:semiHidden="1" w:unhideWhenUsed="1"/>
-    <w:lsdException w:name="Table Grid 8" w:semiHidden="1" w:unhideWhenUsed="1"/>
-    <w:lsdException w:name="Table List 1" w:semiHidden="1" w:unhideWhenUsed="1"/>
-    <w:lsdException w:name="Table List 2" w:semiHidden="1" w:unhideWhenUsed="1"/>
-    <w:lsdException w:name="Table List 3" w:semiHidden="1" w:unhideWhenUsed="1"/>
-    <w:lsdException w:name="Table List 4" w:semiHidden="1" w:unhideWhenUsed="1"/>
-    <w:lsdException w:name="Table List 5" w:semiHidden="1" w:unhideWhenUsed="1"/>
-    <w:lsdException w:name="Table List 6" w:semiHidden="1" w:unhideWhenUsed="1"/>
-    <w:lsdException w:name="Table List 7" w:semiHidden="1" w:unhideWhenUsed="1"/>
-    <w:lsdException w:name="Table List 8" w:semiHidden="1" w:unhideWhenUsed="1"/>
-    <w:lsdException w:name="Table 3D effects 1" w:semiHidden="1" w:unhideWhenUsed="1"/>
-    <w:lsdException w:name="Table 3D effects 2" w:semiHidden="1" w:unhideWhenUsed="1"/>
-    <w:lsdException w:name="Table 3D effects 3" w:semiHidden="1" w:unhideWhenUsed="1"/>
-    <w:lsdException w:name="Table Contemporary" w:semiHidden="1" w:unhideWhenUsed="1"/>
-    <w:lsdException w:name="Table Elegant" w:semiHidden="1" w:unhideWhenUsed="1"/>
-    <w:lsdException w:name="Table Professional" w:semiHidden="1" w:unhideWhenUsed="1"/>
-    <w:lsdException w:name="Table Subtle 1" w:semiHidden="1" w:unhideWhenUsed="1"/>
-    <w:lsdException w:name="Table Subtle 2" w:semiHidden="1" w:unhideWhenUsed="1"/>
-    <w:lsdException w:name="Table Web 1" w:semiHidden="1" w:unhideWhenUsed="1"/>
-    <w:lsdException w:name="Table Web 2" w:semiHidden="1" w:unhideWhenUsed="1"/>
-    <w:lsdException w:name="Table Web 3" w:semiHidden="1" w:unhideWhenUsed="1"/>
-    <w:lsdException w:name="Balloon Text" w:semiHidden="1" w:unhideWhenUsed="1"/>
-    <w:lsdException w:name="Table Theme" w:semiHidden="1" w:unhideWhenUsed="1"/>
-    <w:lsdException w:name="Placeholder Text" w:semiHidden="1" w:uiPriority="99"/>
-    <w:lsdException w:name="No Spacing" w:uiPriority="19" w:qFormat="1"/>
-    <w:lsdException w:name="Light Shading" w:uiPriority="60"/>
-    <w:lsdException w:name="Light List" w:uiPriority="61"/>
-    <w:lsdException w:name="Light Grid" w:uiPriority="62"/>
-    <w:lsdException w:name="Medium Shading 1" w:uiPriority="63"/>
-    <w:lsdException w:name="Medium Shading 2" w:uiPriority="64"/>
-    <w:lsdException w:name="Medium List 1" w:uiPriority="65"/>
-    <w:lsdException w:name="Medium List 2" w:uiPriority="66"/>
-    <w:lsdException w:name="Medium Grid 1" w:uiPriority="67"/>
-    <w:lsdException w:name="Medium Grid 2" w:uiPriority="68"/>
-    <w:lsdException w:name="Medium Grid 3" w:uiPriority="69"/>
-    <w:lsdException w:name="Dark List" w:uiPriority="70"/>
-    <w:lsdException w:name="Colorful Shading" w:uiPriority="71"/>
-    <w:lsdException w:name="Colorful List" w:uiPriority="72"/>
-    <w:lsdException w:name="Colorful Grid" w:uiPriority="73"/>
-    <w:lsdException w:name="Light Shading Accent 1" w:uiPriority="60"/>
-    <w:lsdException w:name="Light List Accent 1" w:uiPriority="61"/>
-    <w:lsdException w:name="Light Grid Accent 1" w:uiPriority="62"/>
-    <w:lsdException w:name="Medium Shading 1 Accent 1" w:uiPriority="63"/>
-    <w:lsdException w:name="Medium Shading 2 Accent 1" w:uiPriority="64"/>
-    <w:lsdException w:name="Medium List 1 Accent 1" w:uiPriority="65"/>
-    <w:lsdException w:name="Revision" w:semiHidden="1" w:uiPriority="99"/>
-    <w:lsdException w:name="List Paragraph" w:uiPriority="34" w:qFormat="1"/>
-    <w:lsdException w:name="Quote" w:uiPriority="29" w:qFormat="1"/>
-    <w:lsdException w:name="Intense Quote" w:uiPriority="30" w:qFormat="1"/>
-    <w:lsdException w:name="Medium List 2 Accent 1" w:uiPriority="66"/>
-    <w:lsdException w:name="Medium Grid 1 Accent 1" w:uiPriority="67"/>
-    <w:lsdException w:name="Medium Grid 2 Accent 1" w:uiPriority="68"/>
-    <w:lsdException w:name="Medium Grid 3 Accent 1" w:uiPriority="69"/>
-    <w:lsdException w:name="Dark List Accent 1" w:uiPriority="70"/>
-    <w:lsdException w:name="Colorful Shading Accent 1" w:uiPriority="71"/>
-    <w:lsdException w:name="Colorful List Accent 1" w:uiPriority="72"/>
-    <w:lsdException w:name="Colorful Grid Accent 1" w:uiPriority="73"/>
-    <w:lsdException w:name="Light Shading Accent 2" w:uiPriority="60"/>
-    <w:lsdException w:name="Light List Accent 2" w:uiPriority="61"/>
-    <w:lsdException w:name="Light Grid Accent 2" w:uiPriority="62"/>
-    <w:lsdException w:name="Medium Shading 1 Accent 2" w:uiPriority="63"/>
-    <w:lsdException w:name="Medium Shading 2 Accent 2" w:uiPriority="64"/>
-    <w:lsdException w:name="Medium List 1 Accent 2" w:uiPriority="65"/>
-    <w:lsdException w:name="Medium List 2 Accent 2" w:uiPriority="66"/>
-    <w:lsdException w:name="Medium Grid 1 Accent 2" w:uiPriority="67"/>
-    <w:lsdException w:name="Medium Grid 2 Accent 2" w:uiPriority="68"/>
-    <w:lsdException w:name="Medium Grid 3 Accent 2" w:uiPriority="69"/>
-    <w:lsdException w:name="Dark List Accent 2" w:uiPriority="70"/>
-    <w:lsdException w:name="Colorful Shading Accent 2" w:uiPriority="71"/>
-    <w:lsdException w:name="Colorful List Accent 2" w:uiPriority="72"/>
-    <w:lsdException w:name="Colorful Grid Accent 2" w:uiPriority="73"/>
-    <w:lsdException w:name="Light Shading Accent 3" w:uiPriority="60"/>
-    <w:lsdException w:name="Light List Accent 3" w:uiPriority="61"/>
-    <w:lsdException w:name="Light Grid Accent 3" w:uiPriority="62"/>
-    <w:lsdException w:name="Medium Shading 1 Accent 3" w:uiPriority="63"/>
-    <w:lsdException w:name="Medium Shading 2 Accent 3" w:uiPriority="64"/>
-    <w:lsdException w:name="Medium List 1 Accent 3" w:uiPriority="65"/>
-    <w:lsdException w:name="Medium List 2 Accent 3" w:uiPriority="66"/>
-    <w:lsdException w:name="Medium Grid 1 Accent 3" w:uiPriority="67"/>
-    <w:lsdException w:name="Medium Grid 2 Accent 3" w:uiPriority="68"/>
-    <w:lsdException w:name="Medium Grid 3 Accent 3" w:uiPriority="69"/>
-    <w:lsdException w:name="Dark List Accent 3" w:uiPriority="70"/>
-    <w:lsdException w:name="Colorful Shading Accent 3" w:uiPriority="71"/>
-    <w:lsdException w:name="Colorful List Accent 3" w:uiPriority="72"/>
-    <w:lsdException w:name="Colorful Grid Accent 3" w:uiPriority="73"/>
-    <w:lsdException w:name="Light Shading Accent 4" w:uiPriority="60"/>
-    <w:lsdException w:name="Light List Accent 4" w:uiPriority="61"/>
-    <w:lsdException w:name="Light Grid Accent 4" w:uiPriority="62"/>
-    <w:lsdException w:name="Medium Shading 1 Accent 4" w:uiPriority="63"/>
-    <w:lsdException w:name="Medium Shading 2 Accent 4" w:uiPriority="64"/>
-    <w:lsdException w:name="Medium List 1 Accent 4" w:uiPriority="65"/>
-    <w:lsdException w:name="Medium List 2 Accent 4" w:uiPriority="66"/>
-    <w:lsdException w:name="Medium Grid 1 Accent 4" w:uiPriority="67"/>
-    <w:lsdException w:name="Medium Grid 2 Accent 4" w:uiPriority="68"/>
-    <w:lsdException w:name="Medium Grid 3 Accent 4" w:uiPriority="69"/>
-    <w:lsdException w:name="Dark List Accent 4" w:uiPriority="70"/>
-    <w:lsdException w:name="Colorful Shading Accent 4" w:uiPriority="71"/>
-    <w:lsdException w:name="Colorful List Accent 4" w:uiPriority="72"/>
-    <w:lsdException w:name="Colorful Grid Accent 4" w:uiPriority="73"/>
-    <w:lsdException w:name="Light Shading Accent 5" w:uiPriority="60"/>
-    <w:lsdException w:name="Light List Accent 5" w:uiPriority="61"/>
-    <w:lsdException w:name="Light Grid Accent 5" w:uiPriority="62"/>
-    <w:lsdException w:name="Medium Shading 1 Accent 5" w:uiPriority="63"/>
-    <w:lsdException w:name="Medium Shading 2 Accent 5" w:uiPriority="64"/>
-    <w:lsdException w:name="Medium List 1 Accent 5" w:uiPriority="65"/>
-    <w:lsdException w:name="Medium List 2 Accent 5" w:uiPriority="66"/>
-    <w:lsdException w:name="Medium Grid 1 Accent 5" w:uiPriority="67"/>
-    <w:lsdException w:name="Medium Grid 2 Accent 5" w:uiPriority="68"/>
-    <w:lsdException w:name="Medium Grid 3 Accent 5" w:uiPriority="69"/>
-    <w:lsdException w:name="Dark List Accent 5" w:uiPriority="70"/>
-    <w:lsdException w:name="Colorful Shading Accent 5" w:uiPriority="71"/>
-    <w:lsdException w:name="Colorful List Accent 5" w:uiPriority="72"/>
-    <w:lsdException w:name="Colorful Grid Accent 5" w:uiPriority="73"/>
-    <w:lsdException w:name="Light Shading Accent 6" w:uiPriority="60"/>
-    <w:lsdException w:name="Light List Accent 6" w:uiPriority="61"/>
-    <w:lsdException w:name="Light Grid Accent 6" w:uiPriority="62"/>
-    <w:lsdException w:name="Medium Shading 1 Accent 6" w:uiPriority="63"/>
-    <w:lsdException w:name="Medium Shading 2 Accent 6" w:uiPriority="64"/>
-    <w:lsdException w:name="Medium List 1 Accent 6" w:uiPriority="65"/>
-    <w:lsdException w:name="Medium List 2 Accent 6" w:uiPriority="66"/>
-    <w:lsdException w:name="Medium Grid 1 Accent 6" w:uiPriority="67"/>
-    <w:lsdException w:name="Medium Grid 2 Accent 6" w:uiPriority="68"/>
-    <w:lsdException w:name="Medium Grid 3 Accent 6" w:uiPriority="69"/>
-    <w:lsdException w:name="Dark List Accent 6" w:uiPriority="70"/>
-    <w:lsdException w:name="Colorful Shading Accent 6" w:uiPriority="71"/>
-    <w:lsdException w:name="Colorful List Accent 6" w:uiPriority="72"/>
-    <w:lsdException w:name="Colorful Grid Accent 6" w:uiPriority="73"/>
-    <w:lsdException w:name="Subtle Emphasis" w:uiPriority="19" w:qFormat="1"/>
-    <w:lsdException w:name="Intense Emphasis" w:uiPriority="21" w:qFormat="1"/>
-    <w:lsdException w:name="Subtle Reference" w:uiPriority="31" w:qFormat="1"/>
-    <w:lsdException w:name="Intense Reference" w:uiPriority="32" w:qFormat="1"/>
-    <w:lsdException w:name="Book Title" w:uiPriority="33" w:qFormat="1"/>
-    <w:lsdException w:name="Bibliography" w:semiHidden="1" w:uiPriority="37" w:unhideWhenUsed="1"/>
-    <w:lsdException w:name="TOC Heading" w:semiHidden="1" w:uiPriority="39" w:unhideWhenUsed="1" w:qFormat="1"/>
-    <w:lsdException w:name="Plain Table 1" w:uiPriority="41"/>
-    <w:lsdException w:name="Plain Table 2" w:uiPriority="42"/>
-    <w:lsdException w:name="Plain Table 3" w:uiPriority="43"/>
-    <w:lsdException w:name="Plain Table 4" w:uiPriority="44"/>
-    <w:lsdException w:name="Plain Table 5" w:uiPriority="45"/>
-    <w:lsdException w:name="Grid Table Light" w:uiPriority="40"/>
-    <w:lsdException w:name="Grid Table 1 Light" w:uiPriority="46"/>
-    <w:lsdException w:name="Grid Table 2" w:uiPriority="47"/>
-    <w:lsdException w:name="Grid Table 3" w:uiPriority="48"/>
-    <w:lsdException w:name="Grid Table 4" w:uiPriority="49"/>
-    <w:lsdException w:name="Grid Table 5 Dark" w:uiPriority="50"/>
-    <w:lsdException w:name="Grid Table 6 Colorful" w:uiPriority="51"/>
-    <w:lsdException w:name="Grid Table 7 Colorful" w:uiPriority="52"/>
-    <w:lsdException w:name="Grid Table 1 Light Accent 1" w:uiPriority="46"/>
-    <w:lsdException w:name="Grid Table 2 Accent 1" w:uiPriority="47"/>
-    <w:lsdException w:name="Grid Table 3 Accent 1" w:uiPriority="48"/>
-    <w:lsdException w:name="Grid Table 4 Accent 1" w:uiPriority="49"/>
-    <w:lsdException w:name="Grid Table 5 Dark Accent 1" w:uiPriority="50"/>
-    <w:lsdException w:name="Grid Table 6 Colorful Accent 1" w:uiPriority="51"/>
-    <w:lsdException w:name="Grid Table 7 Colorful Accent 1" w:uiPriority="52"/>
-    <w:lsdException w:name="Grid Table 1 Light Accent 2" w:uiPriority="46"/>
-    <w:lsdException w:name="Grid Table 2 Accent 2" w:uiPriority="47"/>
-    <w:lsdException w:name="Grid Table 3 Accent 2" w:uiPriority="48"/>
-    <w:lsdException w:name="Grid Table 4 Accent 2" w:uiPriority="49"/>
-    <w:lsdException w:name="Grid Table 5 Dark Accent 2" w:uiPriority="50"/>
-    <w:lsdException w:name="Grid Table 6 Colorful Accent 2" w:uiPriority="51"/>
-    <w:lsdException w:name="Grid Table 7 Colorful Accent 2" w:uiPriority="52"/>
-    <w:lsdException w:name="Grid Table 1 Light Accent 3" w:uiPriority="46"/>
-    <w:lsdException w:name="Grid Table 2 Accent 3" w:uiPriority="47"/>
-    <w:lsdException w:name="Grid Table 3 Accent 3" w:uiPriority="48"/>
-    <w:lsdException w:name="Grid Table 4 Accent 3" w:uiPriority="49"/>
-    <w:lsdException w:name="Grid Table 5 Dark Accent 3" w:uiPriority="50"/>
-    <w:lsdException w:name="Grid Table 6 Colorful Accent 3" w:uiPriority="51"/>
-    <w:lsdException w:name="Grid Table 7 Colorful Accent 3" w:uiPriority="52"/>
-    <w:lsdException w:name="Grid Table 1 Light Accent 4" w:uiPriority="46"/>
-    <w:lsdException w:name="Grid Table 2 Accent 4" w:uiPriority="47"/>
-    <w:lsdException w:name="Grid Table 3 Accent 4" w:uiPriority="48"/>
-    <w:lsdException w:name="Grid Table 4 Accent 4" w:uiPriority="49"/>
-    <w:lsdException w:name="Grid Table 5 Dark Accent 4" w:uiPriority="50"/>
-    <w:lsdException w:name="Grid Table 6 Colorful Accent 4" w:uiPriority="51"/>
-    <w:lsdException w:name="Grid Table 7 Colorful Accent 4" w:uiPriority="52"/>
-    <w:lsdException w:name="Grid Table 1 Light Accent 5" w:uiPriority="46"/>
-    <w:lsdException w:name="Grid Table 2 Accent 5" w:uiPriority="47"/>
-    <w:lsdException w:name="Grid Table 3 Accent 5" w:uiPriority="48"/>
-    <w:lsdException w:name="Grid Table 4 Accent 5" w:uiPriority="49"/>
-    <w:lsdException w:name="Grid Table 5 Dark Accent 5" w:uiPriority="50"/>
-    <w:lsdException w:name="Grid Table 6 Colorful Accent 5" w:uiPriority="51"/>
-    <w:lsdException w:name="Grid Table 7 Colorful Accent 5" w:uiPriority="52"/>
-    <w:lsdException w:name="Grid Table 1 Light Accent 6" w:uiPriority="46"/>
-    <w:lsdException w:name="Grid Table 2 Accent 6" w:uiPriority="47"/>
-    <w:lsdException w:name="Grid Table 3 Accent 6" w:uiPriority="48"/>
-    <w:lsdException w:name="Grid Table 4 Accent 6" w:uiPriority="49"/>
-    <w:lsdException w:name="Grid Table 5 Dark Accent 6" w:uiPriority="50"/>
-    <w:lsdException w:name="Grid Table 6 Colorful Accent 6" w:uiPriority="51"/>
-    <w:lsdException w:name="Grid Table 7 Colorful Accent 6" w:uiPriority="52"/>
-    <w:lsdException w:name="List Table 1 Light" w:uiPriority="46"/>
-    <w:lsdException w:name="List Table 2" w:uiPriority="47"/>
-    <w:lsdException w:name="List Table 3" w:uiPriority="48"/>
-    <w:lsdException w:name="List Table 4" w:uiPriority="49"/>
-    <w:lsdException w:name="List Table 5 Dark" w:uiPriority="50"/>
-    <w:lsdException w:name="List Table 6 Colorful" w:uiPriority="51"/>
-    <w:lsdException w:name="List Table 7 Colorful" w:uiPriority="52"/>
-    <w:lsdException w:name="List Table 1 Light Accent 1" w:uiPriority="46"/>
-    <w:lsdException w:name="List Table 2 Accent 1" w:uiPriority="47"/>
-    <w:lsdException w:name="List Table 3 Accent 1" w:uiPriority="48"/>
-    <w:lsdException w:name="List Table 4 Accent 1" w:uiPriority="49"/>
-    <w:lsdException w:name="List Table 5 Dark Accent 1" w:uiPriority="50"/>
-    <w:lsdException w:name="List Table 6 Colorful Accent 1" w:uiPriority="51"/>
-    <w:lsdException w:name="List Table 7 Colorful Accent 1" w:uiPriority="52"/>
-    <w:lsdException w:name="List Table 1 Light Accent 2" w:uiPriority="46"/>
-    <w:lsdException w:name="List Table 2 Accent 2" w:uiPriority="47"/>
-    <w:lsdException w:name="List Table 3 Accent 2" w:uiPriority="48"/>
-    <w:lsdException w:name="List Table 4 Accent 2" w:uiPriority="49"/>
-    <w:lsdException w:name="List Table 5 Dark Accent 2" w:uiPriority="50"/>
-    <w:lsdException w:name="List Table 6 Colorful Accent 2" w:uiPriority="51"/>
-    <w:lsdException w:name="List Table 7 Colorful Accent 2" w:uiPriority="52"/>
-    <w:lsdException w:name="List Table 1 Light Accent 3" w:uiPriority="46"/>
-    <w:lsdException w:name="List Table 2 Accent 3" w:uiPriority="47"/>
-    <w:lsdException w:name="List Table 3 Accent 3" w:uiPriority="48"/>
-    <w:lsdException w:name="List Table 4 Accent 3" w:uiPriority="49"/>
-    <w:lsdException w:name="List Table 5 Dark Accent 3" w:uiPriority="50"/>
-    <w:lsdException w:name="List Table 6 Colorful Accent 3" w:uiPriority="51"/>
-    <w:lsdException w:name="List Table 7 Colorful Accent 3" w:uiPriority="52"/>
-    <w:lsdException w:name="List Table 1 Light Accent 4" w:uiPriority="46"/>
-    <w:lsdException w:name="List Table 2 Accent 4" w:uiPriority="47"/>
-    <w:lsdException w:name="List Table 3 Accent 4" w:uiPriority="48"/>
-    <w:lsdException w:name="List Table 4 Accent 4" w:uiPriority="49"/>
-    <w:lsdException w:name="List Table 5 Dark Accent 4" w:uiPriority="50"/>
-    <w:lsdException w:name="List Table 6 Colorful Accent 4" w:uiPriority="51"/>
-    <w:lsdException w:name="List Table 7 Colorful Accent 4" w:uiPriority="52"/>
-    <w:lsdException w:name="List Table 1 Light Accent 5" w:uiPriority="46"/>
-    <w:lsdException w:name="List Table 2 Accent 5" w:uiPriority="47"/>
-    <w:lsdException w:name="List Table 3 Accent 5" w:uiPriority="48"/>
-    <w:lsdException w:name="List Table 4 Accent 5" w:uiPriority="49"/>
-    <w:lsdException w:name="List Table 5 Dark Accent 5" w:uiPriority="50"/>
-    <w:lsdException w:name="List Table 6 Colorful Accent 5" w:uiPriority="51"/>
-    <w:lsdException w:name="List Table 7 Colorful Accent 5" w:uiPriority="52"/>
-    <w:lsdException w:name="List Table 1 Light Accent 6" w:uiPriority="46"/>
-    <w:lsdException w:name="List Table 2 Accent 6" w:uiPriority="47"/>
-    <w:lsdException w:name="List Table 3 Accent 6" w:uiPriority="48"/>
-    <w:lsdException w:name="List Table 4 Accent 6" w:uiPriority="49"/>
-    <w:lsdException w:name="List Table 5 Dark Accent 6" w:uiPriority="50"/>
-    <w:lsdException w:name="List Table 6 Colorful Accent 6" w:uiPriority="51"/>
-    <w:lsdException w:name="List Table 7 Colorful Accent 6" w:uiPriority="52"/>
-    <w:lsdException w:name="Mention" w:semiHidden="1" w:uiPriority="99" w:unhideWhenUsed="1"/>
-    <w:lsdException w:name="Smart Hyperlink" w:semiHidden="1" w:uiPriority="99" w:unhideWhenUsed="1"/>
-    <w:lsdException w:name="Hashtag" w:semiHidden="1" w:uiPriority="99" w:unhideWhenUsed="1"/>
-    <w:lsdException w:name="Unresolved Mention" w:semiHidden="1" w:uiPriority="99" w:unhideWhenUsed="1"/>
+  <w:latentStyles w:defLockedState="0" w:defUIPriority="0" w:defSemiHidden="1" w:defUnhideWhenUsed="1" w:defQFormat="0" w:count="276">
+    <w:lsdException w:name="Normal" w:semiHidden="0" w:uiPriority="5" w:unhideWhenUsed="0" w:qFormat="1"/>
+    <w:lsdException w:name="heading 1" w:semiHidden="0" w:unhideWhenUsed="0" w:qFormat="1"/>
+    <w:lsdException w:name="heading 2" w:uiPriority="1" w:qFormat="1"/>
+    <w:lsdException w:name="heading 3" w:uiPriority="2" w:qFormat="1"/>
+    <w:lsdException w:name="heading 4" w:uiPriority="3"/>
+    <w:lsdException w:name="heading 5" w:uiPriority="4" w:qFormat="1"/>
+    <w:lsdException w:name="heading 6" w:uiPriority="9" w:qFormat="1"/>
+    <w:lsdException w:name="heading 7" w:uiPriority="9" w:qFormat="1"/>
+    <w:lsdException w:name="heading 8" w:uiPriority="9" w:qFormat="1"/>
+    <w:lsdException w:name="heading 9" w:uiPriority="9" w:qFormat="1"/>
+    <w:lsdException w:name="caption" w:uiPriority="6" w:qFormat="1"/>
+    <w:lsdException w:name="List Number" w:semiHidden="0" w:unhideWhenUsed="0"/>
+    <w:lsdException w:name="List 4" w:semiHidden="0" w:unhideWhenUsed="0"/>
+    <w:lsdException w:name="List 5" w:semiHidden="0" w:unhideWhenUsed="0"/>
+    <w:lsdException w:name="Title" w:semiHidden="0" w:uiPriority="19" w:unhideWhenUsed="0" w:qFormat="1"/>
+    <w:lsdException w:name="Subtitle" w:semiHidden="0" w:uiPriority="19" w:unhideWhenUsed="0"/>
+    <w:lsdException w:name="Salutation" w:semiHidden="0" w:unhideWhenUsed="0"/>
+    <w:lsdException w:name="Date" w:semiHidden="0" w:unhideWhenUsed="0"/>
+    <w:lsdException w:name="Body Text First Indent" w:semiHidden="0" w:unhideWhenUsed="0"/>
+    <w:lsdException w:name="Strong" w:semiHidden="0" w:uiPriority="22" w:unhideWhenUsed="0" w:qFormat="1"/>
+    <w:lsdException w:name="Emphasis" w:semiHidden="0" w:uiPriority="20" w:unhideWhenUsed="0" w:qFormat="1"/>
+    <w:lsdException w:name="Table Grid" w:semiHidden="0" w:unhideWhenUsed="0"/>
+    <w:lsdException w:name="Note Level 1" w:semiHidden="0" w:unhideWhenUsed="0"/>
+    <w:lsdException w:name="Note Level 2" w:semiHidden="0" w:unhideWhenUsed="0"/>
+    <w:lsdException w:name="Note Level 3" w:semiHidden="0" w:unhideWhenUsed="0"/>
+    <w:lsdException w:name="Note Level 4" w:semiHidden="0" w:unhideWhenUsed="0"/>
+    <w:lsdException w:name="Note Level 5" w:semiHidden="0" w:unhideWhenUsed="0"/>
+    <w:lsdException w:name="Note Level 6" w:semiHidden="0" w:unhideWhenUsed="0"/>
+    <w:lsdException w:name="Note Level 7" w:semiHidden="0" w:unhideWhenUsed="0"/>
+    <w:lsdException w:name="Note Level 8" w:semiHidden="0" w:unhideWhenUsed="0"/>
+    <w:lsdException w:name="Note Level 9" w:semiHidden="0" w:unhideWhenUsed="0"/>
+    <w:lsdException w:name="Placeholder Text" w:uiPriority="99" w:unhideWhenUsed="0"/>
+    <w:lsdException w:name="No Spacing" w:semiHidden="0" w:uiPriority="19" w:unhideWhenUsed="0" w:qFormat="1"/>
+    <w:lsdException w:name="Light Shading" w:semiHidden="0" w:uiPriority="60" w:unhideWhenUsed="0"/>
+    <w:lsdException w:name="Light List" w:semiHidden="0" w:uiPriority="61" w:unhideWhenUsed="0"/>
+    <w:lsdException w:name="Light Grid" w:semiHidden="0" w:uiPriority="62" w:unhideWhenUsed="0"/>
+    <w:lsdException w:name="Medium Shading 1" w:semiHidden="0" w:uiPriority="63" w:unhideWhenUsed="0"/>
+    <w:lsdException w:name="Medium Shading 2" w:semiHidden="0" w:uiPriority="64" w:unhideWhenUsed="0"/>
+    <w:lsdException w:name="Medium List 1" w:semiHidden="0" w:uiPriority="65" w:unhideWhenUsed="0"/>
+    <w:lsdException w:name="Medium List 2" w:semiHidden="0" w:uiPriority="66" w:unhideWhenUsed="0"/>
+    <w:lsdException w:name="Medium Grid 1" w:semiHidden="0" w:uiPriority="67" w:unhideWhenUsed="0"/>
+    <w:lsdException w:name="Medium Grid 2" w:semiHidden="0" w:uiPriority="68" w:unhideWhenUsed="0"/>
+    <w:lsdException w:name="Medium Grid 3" w:semiHidden="0" w:uiPriority="69" w:unhideWhenUsed="0"/>
+    <w:lsdException w:name="Dark List" w:semiHidden="0" w:uiPriority="70" w:unhideWhenUsed="0"/>
+    <w:lsdException w:name="Colorful Shading" w:semiHidden="0" w:uiPriority="71" w:unhideWhenUsed="0"/>
+    <w:lsdException w:name="Colorful List" w:semiHidden="0" w:uiPriority="72" w:unhideWhenUsed="0"/>
+    <w:lsdException w:name="Colorful Grid" w:semiHidden="0" w:uiPriority="73" w:unhideWhenUsed="0"/>
+    <w:lsdException w:name="Light Shading Accent 1" w:semiHidden="0" w:uiPriority="60" w:unhideWhenUsed="0"/>
+    <w:lsdException w:name="Light List Accent 1" w:semiHidden="0" w:uiPriority="61" w:unhideWhenUsed="0"/>
+    <w:lsdException w:name="Light Grid Accent 1" w:semiHidden="0" w:uiPriority="62" w:unhideWhenUsed="0"/>
+    <w:lsdException w:name="Medium Shading 1 Accent 1" w:semiHidden="0" w:uiPriority="63" w:unhideWhenUsed="0"/>
+    <w:lsdException w:name="Medium Shading 2 Accent 1" w:semiHidden="0" w:uiPriority="64" w:unhideWhenUsed="0"/>
+    <w:lsdException w:name="Medium List 1 Accent 1" w:semiHidden="0" w:uiPriority="65" w:unhideWhenUsed="0"/>
+    <w:lsdException w:name="Revision" w:uiPriority="99" w:unhideWhenUsed="0"/>
+    <w:lsdException w:name="List Paragraph" w:semiHidden="0" w:uiPriority="34" w:unhideWhenUsed="0" w:qFormat="1"/>
+    <w:lsdException w:name="Quote" w:semiHidden="0" w:uiPriority="29" w:unhideWhenUsed="0" w:qFormat="1"/>
+    <w:lsdException w:name="Intense Quote" w:semiHidden="0" w:uiPriority="30" w:unhideWhenUsed="0" w:qFormat="1"/>
+    <w:lsdException w:name="Medium List 2 Accent 1" w:semiHidden="0" w:uiPriority="66" w:unhideWhenUsed="0"/>
+    <w:lsdException w:name="Medium Grid 1 Accent 1" w:semiHidden="0" w:uiPriority="67" w:unhideWhenUsed="0"/>
+    <w:lsdException w:name="Medium Grid 2 Accent 1" w:semiHidden="0" w:uiPriority="68" w:unhideWhenUsed="0"/>
+    <w:lsdException w:name="Medium Grid 3 Accent 1" w:semiHidden="0" w:uiPriority="69" w:unhideWhenUsed="0"/>
+    <w:lsdException w:name="Dark List Accent 1" w:semiHidden="0" w:uiPriority="70" w:unhideWhenUsed="0"/>
+    <w:lsdException w:name="Colorful Shading Accent 1" w:semiHidden="0" w:uiPriority="71" w:unhideWhenUsed="0"/>
+    <w:lsdException w:name="Colorful List Accent 1" w:semiHidden="0" w:uiPriority="72" w:unhideWhenUsed="0"/>
+    <w:lsdException w:name="Colorful Grid Accent 1" w:semiHidden="0" w:uiPriority="73" w:unhideWhenUsed="0"/>
+    <w:lsdException w:name="Light Shading Accent 2" w:semiHidden="0" w:uiPriority="60" w:unhideWhenUsed="0"/>
+    <w:lsdException w:name="Light List Accent 2" w:semiHidden="0" w:uiPriority="61" w:unhideWhenUsed="0"/>
+    <w:lsdException w:name="Light Grid Accent 2" w:semiHidden="0" w:uiPriority="62" w:unhideWhenUsed="0"/>
+    <w:lsdException w:name="Medium Shading 1 Accent 2" w:semiHidden="0" w:uiPriority="63" w:unhideWhenUsed="0"/>
+    <w:lsdException w:name="Medium Shading 2 Accent 2" w:semiHidden="0" w:uiPriority="64" w:unhideWhenUsed="0"/>
+    <w:lsdException w:name="Medium List 1 Accent 2" w:semiHidden="0" w:uiPriority="65" w:unhideWhenUsed="0"/>
+    <w:lsdException w:name="Medium List 2 Accent 2" w:semiHidden="0" w:uiPriority="66" w:unhideWhenUsed="0"/>
+    <w:lsdException w:name="Medium Grid 1 Accent 2" w:semiHidden="0" w:uiPriority="67" w:unhideWhenUsed="0"/>
+    <w:lsdException w:name="Medium Grid 2 Accent 2" w:semiHidden="0" w:uiPriority="68" w:unhideWhenUsed="0"/>
+    <w:lsdException w:name="Medium Grid 3 Accent 2" w:semiHidden="0" w:uiPriority="69" w:unhideWhenUsed="0"/>
+    <w:lsdException w:name="Dark List Accent 2" w:semiHidden="0" w:uiPriority="70" w:unhideWhenUsed="0"/>
+    <w:lsdException w:name="Colorful Shading Accent 2" w:semiHidden="0" w:uiPriority="71" w:unhideWhenUsed="0"/>
+    <w:lsdException w:name="Colorful List Accent 2" w:semiHidden="0" w:uiPriority="72" w:unhideWhenUsed="0"/>
+    <w:lsdException w:name="Colorful Grid Accent 2" w:semiHidden="0" w:uiPriority="73" w:unhideWhenUsed="0"/>
+    <w:lsdException w:name="Light Shading Accent 3" w:semiHidden="0" w:uiPriority="60" w:unhideWhenUsed="0"/>
+    <w:lsdException w:name="Light List Accent 3" w:semiHidden="0" w:uiPriority="61" w:unhideWhenUsed="0"/>
+    <w:lsdException w:name="Light Grid Accent 3" w:semiHidden="0" w:uiPriority="62" w:unhideWhenUsed="0"/>
+    <w:lsdException w:name="Medium Shading 1 Accent 3" w:semiHidden="0" w:uiPriority="63" w:unhideWhenUsed="0"/>
+    <w:lsdException w:name="Medium Shading 2 Accent 3" w:semiHidden="0" w:uiPriority="64" w:unhideWhenUsed="0"/>
+    <w:lsdException w:name="Medium List 1 Accent 3" w:semiHidden="0" w:uiPriority="65" w:unhideWhenUsed="0"/>
+    <w:lsdException w:name="Medium List 2 Accent 3" w:semiHidden="0" w:uiPriority="66" w:unhideWhenUsed="0"/>
+    <w:lsdException w:name="Medium Grid 1 Accent 3" w:semiHidden="0" w:uiPriority="67" w:unhideWhenUsed="0"/>
+    <w:lsdException w:name="Medium Grid 2 Accent 3" w:semiHidden="0" w:uiPriority="68" w:unhideWhenUsed="0"/>
+    <w:lsdException w:name="Medium Grid 3 Accent 3" w:semiHidden="0" w:uiPriority="69" w:unhideWhenUsed="0"/>
+    <w:lsdException w:name="Dark List Accent 3" w:semiHidden="0" w:uiPriority="70" w:unhideWhenUsed="0"/>
+    <w:lsdException w:name="Colorful Shading Accent 3" w:semiHidden="0" w:uiPriority="71" w:unhideWhenUsed="0"/>
+    <w:lsdException w:name="Colorful List Accent 3" w:semiHidden="0" w:uiPriority="72" w:unhideWhenUsed="0"/>
+    <w:lsdException w:name="Colorful Grid Accent 3" w:semiHidden="0" w:uiPriority="73" w:unhideWhenUsed="0"/>
+    <w:lsdException w:name="Light Shading Accent 4" w:semiHidden="0" w:uiPriority="60" w:unhideWhenUsed="0"/>
+    <w:lsdException w:name="Light List Accent 4" w:semiHidden="0" w:uiPriority="61" w:unhideWhenUsed="0"/>
+    <w:lsdException w:name="Light Grid Accent 4" w:semiHidden="0" w:uiPriority="62" w:unhideWhenUsed="0"/>
+    <w:lsdException w:name="Medium Shading 1 Accent 4" w:semiHidden="0" w:uiPriority="63" w:unhideWhenUsed="0"/>
+    <w:lsdException w:name="Medium Shading 2 Accent 4" w:semiHidden="0" w:uiPriority="64" w:unhideWhenUsed="0"/>
+    <w:lsdException w:name="Medium List 1 Accent 4" w:semiHidden="0" w:uiPriority="65" w:unhideWhenUsed="0"/>
+    <w:lsdException w:name="Medium List 2 Accent 4" w:semiHidden="0" w:uiPriority="66" w:unhideWhenUsed="0"/>
+    <w:lsdException w:name="Medium Grid 1 Accent 4" w:semiHidden="0" w:uiPriority="67" w:unhideWhenUsed="0"/>
+    <w:lsdException w:name="Medium Grid 2 Accent 4" w:semiHidden="0" w:uiPriority="68" w:unhideWhenUsed="0"/>
+    <w:lsdException w:name="Medium Grid 3 Accent 4" w:semiHidden="0" w:uiPriority="69" w:unhideWhenUsed="0"/>
+    <w:lsdException w:name="Dark List Accent 4" w:semiHidden="0" w:uiPriority="70" w:unhideWhenUsed="0"/>
+    <w:lsdException w:name="Colorful Shading Accent 4" w:semiHidden="0" w:uiPriority="71" w:unhideWhenUsed="0"/>
+    <w:lsdException w:name="Colorful List Accent 4" w:semiHidden="0" w:uiPriority="72" w:unhideWhenUsed="0"/>
+    <w:lsdException w:name="Colorful Grid Accent 4" w:semiHidden="0" w:uiPriority="73" w:unhideWhenUsed="0"/>
+    <w:lsdException w:name="Light Shading Accent 5" w:semiHidden="0" w:uiPriority="60" w:unhideWhenUsed="0"/>
+    <w:lsdException w:name="Light List Accent 5" w:semiHidden="0" w:uiPriority="61" w:unhideWhenUsed="0"/>
+    <w:lsdException w:name="Light Grid Accent 5" w:semiHidden="0" w:uiPriority="62" w:unhideWhenUsed="0"/>
+    <w:lsdException w:name="Medium Shading 1 Accent 5" w:semiHidden="0" w:uiPriority="63" w:unhideWhenUsed="0"/>
+    <w:lsdException w:name="Medium Shading 2 Accent 5" w:semiHidden="0" w:uiPriority="64" w:unhideWhenUsed="0"/>
+    <w:lsdException w:name="Medium List 1 Accent 5" w:semiHidden="0" w:uiPriority="65" w:unhideWhenUsed="0"/>
+    <w:lsdException w:name="Medium List 2 Accent 5" w:semiHidden="0" w:uiPriority="66" w:unhideWhenUsed="0"/>
+    <w:lsdException w:name="Medium Grid 1 Accent 5" w:semiHidden="0" w:uiPriority="67" w:unhideWhenUsed="0"/>
+    <w:lsdException w:name="Medium Grid 2 Accent 5" w:semiHidden="0" w:uiPriority="68" w:unhideWhenUsed="0"/>
+    <w:lsdException w:name="Medium Grid 3 Accent 5" w:semiHidden="0" w:uiPriority="69" w:unhideWhenUsed="0"/>
+    <w:lsdException w:name="Dark List Accent 5" w:semiHidden="0" w:uiPriority="70" w:unhideWhenUsed="0"/>
+    <w:lsdException w:name="Colorful Shading Accent 5" w:semiHidden="0" w:uiPriority="71" w:unhideWhenUsed="0"/>
+    <w:lsdException w:name="Colorful List Accent 5" w:semiHidden="0" w:uiPriority="72" w:unhideWhenUsed="0"/>
+    <w:lsdException w:name="Colorful Grid Accent 5" w:semiHidden="0" w:uiPriority="73" w:unhideWhenUsed="0"/>
+    <w:lsdException w:name="Light Shading Accent 6" w:semiHidden="0" w:uiPriority="60" w:unhideWhenUsed="0"/>
+    <w:lsdException w:name="Light List Accent 6" w:semiHidden="0" w:uiPriority="61" w:unhideWhenUsed="0"/>
+    <w:lsdException w:name="Light Grid Accent 6" w:semiHidden="0" w:uiPriority="62" w:unhideWhenUsed="0"/>
+    <w:lsdException w:name="Medium Shading 1 Accent 6" w:semiHidden="0" w:uiPriority="63" w:unhideWhenUsed="0"/>
+    <w:lsdException w:name="Medium Shading 2 Accent 6" w:semiHidden="0" w:uiPriority="64" w:unhideWhenUsed="0"/>
+    <w:lsdException w:name="Medium List 1 Accent 6" w:semiHidden="0" w:uiPriority="65" w:unhideWhenUsed="0"/>
+    <w:lsdException w:name="Medium List 2 Accent 6" w:semiHidden="0" w:uiPriority="66" w:unhideWhenUsed="0"/>
+    <w:lsdException w:name="Medium Grid 1 Accent 6" w:semiHidden="0" w:uiPriority="67" w:unhideWhenUsed="0"/>
+    <w:lsdException w:name="Medium Grid 2 Accent 6" w:semiHidden="0" w:uiPriority="68" w:unhideWhenUsed="0"/>
+    <w:lsdException w:name="Medium Grid 3 Accent 6" w:semiHidden="0" w:uiPriority="69" w:unhideWhenUsed="0"/>
+    <w:lsdException w:name="Dark List Accent 6" w:semiHidden="0" w:uiPriority="70" w:unhideWhenUsed="0"/>
+    <w:lsdException w:name="Colorful Shading Accent 6" w:semiHidden="0" w:uiPriority="71" w:unhideWhenUsed="0"/>
+    <w:lsdException w:name="Colorful List Accent 6" w:semiHidden="0" w:uiPriority="72" w:unhideWhenUsed="0"/>
+    <w:lsdException w:name="Colorful Grid Accent 6" w:semiHidden="0" w:uiPriority="73" w:unhideWhenUsed="0"/>
+    <w:lsdException w:name="Subtle Emphasis" w:semiHidden="0" w:uiPriority="19" w:unhideWhenUsed="0" w:qFormat="1"/>
+    <w:lsdException w:name="Intense Emphasis" w:semiHidden="0" w:uiPriority="21" w:unhideWhenUsed="0" w:qFormat="1"/>
+    <w:lsdException w:name="Subtle Reference" w:semiHidden="0" w:uiPriority="31" w:unhideWhenUsed="0" w:qFormat="1"/>
+    <w:lsdException w:name="Intense Reference" w:semiHidden="0" w:uiPriority="32" w:unhideWhenUsed="0" w:qFormat="1"/>
+    <w:lsdException w:name="Book Title" w:semiHidden="0" w:uiPriority="33" w:unhideWhenUsed="0" w:qFormat="1"/>
+    <w:lsdException w:name="Bibliography" w:uiPriority="37"/>
+    <w:lsdException w:name="TOC Heading" w:uiPriority="39" w:qFormat="1"/>
+  </w:latentStyles>
+  <w:style w:type="paragraph" w:default="1" w:styleId="Normal">
+    <w:name w:val="Normal"/>
+    <w:uiPriority w:val="5"/>
+    <w:qFormat/>
+    <w:rsid w:val="00C35AB5"/>
+    <w:pPr>
+      <w:spacing w:before="120" w:after="60" w:line="276" w:lineRule="auto"/>
+    </w:pPr>
+    <w:rPr>
+      <w:rFonts w:ascii="Arial" w:hAnsi="Arial" w:cs="Arial"/>
+      <w:color w:val="262626"/>
+      <w:sz w:val="22"/>
+      <w:lang w:val="en-GB" w:eastAsia="en-GB"/>
+    </w:rPr>
+  </w:style>
+  <w:style w:type="paragraph" w:styleId="Heading1">
+    <w:name w:val="heading 1"/>
+    <w:aliases w:val="ctrl + 1"/>
+    <w:next w:val="Normal"/>
+    <w:link w:val="Heading1Char"/>
+    <w:autoRedefine/>
+    <w:qFormat/>
+    <w:rsid w:val="009B1C84"/>
+    <w:pPr>
+      <w:pageBreakBefore/>
+      <w:numPr>
+        <w:numId w:val="5"/>
+      </w:numPr>
+      <w:tabs>
+        <w:tab w:val="left" w:pos="454"/>
+      </w:tabs>
+      <w:spacing w:before="120" w:line="216" w:lineRule="auto"/>
+      <w:outlineLvl w:val="0"/>
+    </w:pPr>
+    <w:rPr>
+      <w:rFonts w:ascii="Arial" w:hAnsi="Arial" w:cs="Calibri"/>
+      <w:b/>
+      <w:color w:val="0098C7"/>
+      <w:sz w:val="36"/>
+      <w:szCs w:val="28"/>
+      <w:lang w:val="en-GB" w:eastAsia="en-GB"/>
+    </w:rPr>
+  </w:style>
+  <w:style w:type="paragraph" w:styleId="Heading2">
+    <w:name w:val="heading 2"/>
+    <w:aliases w:val="ctrl + 2"/>
+    <w:basedOn w:val="Heading1"/>
+    <w:next w:val="Normal"/>
+    <w:link w:val="Heading2Char"/>
+    <w:autoRedefine/>
+    <w:uiPriority w:val="1"/>
+    <w:qFormat/>
+    <w:rsid w:val="00431E8F"/>
+    <w:pPr>
+      <w:pageBreakBefore w:val="0"/>
+      <w:numPr>
+        <w:ilvl w:val="1"/>
+      </w:numPr>
+      <w:tabs>
+        <w:tab w:val="clear" w:pos="454"/>
+        <w:tab w:val="left" w:pos="567"/>
+        <w:tab w:val="left" w:pos="680"/>
+      </w:tabs>
+      <w:ind w:left="568" w:hanging="284"/>
+      <w:outlineLvl w:val="1"/>
+    </w:pPr>
+    <w:rPr>
+      <w:sz w:val="28"/>
+    </w:rPr>
+  </w:style>
+  <w:style w:type="paragraph" w:styleId="Heading3">
+    <w:name w:val="heading 3"/>
+    <w:aliases w:val="ctrl+3"/>
+    <w:basedOn w:val="Heading2"/>
+    <w:next w:val="Normal"/>
+    <w:link w:val="Heading3Char"/>
+    <w:autoRedefine/>
+    <w:uiPriority w:val="2"/>
+    <w:qFormat/>
+    <w:rsid w:val="00431E8F"/>
+    <w:pPr>
+      <w:numPr>
+        <w:ilvl w:val="2"/>
+      </w:numPr>
+      <w:tabs>
+        <w:tab w:val="clear" w:pos="567"/>
+        <w:tab w:val="left" w:pos="907"/>
+      </w:tabs>
+      <w:ind w:left="993" w:hanging="284"/>
+      <w:outlineLvl w:val="2"/>
+    </w:pPr>
+    <w:rPr>
+      <w:sz w:val="24"/>
+    </w:rPr>
+  </w:style>
+  <w:style w:type="paragraph" w:styleId="Heading4">
+    <w:name w:val="heading 4"/>
+    <w:aliases w:val="ctrl+4"/>
+    <w:basedOn w:val="Heading3"/>
+    <w:next w:val="Normal"/>
+    <w:link w:val="Heading4Char"/>
+    <w:autoRedefine/>
+    <w:uiPriority w:val="3"/>
+    <w:rsid w:val="00E2107D"/>
+    <w:pPr>
+      <w:numPr>
+        <w:ilvl w:val="3"/>
+      </w:numPr>
+      <w:tabs>
+        <w:tab w:val="clear" w:pos="680"/>
+        <w:tab w:val="clear" w:pos="907"/>
+        <w:tab w:val="left" w:pos="1021"/>
+      </w:tabs>
+      <w:ind w:left="1276" w:hanging="284"/>
+      <w:outlineLvl w:val="3"/>
+    </w:pPr>
+  </w:style>
+  <w:style w:type="paragraph" w:styleId="Heading5">
+    <w:name w:val="heading 5"/>
+    <w:aliases w:val="ctrl+5"/>
+    <w:basedOn w:val="Heading4"/>
+    <w:next w:val="Normal"/>
+    <w:link w:val="Heading5Char"/>
+    <w:uiPriority w:val="4"/>
+    <w:qFormat/>
+    <w:rsid w:val="0071598A"/>
+    <w:pPr>
+      <w:numPr>
+        <w:ilvl w:val="4"/>
+      </w:numPr>
+      <w:tabs>
+        <w:tab w:val="clear" w:pos="1021"/>
+        <w:tab w:val="left" w:pos="0"/>
+      </w:tabs>
+      <w:outlineLvl w:val="4"/>
+    </w:pPr>
+  </w:style>
+  <w:style w:type="character" w:default="1" w:styleId="DefaultParagraphFont">
+    <w:name w:val="Default Paragraph Font"/>
+    <w:uiPriority w:val="1"/>
+    <w:semiHidden/>
+    <w:unhideWhenUsed/>
+  </w:style>
+  <w:style w:type="table" w:default="1" w:styleId="TableNormal">
+    <w:name w:val="Normal Table"/>
+    <w:uiPriority w:val="99"/>
+    <w:semiHidden/>
+    <w:unhideWhenUsed/>
+    <w:tblPr>
+      <w:tblInd w:w="0" w:type="dxa"/>
+      <w:tblCellMar>
+        <w:top w:w="0" w:type="dxa"/>
+        <w:left w:w="108" w:type="dxa"/>
+        <w:bottom w:w="0" w:type="dxa"/>
+        <w:right w:w="108" w:type="dxa"/>
+      </w:tblCellMar>
+    </w:tblPr>
+  </w:style>
+  <w:style w:type="numbering" w:default="1" w:styleId="NoList">
+    <w:name w:val="No List"/>
+    <w:uiPriority w:val="99"/>
+    <w:semiHidden/>
+    <w:unhideWhenUsed/>
+  </w:style>
+  <w:style w:type="character" w:customStyle="1" w:styleId="Heading1Char">
+    <w:name w:val="Heading 1 Char"/>
+    <w:aliases w:val="ctrl + 1 Char"/>
+    <w:basedOn w:val="DefaultParagraphFont"/>
+    <w:link w:val="Heading1"/>
+    <w:rsid w:val="0021063C"/>
+    <w:rPr>
+      <w:rFonts w:ascii="Arial" w:hAnsi="Arial" w:cs="Calibri"/>
+      <w:b/>
+      <w:color w:val="0098C7"/>
+      <w:sz w:val="36"/>
+      <w:szCs w:val="28"/>
+      <w:lang w:val="en-GB" w:eastAsia="en-GB"/>
+    </w:rPr>
+  </w:style>
+  <w:style w:type="character" w:customStyle="1" w:styleId="Heading2Char">
+    <w:name w:val="Heading 2 Char"/>
+    <w:aliases w:val="ctrl + 2 Char"/>
+    <w:basedOn w:val="DefaultParagraphFont"/>
+    <w:link w:val="Heading2"/>
+    <w:uiPriority w:val="1"/>
+    <w:rsid w:val="00431E8F"/>
+    <w:rPr>
+      <w:rFonts w:ascii="Arial" w:hAnsi="Arial" w:cs="Calibri"/>
+      <w:b/>
+      <w:color w:val="0098C7"/>
+      <w:sz w:val="28"/>
+      <w:szCs w:val="28"/>
+      <w:lang w:val="en-GB" w:eastAsia="en-GB"/>
+    </w:rPr>
+  </w:style>
+  <w:style w:type="character" w:customStyle="1" w:styleId="Heading3Char">
+    <w:name w:val="Heading 3 Char"/>
+    <w:aliases w:val="ctrl+3 Char"/>
+    <w:basedOn w:val="DefaultParagraphFont"/>
+    <w:link w:val="Heading3"/>
+    <w:uiPriority w:val="2"/>
+    <w:rsid w:val="00431E8F"/>
+    <w:rPr>
+      <w:rFonts w:ascii="Arial" w:hAnsi="Arial" w:cs="Calibri"/>
+      <w:b/>
+      <w:color w:val="0098C7"/>
+      <w:sz w:val="24"/>
+      <w:szCs w:val="28"/>
+      <w:lang w:val="en-GB" w:eastAsia="en-GB"/>
+    </w:rPr>
+  </w:style>
+  <w:style w:type="character" w:customStyle="1" w:styleId="Heading4Char">
+    <w:name w:val="Heading 4 Char"/>
+    <w:aliases w:val="ctrl+4 Char"/>
+    <w:basedOn w:val="DefaultParagraphFont"/>
+    <w:link w:val="Heading4"/>
+    <w:uiPriority w:val="3"/>
+    <w:rsid w:val="00E2107D"/>
+    <w:rPr>
+      <w:rFonts w:ascii="Arial" w:hAnsi="Arial" w:cs="Calibri"/>
+      <w:b/>
+      <w:color w:val="0098C7"/>
+      <w:sz w:val="24"/>
+      <w:szCs w:val="28"/>
+      <w:lang w:val="en-GB" w:eastAsia="en-GB"/>
+    </w:rPr>
+  </w:style>
+  <w:style w:type="character" w:customStyle="1" w:styleId="Heading5Char">
+    <w:name w:val="Heading 5 Char"/>
+    <w:aliases w:val="ctrl+5 Char"/>
+    <w:basedOn w:val="DefaultParagraphFont"/>
+    <w:link w:val="Heading5"/>
+    <w:uiPriority w:val="4"/>
+    <w:rsid w:val="0071598A"/>
+    <w:rPr>
+      <w:rFonts w:ascii="Calibri" w:eastAsia="Calibri" w:hAnsi="Calibri" w:cs="Calibri"/>
+      <w:b/>
+      <w:color w:val="1F497D"/>
+      <w:sz w:val="24"/>
+      <w:szCs w:val="28"/>
+      <w:lang w:eastAsia="en-GB"/>
+    </w:rPr>
+  </w:style>
+  <w:style w:type="paragraph" w:styleId="Caption">
+    <w:name w:val="caption"/>
+    <w:next w:val="Normal"/>
+    <w:autoRedefine/>
+    <w:uiPriority w:val="6"/>
+    <w:qFormat/>
+    <w:rsid w:val="00C35AB5"/>
+    <w:pPr>
+      <w:spacing w:after="200"/>
+      <w:jc w:val="center"/>
+    </w:pPr>
+    <w:rPr>
+      <w:rFonts w:ascii="Arial" w:hAnsi="Arial" w:cs="Arial"/>
+      <w:b/>
+      <w:bCs/>
+      <w:sz w:val="18"/>
+      <w:szCs w:val="18"/>
+      <w:lang w:val="en-GB" w:eastAsia="en-GB"/>
+    </w:rPr>
+  </w:style>
+  <w:style w:type="paragraph" w:styleId="ListParagraph">
+    <w:name w:val="List Paragraph"/>
+    <w:basedOn w:val="Normal"/>
+    <w:uiPriority w:val="34"/>
+    <w:qFormat/>
+    <w:rsid w:val="0071598A"/>
+    <w:pPr>
+      <w:ind w:left="720"/>
+      <w:contextualSpacing/>
+    </w:pPr>
+  </w:style>
+  <w:style w:type="paragraph" w:styleId="TOCHeading">
+    <w:name w:val="TOC Heading"/>
+    <w:basedOn w:val="Heading1"/>
+    <w:next w:val="Normal"/>
+    <w:uiPriority w:val="39"/>
+    <w:semiHidden/>
+    <w:unhideWhenUsed/>
+    <w:qFormat/>
+    <w:rsid w:val="0071598A"/>
+    <w:pPr>
+      <w:keepNext/>
+      <w:keepLines/>
+      <w:pageBreakBefore w:val="0"/>
+      <w:numPr>
+        <w:numId w:val="0"/>
+      </w:numPr>
+      <w:spacing w:before="480"/>
+      <w:outlineLvl w:val="9"/>
+    </w:pPr>
+    <w:rPr>
+      <w:rFonts w:ascii="Cambria" w:eastAsia="Times New Roman" w:hAnsi="Cambria" w:cs="Times New Roman"/>
+      <w:bCs/>
+      <w:color w:val="365F91"/>
+      <w:sz w:val="28"/>
+      <w:lang w:val="en-US" w:eastAsia="en-US"/>
+    </w:rPr>
+  </w:style>
+  <w:style w:type="paragraph" w:customStyle="1" w:styleId="Clientlogo">
+    <w:name w:val="Client logo"/>
+    <w:basedOn w:val="Normal"/>
+    <w:uiPriority w:val="19"/>
+    <w:qFormat/>
+    <w:rsid w:val="0071598A"/>
+    <w:pPr>
+      <w:tabs>
+        <w:tab w:val="center" w:pos="4513"/>
+        <w:tab w:val="right" w:pos="9026"/>
+      </w:tabs>
+      <w:spacing w:after="0"/>
+    </w:pPr>
+    <w:rPr>
+      <w:szCs w:val="28"/>
+    </w:rPr>
+  </w:style>
+  <w:style w:type="paragraph" w:styleId="Header">
+    <w:name w:val="header"/>
+    <w:next w:val="Clientlogo"/>
+    <w:link w:val="HeaderChar"/>
+    <w:rsid w:val="0071598A"/>
+    <w:pPr>
+      <w:tabs>
+        <w:tab w:val="center" w:pos="4536"/>
+        <w:tab w:val="right" w:pos="9072"/>
+      </w:tabs>
+      <w:spacing w:before="120" w:after="60" w:line="276" w:lineRule="auto"/>
+    </w:pPr>
+    <w:rPr>
+      <w:rFonts w:cs="Arial"/>
+      <w:color w:val="262626"/>
+      <w:sz w:val="22"/>
+      <w:lang w:val="en-GB" w:eastAsia="en-GB"/>
+    </w:rPr>
+  </w:style>
+  <w:style w:type="character" w:customStyle="1" w:styleId="HeaderChar">
+    <w:name w:val="Header Char"/>
+    <w:basedOn w:val="DefaultParagraphFont"/>
+    <w:link w:val="Header"/>
+    <w:rsid w:val="0071598A"/>
+    <w:rPr>
+      <w:rFonts w:ascii="Calibri" w:eastAsia="Calibri" w:hAnsi="Calibri" w:cs="Arial"/>
+      <w:color w:val="262626"/>
+      <w:sz w:val="22"/>
+      <w:lang w:val="en-GB" w:eastAsia="en-GB" w:bidi="ar-SA"/>
+    </w:rPr>
+  </w:style>
+  <w:style w:type="paragraph" w:customStyle="1" w:styleId="QHeading1">
+    <w:name w:val="Q Heading 1"/>
+    <w:basedOn w:val="Normal"/>
+    <w:autoRedefine/>
+    <w:uiPriority w:val="99"/>
+    <w:qFormat/>
+    <w:rsid w:val="001C0925"/>
+    <w:pPr>
+      <w:pBdr>
+        <w:top w:val="single" w:sz="4" w:space="6" w:color="808080"/>
+        <w:bottom w:val="single" w:sz="4" w:space="10" w:color="808080"/>
+      </w:pBdr>
+      <w:spacing w:after="120" w:line="240" w:lineRule="auto"/>
+      <w:jc w:val="both"/>
+    </w:pPr>
+    <w:rPr>
+      <w:rFonts w:cs="Times New Roman"/>
+      <w:i/>
+      <w:color w:val="0098C7"/>
+      <w:sz w:val="20"/>
+      <w:szCs w:val="24"/>
+    </w:rPr>
+  </w:style>
+  <w:style w:type="paragraph" w:customStyle="1" w:styleId="Covertitle">
+    <w:name w:val="Cover title"/>
+    <w:basedOn w:val="Normal"/>
+    <w:autoRedefine/>
+    <w:uiPriority w:val="13"/>
+    <w:qFormat/>
+    <w:rsid w:val="00C35AB5"/>
+    <w:rPr>
+      <w:rFonts w:cs="Calibri"/>
+      <w:color w:val="0098C7"/>
+      <w:sz w:val="72"/>
+      <w:szCs w:val="36"/>
+    </w:rPr>
+  </w:style>
+  <w:style w:type="paragraph" w:customStyle="1" w:styleId="Pagenumbers">
+    <w:name w:val="Page numbers"/>
+    <w:basedOn w:val="Caption"/>
+    <w:next w:val="Footer"/>
+    <w:link w:val="PagenumbersChar"/>
+    <w:uiPriority w:val="19"/>
+    <w:qFormat/>
+    <w:rsid w:val="0071598A"/>
+    <w:pPr>
+      <w:tabs>
+        <w:tab w:val="center" w:pos="4513"/>
+        <w:tab w:val="right" w:pos="9026"/>
+      </w:tabs>
+      <w:spacing w:after="0"/>
+    </w:pPr>
+    <w:rPr>
+      <w:rFonts w:cs="Times New Roman"/>
+      <w:b w:val="0"/>
+      <w:bCs w:val="0"/>
+      <w:color w:val="262626"/>
+      <w:sz w:val="16"/>
+      <w:szCs w:val="20"/>
+    </w:rPr>
+  </w:style>
+  <w:style w:type="paragraph" w:styleId="Footer">
+    <w:name w:val="footer"/>
+    <w:basedOn w:val="Normal"/>
+    <w:link w:val="FooterChar"/>
+    <w:rsid w:val="0071598A"/>
+    <w:pPr>
+      <w:tabs>
+        <w:tab w:val="center" w:pos="4536"/>
+        <w:tab w:val="right" w:pos="9072"/>
+      </w:tabs>
+    </w:pPr>
+  </w:style>
+  <w:style w:type="character" w:customStyle="1" w:styleId="FooterChar">
+    <w:name w:val="Footer Char"/>
+    <w:basedOn w:val="DefaultParagraphFont"/>
+    <w:link w:val="Footer"/>
+    <w:rsid w:val="0071598A"/>
+    <w:rPr>
+      <w:rFonts w:ascii="Calibri" w:eastAsia="Calibri" w:hAnsi="Calibri" w:cs="Arial"/>
+      <w:color w:val="262626"/>
+      <w:sz w:val="22"/>
+      <w:lang w:eastAsia="en-GB"/>
+    </w:rPr>
+  </w:style>
+  <w:style w:type="character" w:customStyle="1" w:styleId="PagenumbersChar">
+    <w:name w:val="Page numbers Char"/>
+    <w:link w:val="Pagenumbers"/>
+    <w:uiPriority w:val="19"/>
+    <w:rsid w:val="0071598A"/>
+    <w:rPr>
+      <w:rFonts w:ascii="Calibri" w:eastAsia="Calibri" w:hAnsi="Calibri" w:cs="Arial"/>
+      <w:color w:val="262626"/>
+      <w:sz w:val="16"/>
+      <w:lang w:eastAsia="en-GB"/>
+    </w:rPr>
+  </w:style>
+  <w:style w:type="paragraph" w:customStyle="1" w:styleId="QuestionStyle">
+    <w:name w:val="Question Style"/>
+    <w:next w:val="Normal"/>
+    <w:uiPriority w:val="19"/>
+    <w:qFormat/>
+    <w:rsid w:val="001C0925"/>
+    <w:pPr>
+      <w:pBdr>
+        <w:top w:val="single" w:sz="4" w:space="1" w:color="auto"/>
+        <w:bottom w:val="single" w:sz="4" w:space="1" w:color="auto"/>
+      </w:pBdr>
+      <w:spacing w:before="240" w:after="120" w:line="276" w:lineRule="auto"/>
+    </w:pPr>
+    <w:rPr>
+      <w:rFonts w:ascii="Arial" w:hAnsi="Arial"/>
+      <w:i/>
+      <w:color w:val="0098C7"/>
+      <w:szCs w:val="24"/>
+      <w:lang w:val="en-US" w:eastAsia="en-GB"/>
+    </w:rPr>
+  </w:style>
+  <w:style w:type="paragraph" w:customStyle="1" w:styleId="numberedquestionstyle">
+    <w:name w:val="numbered question style"/>
+    <w:next w:val="Normal"/>
+    <w:autoRedefine/>
+    <w:uiPriority w:val="19"/>
+    <w:qFormat/>
+    <w:rsid w:val="001C0925"/>
+    <w:pPr>
+      <w:numPr>
+        <w:numId w:val="6"/>
+      </w:numPr>
+      <w:pBdr>
+        <w:top w:val="single" w:sz="4" w:space="1" w:color="auto"/>
+        <w:bottom w:val="single" w:sz="4" w:space="1" w:color="auto"/>
+      </w:pBdr>
+    </w:pPr>
+    <w:rPr>
+      <w:rFonts w:ascii="Arial" w:hAnsi="Arial"/>
+      <w:i/>
+      <w:color w:val="0098C7"/>
+      <w:szCs w:val="24"/>
+      <w:lang w:val="en-US" w:eastAsia="en-GB"/>
+    </w:rPr>
+  </w:style>
+  <w:style w:type="paragraph" w:customStyle="1" w:styleId="HeadingAppendix">
+    <w:name w:val="Heading Appendix"/>
+    <w:aliases w:val="ctrl+m,h"/>
+    <w:next w:val="Normal"/>
+    <w:uiPriority w:val="29"/>
+    <w:qFormat/>
+    <w:rsid w:val="001C0925"/>
+    <w:pPr>
+      <w:pageBreakBefore/>
+    </w:pPr>
+    <w:rPr>
+      <w:rFonts w:ascii="Arial" w:hAnsi="Arial" w:cs="Calibri"/>
+      <w:b/>
+      <w:color w:val="0098C7"/>
+      <w:sz w:val="36"/>
+      <w:szCs w:val="28"/>
+      <w:lang w:val="en-GB" w:eastAsia="en-GB"/>
+    </w:rPr>
+  </w:style>
+  <w:style w:type="paragraph" w:customStyle="1" w:styleId="breaddcrumbheading">
+    <w:name w:val="breaddcrumb heading"/>
+    <w:basedOn w:val="Header"/>
+    <w:uiPriority w:val="11"/>
+    <w:qFormat/>
+    <w:rsid w:val="00C35AB5"/>
+    <w:pPr>
+      <w:tabs>
+        <w:tab w:val="clear" w:pos="4536"/>
+        <w:tab w:val="clear" w:pos="9072"/>
+        <w:tab w:val="center" w:pos="4513"/>
+        <w:tab w:val="right" w:pos="9026"/>
+      </w:tabs>
+      <w:spacing w:after="0"/>
+    </w:pPr>
+    <w:rPr>
+      <w:rFonts w:ascii="Arial" w:hAnsi="Arial"/>
+      <w:noProof/>
+      <w:sz w:val="18"/>
+    </w:rPr>
+  </w:style>
+  <w:style w:type="paragraph" w:customStyle="1" w:styleId="Whitetextinheader">
+    <w:name w:val="White text in header"/>
+    <w:link w:val="WhitetextinheaderChar"/>
+    <w:uiPriority w:val="19"/>
+    <w:qFormat/>
+    <w:rsid w:val="0071598A"/>
+    <w:pPr>
+      <w:spacing w:before="120" w:after="120"/>
+      <w:jc w:val="center"/>
+    </w:pPr>
+    <w:rPr>
+      <w:rFonts w:ascii="Arial" w:hAnsi="Arial" w:cs="Arial"/>
+      <w:b/>
+      <w:bCs/>
+      <w:color w:val="FFFFFF"/>
+      <w:lang w:val="en-GB" w:eastAsia="en-GB"/>
+    </w:rPr>
+  </w:style>
+  <w:style w:type="character" w:customStyle="1" w:styleId="WhitetextinheaderChar">
+    <w:name w:val="White text in header Char"/>
+    <w:basedOn w:val="DefaultParagraphFont"/>
+    <w:link w:val="Whitetextinheader"/>
+    <w:uiPriority w:val="19"/>
+    <w:rsid w:val="0071598A"/>
+    <w:rPr>
+      <w:rFonts w:ascii="Arial" w:eastAsia="Calibri" w:hAnsi="Arial" w:cs="Arial"/>
+      <w:b/>
+      <w:bCs/>
+      <w:color w:val="FFFFFF"/>
+      <w:lang w:val="en-GB" w:eastAsia="en-GB" w:bidi="ar-SA"/>
+    </w:rPr>
+  </w:style>
+  <w:style w:type="paragraph" w:customStyle="1" w:styleId="BoldHeading">
+    <w:name w:val="Bold Heading"/>
+    <w:uiPriority w:val="10"/>
+    <w:qFormat/>
+    <w:rsid w:val="00C35AB5"/>
+    <w:pPr>
+      <w:spacing w:before="240" w:after="120"/>
+    </w:pPr>
+    <w:rPr>
+      <w:rFonts w:ascii="Arial" w:hAnsi="Arial" w:cs="Arial"/>
+      <w:b/>
+      <w:color w:val="0098C7"/>
+      <w:sz w:val="28"/>
+      <w:lang w:val="en-GB" w:eastAsia="en-GB"/>
+    </w:rPr>
+  </w:style>
+  <w:style w:type="paragraph" w:customStyle="1" w:styleId="subtitle">
+    <w:name w:val="sub title"/>
+    <w:autoRedefine/>
+    <w:uiPriority w:val="19"/>
+    <w:qFormat/>
+    <w:rsid w:val="001C0925"/>
+    <w:rPr>
+      <w:rFonts w:ascii="Arial" w:hAnsi="Arial" w:cs="Calibri"/>
+      <w:color w:val="0098C7"/>
+      <w:sz w:val="72"/>
+      <w:szCs w:val="36"/>
+      <w:lang w:val="en-GB" w:eastAsia="en-GB"/>
+    </w:rPr>
+  </w:style>
+  <w:style w:type="paragraph" w:customStyle="1" w:styleId="Contents">
+    <w:name w:val="Contents"/>
+    <w:uiPriority w:val="12"/>
+    <w:qFormat/>
+    <w:rsid w:val="00C35AB5"/>
+    <w:rPr>
+      <w:rFonts w:ascii="Arial" w:hAnsi="Arial" w:cs="Calibri"/>
+      <w:b/>
+      <w:color w:val="0098C7"/>
+      <w:sz w:val="36"/>
+      <w:szCs w:val="28"/>
+      <w:lang w:val="en-GB" w:eastAsia="en-GB"/>
+    </w:rPr>
+  </w:style>
+  <w:style w:type="paragraph" w:customStyle="1" w:styleId="1Bullet">
+    <w:name w:val="1 Bullet"/>
+    <w:basedOn w:val="Normal"/>
+    <w:autoRedefine/>
+    <w:uiPriority w:val="8"/>
+    <w:qFormat/>
+    <w:rsid w:val="00C35AB5"/>
+    <w:pPr>
+      <w:numPr>
+        <w:numId w:val="8"/>
+      </w:numPr>
+      <w:tabs>
+        <w:tab w:val="left" w:pos="624"/>
+      </w:tabs>
+      <w:spacing w:after="0" w:line="216" w:lineRule="auto"/>
+      <w:ind w:left="568" w:hanging="284"/>
+    </w:pPr>
+  </w:style>
+  <w:style w:type="paragraph" w:customStyle="1" w:styleId="2Bullet">
+    <w:name w:val="2 Bullet"/>
+    <w:basedOn w:val="Normal"/>
+    <w:autoRedefine/>
+    <w:uiPriority w:val="9"/>
+    <w:qFormat/>
+    <w:rsid w:val="00D16998"/>
+    <w:pPr>
+      <w:numPr>
+        <w:numId w:val="10"/>
+      </w:numPr>
+      <w:tabs>
+        <w:tab w:val="left" w:pos="624"/>
+      </w:tabs>
+      <w:spacing w:after="0" w:line="216" w:lineRule="auto"/>
+      <w:ind w:left="993" w:hanging="284"/>
+    </w:pPr>
+  </w:style>
+  <w:style w:type="paragraph" w:customStyle="1" w:styleId="3Bullet">
+    <w:name w:val="3 Bullet"/>
+    <w:basedOn w:val="2Bullet"/>
+    <w:autoRedefine/>
+    <w:uiPriority w:val="19"/>
+    <w:qFormat/>
+    <w:rsid w:val="00D16998"/>
+    <w:pPr>
+      <w:numPr>
+        <w:numId w:val="11"/>
+      </w:numPr>
+      <w:ind w:left="1276" w:hanging="284"/>
+    </w:pPr>
+  </w:style>
+  <w:style w:type="paragraph" w:customStyle="1" w:styleId="Tabletext">
+    <w:name w:val="Table text"/>
+    <w:autoRedefine/>
+    <w:uiPriority w:val="19"/>
+    <w:qFormat/>
+    <w:rsid w:val="001C0925"/>
+    <w:pPr>
+      <w:spacing w:before="60" w:after="60"/>
+    </w:pPr>
+    <w:rPr>
+      <w:rFonts w:ascii="Arial" w:hAnsi="Arial" w:cs="Calibri"/>
+      <w:bCs/>
+      <w:color w:val="262626"/>
+      <w:lang w:val="en-GB" w:eastAsia="en-GB"/>
+    </w:rPr>
+  </w:style>
+  <w:style w:type="paragraph" w:customStyle="1" w:styleId="NoNumbersubheading">
+    <w:name w:val="No Number sub heading"/>
+    <w:basedOn w:val="BoldHeading"/>
+    <w:uiPriority w:val="19"/>
+    <w:qFormat/>
+    <w:rsid w:val="0071598A"/>
+  </w:style>
+  <w:style w:type="paragraph" w:customStyle="1" w:styleId="CVText">
+    <w:name w:val="CV Text"/>
+    <w:basedOn w:val="Normal"/>
+    <w:uiPriority w:val="14"/>
+    <w:qFormat/>
+    <w:rsid w:val="0071598A"/>
+    <w:pPr>
+      <w:spacing w:before="60" w:line="240" w:lineRule="auto"/>
+    </w:pPr>
+  </w:style>
+  <w:style w:type="paragraph" w:styleId="NoSpacing">
+    <w:name w:val="No Spacing"/>
+    <w:uiPriority w:val="19"/>
+    <w:qFormat/>
+    <w:rsid w:val="001C0925"/>
+    <w:rPr>
+      <w:rFonts w:ascii="Arial" w:hAnsi="Arial" w:cs="Arial"/>
+      <w:color w:val="262626"/>
+      <w:sz w:val="22"/>
+      <w:lang w:val="en-GB" w:eastAsia="en-GB"/>
+    </w:rPr>
+  </w:style>
+  <w:style w:type="paragraph" w:styleId="Subtitle0">
+    <w:name w:val="Subtitle"/>
+    <w:basedOn w:val="Normal"/>
+    <w:next w:val="Normal"/>
+    <w:link w:val="SubtitleChar"/>
+    <w:uiPriority w:val="19"/>
+    <w:rsid w:val="001C0925"/>
+    <w:pPr>
+      <w:numPr>
+        <w:ilvl w:val="1"/>
+      </w:numPr>
+      <w:spacing w:after="160"/>
+    </w:pPr>
+    <w:rPr>
+      <w:rFonts w:eastAsiaTheme="minorEastAsia" w:cstheme="minorBidi"/>
+      <w:color w:val="auto"/>
+      <w:spacing w:val="15"/>
+      <w:szCs w:val="22"/>
+    </w:rPr>
+  </w:style>
+  <w:style w:type="character" w:customStyle="1" w:styleId="SubtitleChar">
+    <w:name w:val="Subtitle Char"/>
+    <w:basedOn w:val="DefaultParagraphFont"/>
+    <w:link w:val="Subtitle0"/>
+    <w:uiPriority w:val="19"/>
+    <w:rsid w:val="001C0925"/>
+    <w:rPr>
+      <w:rFonts w:ascii="Arial" w:eastAsiaTheme="minorEastAsia" w:hAnsi="Arial" w:cstheme="minorBidi"/>
+      <w:spacing w:val="15"/>
+      <w:sz w:val="22"/>
+      <w:szCs w:val="22"/>
+      <w:lang w:val="en-GB" w:eastAsia="en-GB"/>
+    </w:rPr>
+  </w:style>
+  <w:style w:type="character" w:styleId="SubtleEmphasis">
+    <w:name w:val="Subtle Emphasis"/>
+    <w:basedOn w:val="DefaultParagraphFont"/>
+    <w:uiPriority w:val="19"/>
+    <w:qFormat/>
+    <w:rsid w:val="001C0925"/>
+    <w:rPr>
+      <w:i/>
+      <w:iCs/>
+      <w:color w:val="404040" w:themeColor="text1" w:themeTint="BF"/>
+    </w:rPr>
+  </w:style>
+  <w:style w:type="paragraph" w:styleId="Title">
+    <w:name w:val="Title"/>
+    <w:basedOn w:val="Normal"/>
+    <w:next w:val="Normal"/>
+    <w:link w:val="TitleChar"/>
+    <w:uiPriority w:val="19"/>
+    <w:qFormat/>
+    <w:rsid w:val="001C0925"/>
+    <w:pPr>
+      <w:spacing w:before="0" w:after="0" w:line="240" w:lineRule="auto"/>
+      <w:contextualSpacing/>
+    </w:pPr>
+    <w:rPr>
+      <w:rFonts w:eastAsiaTheme="majorEastAsia" w:cstheme="majorBidi"/>
+      <w:color w:val="auto"/>
+      <w:spacing w:val="-10"/>
+      <w:kern w:val="28"/>
+      <w:sz w:val="56"/>
+      <w:szCs w:val="56"/>
+    </w:rPr>
+  </w:style>
+  <w:style w:type="character" w:customStyle="1" w:styleId="TitleChar">
+    <w:name w:val="Title Char"/>
+    <w:basedOn w:val="DefaultParagraphFont"/>
+    <w:link w:val="Title"/>
+    <w:uiPriority w:val="19"/>
+    <w:rsid w:val="001C0925"/>
+    <w:rPr>
+      <w:rFonts w:ascii="Arial" w:eastAsiaTheme="majorEastAsia" w:hAnsi="Arial" w:cstheme="majorBidi"/>
+      <w:spacing w:val="-10"/>
+      <w:kern w:val="28"/>
+      <w:sz w:val="56"/>
+      <w:szCs w:val="56"/>
+      <w:lang w:val="en-GB" w:eastAsia="en-GB"/>
+    </w:rPr>
+  </w:style>
+  <w:style w:type="character" w:styleId="Emphasis">
+    <w:name w:val="Emphasis"/>
+    <w:basedOn w:val="DefaultParagraphFont"/>
+    <w:uiPriority w:val="20"/>
+    <w:qFormat/>
+    <w:rsid w:val="001C0925"/>
+    <w:rPr>
+      <w:i/>
+      <w:iCs/>
+    </w:rPr>
+  </w:style>
+  <w:style w:type="character" w:styleId="IntenseEmphasis">
+    <w:name w:val="Intense Emphasis"/>
+    <w:basedOn w:val="DefaultParagraphFont"/>
+    <w:uiPriority w:val="21"/>
+    <w:qFormat/>
+    <w:rsid w:val="001C0925"/>
+    <w:rPr>
+      <w:rFonts w:ascii="Arial" w:hAnsi="Arial"/>
+      <w:i/>
+      <w:iCs/>
+      <w:color w:val="0098C7"/>
+    </w:rPr>
+  </w:style>
+  <w:style w:type="character" w:styleId="Strong">
+    <w:name w:val="Strong"/>
+    <w:basedOn w:val="DefaultParagraphFont"/>
+    <w:uiPriority w:val="22"/>
+    <w:qFormat/>
+    <w:rsid w:val="001C0925"/>
+    <w:rPr>
+      <w:b/>
+      <w:bCs/>
+    </w:rPr>
+  </w:style>
+  <w:style w:type="paragraph" w:styleId="Quote">
+    <w:name w:val="Quote"/>
+    <w:basedOn w:val="Normal"/>
+    <w:next w:val="Normal"/>
+    <w:link w:val="QuoteChar"/>
+    <w:uiPriority w:val="29"/>
+    <w:qFormat/>
+    <w:rsid w:val="001C0925"/>
+    <w:pPr>
+      <w:spacing w:before="200" w:after="160"/>
+      <w:ind w:left="864" w:right="864"/>
+      <w:jc w:val="center"/>
+    </w:pPr>
+    <w:rPr>
+      <w:i/>
+      <w:iCs/>
+      <w:color w:val="404040" w:themeColor="text1" w:themeTint="BF"/>
+    </w:rPr>
+  </w:style>
+  <w:style w:type="character" w:customStyle="1" w:styleId="QuoteChar">
+    <w:name w:val="Quote Char"/>
+    <w:basedOn w:val="DefaultParagraphFont"/>
+    <w:link w:val="Quote"/>
+    <w:uiPriority w:val="29"/>
+    <w:rsid w:val="001C0925"/>
+    <w:rPr>
+      <w:rFonts w:ascii="Arial" w:hAnsi="Arial" w:cs="Arial"/>
+      <w:i/>
+      <w:iCs/>
+      <w:color w:val="404040" w:themeColor="text1" w:themeTint="BF"/>
+      <w:sz w:val="22"/>
+      <w:lang w:val="en-GB" w:eastAsia="en-GB"/>
+    </w:rPr>
+  </w:style>
+  <w:style w:type="paragraph" w:styleId="IntenseQuote">
+    <w:name w:val="Intense Quote"/>
+    <w:basedOn w:val="Normal"/>
+    <w:next w:val="Normal"/>
+    <w:link w:val="IntenseQuoteChar"/>
+    <w:autoRedefine/>
+    <w:uiPriority w:val="30"/>
+    <w:qFormat/>
+    <w:rsid w:val="001C0925"/>
+    <w:pPr>
+      <w:pBdr>
+        <w:top w:val="single" w:sz="4" w:space="10" w:color="4F81BD" w:themeColor="accent1"/>
+        <w:bottom w:val="single" w:sz="4" w:space="10" w:color="4F81BD" w:themeColor="accent1"/>
+      </w:pBdr>
+      <w:spacing w:before="360" w:after="360"/>
+      <w:ind w:left="864" w:right="864"/>
+      <w:jc w:val="center"/>
+    </w:pPr>
+    <w:rPr>
+      <w:i/>
+      <w:iCs/>
+      <w:color w:val="0098C7"/>
+    </w:rPr>
+  </w:style>
+  <w:style w:type="character" w:customStyle="1" w:styleId="IntenseQuoteChar">
+    <w:name w:val="Intense Quote Char"/>
+    <w:basedOn w:val="DefaultParagraphFont"/>
+    <w:link w:val="IntenseQuote"/>
+    <w:uiPriority w:val="30"/>
+    <w:rsid w:val="001C0925"/>
+    <w:rPr>
+      <w:rFonts w:ascii="Arial" w:hAnsi="Arial" w:cs="Arial"/>
+      <w:i/>
+      <w:iCs/>
+      <w:color w:val="0098C7"/>
+      <w:sz w:val="22"/>
+      <w:lang w:val="en-GB" w:eastAsia="en-GB"/>
+    </w:rPr>
+  </w:style>
+  <w:style w:type="character" w:styleId="SubtleReference">
+    <w:name w:val="Subtle Reference"/>
+    <w:basedOn w:val="DefaultParagraphFont"/>
+    <w:uiPriority w:val="31"/>
+    <w:qFormat/>
+    <w:rsid w:val="001C0925"/>
+    <w:rPr>
+      <w:smallCaps/>
+      <w:color w:val="5A5A5A" w:themeColor="text1" w:themeTint="A5"/>
+    </w:rPr>
+  </w:style>
+  <w:style w:type="character" w:styleId="IntenseReference">
+    <w:name w:val="Intense Reference"/>
+    <w:basedOn w:val="DefaultParagraphFont"/>
+    <w:uiPriority w:val="32"/>
+    <w:qFormat/>
+    <w:rsid w:val="001C0925"/>
+    <w:rPr>
+      <w:rFonts w:ascii="Arial" w:hAnsi="Arial"/>
+      <w:b/>
+      <w:bCs/>
+      <w:smallCaps/>
+      <w:color w:val="0098C7"/>
+      <w:spacing w:val="5"/>
+    </w:rPr>
+  </w:style>
+  <w:style w:type="character" w:styleId="BookTitle">
+    <w:name w:val="Book Title"/>
+    <w:basedOn w:val="DefaultParagraphFont"/>
+    <w:uiPriority w:val="33"/>
+    <w:qFormat/>
+    <w:rsid w:val="001C0925"/>
+    <w:rPr>
+      <w:b/>
+      <w:bCs/>
+      <w:i/>
+      <w:iCs/>
+      <w:spacing w:val="5"/>
+    </w:rPr>
+  </w:style>
+</w:styles>
+</file>
+
+<file path=word/stylesWithEffects.xml><?xml version="1.0" encoding="utf-8"?>
+<w:styles xmlns:wpc="http://schemas.microsoft.com/office/word/2010/wordprocessingCanvas" xmlns:mo="http://schemas.microsoft.com/office/mac/office/2008/main" xmlns:mc="http://schemas.openxmlformats.org/markup-compatibility/2006" xmlns:mv="urn:schemas-microsoft-com:mac:vml" xmlns:o="urn:schemas-microsoft-com:office:office" xmlns:r="http://schemas.openxmlformats.org/officeDocument/2006/relationships" xmlns:m="http://schemas.openxmlformats.org/officeDocument/2006/math" xmlns:v="urn:schemas-microsoft-com:vml" xmlns:wp14="http://schemas.microsoft.com/office/word/2010/wordprocessingDrawing" xmlns:wp="http://schemas.openxmlformats.org/drawingml/2006/wordprocessingDrawing" xmlns:w10="urn:schemas-microsoft-com:office:word" xmlns:w="http://schemas.openxmlformats.org/wordprocessingml/2006/main" xmlns:w14="http://schemas.microsoft.com/office/word/2010/wordml" xmlns:wpg="http://schemas.microsoft.com/office/word/2010/wordprocessingGroup" xmlns:wpi="http://schemas.microsoft.com/office/word/2010/wordprocessingInk" xmlns:wne="http://schemas.microsoft.com/office/word/2006/wordml" xmlns:wps="http://schemas.microsoft.com/office/word/2010/wordprocessingShape" mc:Ignorable="w14 wp14">
+  <w:docDefaults>
+    <w:rPrDefault>
+      <w:rPr>
+        <w:rFonts w:ascii="Calibri" w:eastAsia="Calibri" w:hAnsi="Calibri" w:cs="Times New Roman"/>
+        <w:lang w:val="de-DE" w:eastAsia="de-DE" w:bidi="ar-SA"/>
+      </w:rPr>
+    </w:rPrDefault>
+    <w:pPrDefault/>
+  </w:docDefaults>
+  <w:latentStyles w:defLockedState="0" w:defUIPriority="0" w:defSemiHidden="1" w:defUnhideWhenUsed="1" w:defQFormat="0" w:count="276">
+    <w:lsdException w:name="Normal" w:semiHidden="0" w:uiPriority="5" w:unhideWhenUsed="0" w:qFormat="1"/>
+    <w:lsdException w:name="heading 1" w:semiHidden="0" w:unhideWhenUsed="0" w:qFormat="1"/>
+    <w:lsdException w:name="heading 2" w:uiPriority="1" w:qFormat="1"/>
+    <w:lsdException w:name="heading 3" w:uiPriority="2" w:qFormat="1"/>
+    <w:lsdException w:name="heading 4" w:uiPriority="3"/>
+    <w:lsdException w:name="heading 5" w:uiPriority="4" w:qFormat="1"/>
+    <w:lsdException w:name="heading 6" w:uiPriority="9" w:qFormat="1"/>
+    <w:lsdException w:name="heading 7" w:uiPriority="9" w:qFormat="1"/>
+    <w:lsdException w:name="heading 8" w:uiPriority="9" w:qFormat="1"/>
+    <w:lsdException w:name="heading 9" w:uiPriority="9" w:qFormat="1"/>
+    <w:lsdException w:name="caption" w:uiPriority="6" w:qFormat="1"/>
+    <w:lsdException w:name="List Number" w:semiHidden="0" w:unhideWhenUsed="0"/>
+    <w:lsdException w:name="List 4" w:semiHidden="0" w:unhideWhenUsed="0"/>
+    <w:lsdException w:name="List 5" w:semiHidden="0" w:unhideWhenUsed="0"/>
+    <w:lsdException w:name="Title" w:semiHidden="0" w:uiPriority="19" w:unhideWhenUsed="0" w:qFormat="1"/>
+    <w:lsdException w:name="Subtitle" w:semiHidden="0" w:uiPriority="19" w:unhideWhenUsed="0"/>
+    <w:lsdException w:name="Salutation" w:semiHidden="0" w:unhideWhenUsed="0"/>
+    <w:lsdException w:name="Date" w:semiHidden="0" w:unhideWhenUsed="0"/>
+    <w:lsdException w:name="Body Text First Indent" w:semiHidden="0" w:unhideWhenUsed="0"/>
+    <w:lsdException w:name="Strong" w:semiHidden="0" w:uiPriority="22" w:unhideWhenUsed="0" w:qFormat="1"/>
+    <w:lsdException w:name="Emphasis" w:semiHidden="0" w:uiPriority="20" w:unhideWhenUsed="0" w:qFormat="1"/>
+    <w:lsdException w:name="Table Grid" w:semiHidden="0" w:unhideWhenUsed="0"/>
+    <w:lsdException w:name="Note Level 1" w:semiHidden="0" w:unhideWhenUsed="0"/>
+    <w:lsdException w:name="Note Level 2" w:semiHidden="0" w:unhideWhenUsed="0"/>
+    <w:lsdException w:name="Note Level 3" w:semiHidden="0" w:unhideWhenUsed="0"/>
+    <w:lsdException w:name="Note Level 4" w:semiHidden="0" w:unhideWhenUsed="0"/>
+    <w:lsdException w:name="Note Level 5" w:semiHidden="0" w:unhideWhenUsed="0"/>
+    <w:lsdException w:name="Note Level 6" w:semiHidden="0" w:unhideWhenUsed="0"/>
+    <w:lsdException w:name="Note Level 7" w:semiHidden="0" w:unhideWhenUsed="0"/>
+    <w:lsdException w:name="Note Level 8" w:semiHidden="0" w:unhideWhenUsed="0"/>
+    <w:lsdException w:name="Note Level 9" w:semiHidden="0" w:unhideWhenUsed="0"/>
+    <w:lsdException w:name="Placeholder Text" w:uiPriority="99" w:unhideWhenUsed="0"/>
+    <w:lsdException w:name="No Spacing" w:semiHidden="0" w:uiPriority="19" w:unhideWhenUsed="0" w:qFormat="1"/>
+    <w:lsdException w:name="Light Shading" w:semiHidden="0" w:uiPriority="60" w:unhideWhenUsed="0"/>
+    <w:lsdException w:name="Light List" w:semiHidden="0" w:uiPriority="61" w:unhideWhenUsed="0"/>
+    <w:lsdException w:name="Light Grid" w:semiHidden="0" w:uiPriority="62" w:unhideWhenUsed="0"/>
+    <w:lsdException w:name="Medium Shading 1" w:semiHidden="0" w:uiPriority="63" w:unhideWhenUsed="0"/>
+    <w:lsdException w:name="Medium Shading 2" w:semiHidden="0" w:uiPriority="64" w:unhideWhenUsed="0"/>
+    <w:lsdException w:name="Medium List 1" w:semiHidden="0" w:uiPriority="65" w:unhideWhenUsed="0"/>
+    <w:lsdException w:name="Medium List 2" w:semiHidden="0" w:uiPriority="66" w:unhideWhenUsed="0"/>
+    <w:lsdException w:name="Medium Grid 1" w:semiHidden="0" w:uiPriority="67" w:unhideWhenUsed="0"/>
+    <w:lsdException w:name="Medium Grid 2" w:semiHidden="0" w:uiPriority="68" w:unhideWhenUsed="0"/>
+    <w:lsdException w:name="Medium Grid 3" w:semiHidden="0" w:uiPriority="69" w:unhideWhenUsed="0"/>
+    <w:lsdException w:name="Dark List" w:semiHidden="0" w:uiPriority="70" w:unhideWhenUsed="0"/>
+    <w:lsdException w:name="Colorful Shading" w:semiHidden="0" w:uiPriority="71" w:unhideWhenUsed="0"/>
+    <w:lsdException w:name="Colorful List" w:semiHidden="0" w:uiPriority="72" w:unhideWhenUsed="0"/>
+    <w:lsdException w:name="Colorful Grid" w:semiHidden="0" w:uiPriority="73" w:unhideWhenUsed="0"/>
+    <w:lsdException w:name="Light Shading Accent 1" w:semiHidden="0" w:uiPriority="60" w:unhideWhenUsed="0"/>
+    <w:lsdException w:name="Light List Accent 1" w:semiHidden="0" w:uiPriority="61" w:unhideWhenUsed="0"/>
+    <w:lsdException w:name="Light Grid Accent 1" w:semiHidden="0" w:uiPriority="62" w:unhideWhenUsed="0"/>
+    <w:lsdException w:name="Medium Shading 1 Accent 1" w:semiHidden="0" w:uiPriority="63" w:unhideWhenUsed="0"/>
+    <w:lsdException w:name="Medium Shading 2 Accent 1" w:semiHidden="0" w:uiPriority="64" w:unhideWhenUsed="0"/>
+    <w:lsdException w:name="Medium List 1 Accent 1" w:semiHidden="0" w:uiPriority="65" w:unhideWhenUsed="0"/>
+    <w:lsdException w:name="Revision" w:uiPriority="99" w:unhideWhenUsed="0"/>
+    <w:lsdException w:name="List Paragraph" w:semiHidden="0" w:uiPriority="34" w:unhideWhenUsed="0" w:qFormat="1"/>
+    <w:lsdException w:name="Quote" w:semiHidden="0" w:uiPriority="29" w:unhideWhenUsed="0" w:qFormat="1"/>
+    <w:lsdException w:name="Intense Quote" w:semiHidden="0" w:uiPriority="30" w:unhideWhenUsed="0" w:qFormat="1"/>
+    <w:lsdException w:name="Medium List 2 Accent 1" w:semiHidden="0" w:uiPriority="66" w:unhideWhenUsed="0"/>
+    <w:lsdException w:name="Medium Grid 1 Accent 1" w:semiHidden="0" w:uiPriority="67" w:unhideWhenUsed="0"/>
+    <w:lsdException w:name="Medium Grid 2 Accent 1" w:semiHidden="0" w:uiPriority="68" w:unhideWhenUsed="0"/>
+    <w:lsdException w:name="Medium Grid 3 Accent 1" w:semiHidden="0" w:uiPriority="69" w:unhideWhenUsed="0"/>
+    <w:lsdException w:name="Dark List Accent 1" w:semiHidden="0" w:uiPriority="70" w:unhideWhenUsed="0"/>
+    <w:lsdException w:name="Colorful Shading Accent 1" w:semiHidden="0" w:uiPriority="71" w:unhideWhenUsed="0"/>
+    <w:lsdException w:name="Colorful List Accent 1" w:semiHidden="0" w:uiPriority="72" w:unhideWhenUsed="0"/>
+    <w:lsdException w:name="Colorful Grid Accent 1" w:semiHidden="0" w:uiPriority="73" w:unhideWhenUsed="0"/>
+    <w:lsdException w:name="Light Shading Accent 2" w:semiHidden="0" w:uiPriority="60" w:unhideWhenUsed="0"/>
+    <w:lsdException w:name="Light List Accent 2" w:semiHidden="0" w:uiPriority="61" w:unhideWhenUsed="0"/>
+    <w:lsdException w:name="Light Grid Accent 2" w:semiHidden="0" w:uiPriority="62" w:unhideWhenUsed="0"/>
+    <w:lsdException w:name="Medium Shading 1 Accent 2" w:semiHidden="0" w:uiPriority="63" w:unhideWhenUsed="0"/>
+    <w:lsdException w:name="Medium Shading 2 Accent 2" w:semiHidden="0" w:uiPriority="64" w:unhideWhenUsed="0"/>
+    <w:lsdException w:name="Medium List 1 Accent 2" w:semiHidden="0" w:uiPriority="65" w:unhideWhenUsed="0"/>
+    <w:lsdException w:name="Medium List 2 Accent 2" w:semiHidden="0" w:uiPriority="66" w:unhideWhenUsed="0"/>
+    <w:lsdException w:name="Medium Grid 1 Accent 2" w:semiHidden="0" w:uiPriority="67" w:unhideWhenUsed="0"/>
+    <w:lsdException w:name="Medium Grid 2 Accent 2" w:semiHidden="0" w:uiPriority="68" w:unhideWhenUsed="0"/>
+    <w:lsdException w:name="Medium Grid 3 Accent 2" w:semiHidden="0" w:uiPriority="69" w:unhideWhenUsed="0"/>
+    <w:lsdException w:name="Dark List Accent 2" w:semiHidden="0" w:uiPriority="70" w:unhideWhenUsed="0"/>
+    <w:lsdException w:name="Colorful Shading Accent 2" w:semiHidden="0" w:uiPriority="71" w:unhideWhenUsed="0"/>
+    <w:lsdException w:name="Colorful List Accent 2" w:semiHidden="0" w:uiPriority="72" w:unhideWhenUsed="0"/>
+    <w:lsdException w:name="Colorful Grid Accent 2" w:semiHidden="0" w:uiPriority="73" w:unhideWhenUsed="0"/>
+    <w:lsdException w:name="Light Shading Accent 3" w:semiHidden="0" w:uiPriority="60" w:unhideWhenUsed="0"/>
+    <w:lsdException w:name="Light List Accent 3" w:semiHidden="0" w:uiPriority="61" w:unhideWhenUsed="0"/>
+    <w:lsdException w:name="Light Grid Accent 3" w:semiHidden="0" w:uiPriority="62" w:unhideWhenUsed="0"/>
+    <w:lsdException w:name="Medium Shading 1 Accent 3" w:semiHidden="0" w:uiPriority="63" w:unhideWhenUsed="0"/>
+    <w:lsdException w:name="Medium Shading 2 Accent 3" w:semiHidden="0" w:uiPriority="64" w:unhideWhenUsed="0"/>
+    <w:lsdException w:name="Medium List 1 Accent 3" w:semiHidden="0" w:uiPriority="65" w:unhideWhenUsed="0"/>
+    <w:lsdException w:name="Medium List 2 Accent 3" w:semiHidden="0" w:uiPriority="66" w:unhideWhenUsed="0"/>
+    <w:lsdException w:name="Medium Grid 1 Accent 3" w:semiHidden="0" w:uiPriority="67" w:unhideWhenUsed="0"/>
+    <w:lsdException w:name="Medium Grid 2 Accent 3" w:semiHidden="0" w:uiPriority="68" w:unhideWhenUsed="0"/>
+    <w:lsdException w:name="Medium Grid 3 Accent 3" w:semiHidden="0" w:uiPriority="69" w:unhideWhenUsed="0"/>
+    <w:lsdException w:name="Dark List Accent 3" w:semiHidden="0" w:uiPriority="70" w:unhideWhenUsed="0"/>
+    <w:lsdException w:name="Colorful Shading Accent 3" w:semiHidden="0" w:uiPriority="71" w:unhideWhenUsed="0"/>
+    <w:lsdException w:name="Colorful List Accent 3" w:semiHidden="0" w:uiPriority="72" w:unhideWhenUsed="0"/>
+    <w:lsdException w:name="Colorful Grid Accent 3" w:semiHidden="0" w:uiPriority="73" w:unhideWhenUsed="0"/>
+    <w:lsdException w:name="Light Shading Accent 4" w:semiHidden="0" w:uiPriority="60" w:unhideWhenUsed="0"/>
+    <w:lsdException w:name="Light List Accent 4" w:semiHidden="0" w:uiPriority="61" w:unhideWhenUsed="0"/>
+    <w:lsdException w:name="Light Grid Accent 4" w:semiHidden="0" w:uiPriority="62" w:unhideWhenUsed="0"/>
+    <w:lsdException w:name="Medium Shading 1 Accent 4" w:semiHidden="0" w:uiPriority="63" w:unhideWhenUsed="0"/>
+    <w:lsdException w:name="Medium Shading 2 Accent 4" w:semiHidden="0" w:uiPriority="64" w:unhideWhenUsed="0"/>
+    <w:lsdException w:name="Medium List 1 Accent 4" w:semiHidden="0" w:uiPriority="65" w:unhideWhenUsed="0"/>
+    <w:lsdException w:name="Medium List 2 Accent 4" w:semiHidden="0" w:uiPriority="66" w:unhideWhenUsed="0"/>
+    <w:lsdException w:name="Medium Grid 1 Accent 4" w:semiHidden="0" w:uiPriority="67" w:unhideWhenUsed="0"/>
+    <w:lsdException w:name="Medium Grid 2 Accent 4" w:semiHidden="0" w:uiPriority="68" w:unhideWhenUsed="0"/>
+    <w:lsdException w:name="Medium Grid 3 Accent 4" w:semiHidden="0" w:uiPriority="69" w:unhideWhenUsed="0"/>
+    <w:lsdException w:name="Dark List Accent 4" w:semiHidden="0" w:uiPriority="70" w:unhideWhenUsed="0"/>
+    <w:lsdException w:name="Colorful Shading Accent 4" w:semiHidden="0" w:uiPriority="71" w:unhideWhenUsed="0"/>
+    <w:lsdException w:name="Colorful List Accent 4" w:semiHidden="0" w:uiPriority="72" w:unhideWhenUsed="0"/>
+    <w:lsdException w:name="Colorful Grid Accent 4" w:semiHidden="0" w:uiPriority="73" w:unhideWhenUsed="0"/>
+    <w:lsdException w:name="Light Shading Accent 5" w:semiHidden="0" w:uiPriority="60" w:unhideWhenUsed="0"/>
+    <w:lsdException w:name="Light List Accent 5" w:semiHidden="0" w:uiPriority="61" w:unhideWhenUsed="0"/>
+    <w:lsdException w:name="Light Grid Accent 5" w:semiHidden="0" w:uiPriority="62" w:unhideWhenUsed="0"/>
+    <w:lsdException w:name="Medium Shading 1 Accent 5" w:semiHidden="0" w:uiPriority="63" w:unhideWhenUsed="0"/>
+    <w:lsdException w:name="Medium Shading 2 Accent 5" w:semiHidden="0" w:uiPriority="64" w:unhideWhenUsed="0"/>
+    <w:lsdException w:name="Medium List 1 Accent 5" w:semiHidden="0" w:uiPriority="65" w:unhideWhenUsed="0"/>
+    <w:lsdException w:name="Medium List 2 Accent 5" w:semiHidden="0" w:uiPriority="66" w:unhideWhenUsed="0"/>
+    <w:lsdException w:name="Medium Grid 1 Accent 5" w:semiHidden="0" w:uiPriority="67" w:unhideWhenUsed="0"/>
+    <w:lsdException w:name="Medium Grid 2 Accent 5" w:semiHidden="0" w:uiPriority="68" w:unhideWhenUsed="0"/>
+    <w:lsdException w:name="Medium Grid 3 Accent 5" w:semiHidden="0" w:uiPriority="69" w:unhideWhenUsed="0"/>
+    <w:lsdException w:name="Dark List Accent 5" w:semiHidden="0" w:uiPriority="70" w:unhideWhenUsed="0"/>
+    <w:lsdException w:name="Colorful Shading Accent 5" w:semiHidden="0" w:uiPriority="71" w:unhideWhenUsed="0"/>
+    <w:lsdException w:name="Colorful List Accent 5" w:semiHidden="0" w:uiPriority="72" w:unhideWhenUsed="0"/>
+    <w:lsdException w:name="Colorful Grid Accent 5" w:semiHidden="0" w:uiPriority="73" w:unhideWhenUsed="0"/>
+    <w:lsdException w:name="Light Shading Accent 6" w:semiHidden="0" w:uiPriority="60" w:unhideWhenUsed="0"/>
+    <w:lsdException w:name="Light List Accent 6" w:semiHidden="0" w:uiPriority="61" w:unhideWhenUsed="0"/>
+    <w:lsdException w:name="Light Grid Accent 6" w:semiHidden="0" w:uiPriority="62" w:unhideWhenUsed="0"/>
+    <w:lsdException w:name="Medium Shading 1 Accent 6" w:semiHidden="0" w:uiPriority="63" w:unhideWhenUsed="0"/>
+    <w:lsdException w:name="Medium Shading 2 Accent 6" w:semiHidden="0" w:uiPriority="64" w:unhideWhenUsed="0"/>
+    <w:lsdException w:name="Medium List 1 Accent 6" w:semiHidden="0" w:uiPriority="65" w:unhideWhenUsed="0"/>
+    <w:lsdException w:name="Medium List 2 Accent 6" w:semiHidden="0" w:uiPriority="66" w:unhideWhenUsed="0"/>
+    <w:lsdException w:name="Medium Grid 1 Accent 6" w:semiHidden="0" w:uiPriority="67" w:unhideWhenUsed="0"/>
+    <w:lsdException w:name="Medium Grid 2 Accent 6" w:semiHidden="0" w:uiPriority="68" w:unhideWhenUsed="0"/>
+    <w:lsdException w:name="Medium Grid 3 Accent 6" w:semiHidden="0" w:uiPriority="69" w:unhideWhenUsed="0"/>
+    <w:lsdException w:name="Dark List Accent 6" w:semiHidden="0" w:uiPriority="70" w:unhideWhenUsed="0"/>
+    <w:lsdException w:name="Colorful Shading Accent 6" w:semiHidden="0" w:uiPriority="71" w:unhideWhenUsed="0"/>
+    <w:lsdException w:name="Colorful List Accent 6" w:semiHidden="0" w:uiPriority="72" w:unhideWhenUsed="0"/>
+    <w:lsdException w:name="Colorful Grid Accent 6" w:semiHidden="0" w:uiPriority="73" w:unhideWhenUsed="0"/>
+    <w:lsdException w:name="Subtle Emphasis" w:semiHidden="0" w:uiPriority="19" w:unhideWhenUsed="0" w:qFormat="1"/>
+    <w:lsdException w:name="Intense Emphasis" w:semiHidden="0" w:uiPriority="21" w:unhideWhenUsed="0" w:qFormat="1"/>
+    <w:lsdException w:name="Subtle Reference" w:semiHidden="0" w:uiPriority="31" w:unhideWhenUsed="0" w:qFormat="1"/>
+    <w:lsdException w:name="Intense Reference" w:semiHidden="0" w:uiPriority="32" w:unhideWhenUsed="0" w:qFormat="1"/>
+    <w:lsdException w:name="Book Title" w:semiHidden="0" w:uiPriority="33" w:unhideWhenUsed="0" w:qFormat="1"/>
+    <w:lsdException w:name="Bibliography" w:uiPriority="37"/>
+    <w:lsdException w:name="TOC Heading" w:uiPriority="39" w:qFormat="1"/>
   </w:latentStyles>
   <w:style w:type="paragraph" w:default="1" w:styleId="Normal">
     <w:name w:val="Normal"/>

</xml_diff>

<commit_message>
Minor changes to business description, update in FD Model
</commit_message>
<xml_diff>
--- a/Docs/OpisBiznesowy.docx
+++ b/Docs/OpisBiznesowy.docx
@@ -1,21 +1,23 @@
 
 <file path=word/document.xml><?xml version="1.0" encoding="utf-8"?>
-<w:document xmlns:wpc="http://schemas.microsoft.com/office/word/2010/wordprocessingCanvas" xmlns:mo="http://schemas.microsoft.com/office/mac/office/2008/main" xmlns:mc="http://schemas.openxmlformats.org/markup-compatibility/2006" xmlns:mv="urn:schemas-microsoft-com:mac:vml" xmlns:o="urn:schemas-microsoft-com:office:office" xmlns:r="http://schemas.openxmlformats.org/officeDocument/2006/relationships" xmlns:m="http://schemas.openxmlformats.org/officeDocument/2006/math" xmlns:v="urn:schemas-microsoft-com:vml" xmlns:wp14="http://schemas.microsoft.com/office/word/2010/wordprocessingDrawing" xmlns:wp="http://schemas.openxmlformats.org/drawingml/2006/wordprocessingDrawing" xmlns:w10="urn:schemas-microsoft-com:office:word" xmlns:w="http://schemas.openxmlformats.org/wordprocessingml/2006/main" xmlns:w14="http://schemas.microsoft.com/office/word/2010/wordml" xmlns:wpg="http://schemas.microsoft.com/office/word/2010/wordprocessingGroup" xmlns:wpi="http://schemas.microsoft.com/office/word/2010/wordprocessingInk" xmlns:wne="http://schemas.microsoft.com/office/word/2006/wordml" xmlns:wps="http://schemas.microsoft.com/office/word/2010/wordprocessingShape" mc:Ignorable="w14 wp14">
+<w:document xmlns:wpc="http://schemas.microsoft.com/office/word/2010/wordprocessingCanvas" xmlns:cx="http://schemas.microsoft.com/office/drawing/2014/chartex" xmlns:cx1="http://schemas.microsoft.com/office/drawing/2015/9/8/chartex" xmlns:cx2="http://schemas.microsoft.com/office/drawing/2015/10/21/chartex" xmlns:cx3="http://schemas.microsoft.com/office/drawing/2016/5/9/chartex" xmlns:cx4="http://schemas.microsoft.com/office/drawing/2016/5/10/chartex" xmlns:cx5="http://schemas.microsoft.com/office/drawing/2016/5/11/chartex" xmlns:cx6="http://schemas.microsoft.com/office/drawing/2016/5/12/chartex" xmlns:cx7="http://schemas.microsoft.com/office/drawing/2016/5/13/chartex" xmlns:cx8="http://schemas.microsoft.com/office/drawing/2016/5/14/chartex" xmlns:mc="http://schemas.openxmlformats.org/markup-compatibility/2006" xmlns:aink="http://schemas.microsoft.com/office/drawing/2016/ink" xmlns:am3d="http://schemas.microsoft.com/office/drawing/2017/model3d" xmlns:o="urn:schemas-microsoft-com:office:office" xmlns:r="http://schemas.openxmlformats.org/officeDocument/2006/relationships" xmlns:m="http://schemas.openxmlformats.org/officeDocument/2006/math" xmlns:v="urn:schemas-microsoft-com:vml" xmlns:wp14="http://schemas.microsoft.com/office/word/2010/wordprocessingDrawing" xmlns:wp="http://schemas.openxmlformats.org/drawingml/2006/wordprocessingDrawing" xmlns:w10="urn:schemas-microsoft-com:office:word" xmlns:w="http://schemas.openxmlformats.org/wordprocessingml/2006/main" xmlns:w14="http://schemas.microsoft.com/office/word/2010/wordml" xmlns:w15="http://schemas.microsoft.com/office/word/2012/wordml" xmlns:w16cid="http://schemas.microsoft.com/office/word/2016/wordml/cid" xmlns:w16se="http://schemas.microsoft.com/office/word/2015/wordml/symex" xmlns:wpg="http://schemas.microsoft.com/office/word/2010/wordprocessingGroup" xmlns:wpi="http://schemas.microsoft.com/office/word/2010/wordprocessingInk" xmlns:wne="http://schemas.microsoft.com/office/word/2006/wordml" xmlns:wps="http://schemas.microsoft.com/office/word/2010/wordprocessingShape" mc:Ignorable="w14 w15 w16se w16cid wp14">
   <w:body>
     <w:p>
       <w:pPr>
-        <w:pStyle w:val="ListParagraph"/>
+        <w:pStyle w:val="Akapitzlist"/>
         <w:numPr>
           <w:ilvl w:val="0"/>
           <w:numId w:val="13"/>
         </w:numPr>
         <w:jc w:val="both"/>
         <w:rPr>
-          <w:lang w:val="pl-PL"/>
-        </w:rPr>
-      </w:pPr>
-      <w:r>
-        <w:rPr>
+          <w:b/>
+          <w:lang w:val="pl-PL"/>
+        </w:rPr>
+      </w:pPr>
+      <w:r>
+        <w:rPr>
+          <w:b/>
           <w:lang w:val="pl-PL"/>
         </w:rPr>
         <w:t>Opis zasobów ludzkich</w:t>
@@ -65,18 +67,20 @@
     </w:p>
     <w:p>
       <w:pPr>
-        <w:pStyle w:val="ListParagraph"/>
+        <w:pStyle w:val="Akapitzlist"/>
         <w:numPr>
           <w:ilvl w:val="0"/>
           <w:numId w:val="13"/>
         </w:numPr>
         <w:jc w:val="both"/>
         <w:rPr>
-          <w:lang w:val="pl-PL"/>
-        </w:rPr>
-      </w:pPr>
-      <w:r>
-        <w:rPr>
+          <w:b/>
+          <w:lang w:val="pl-PL"/>
+        </w:rPr>
+      </w:pPr>
+      <w:r>
+        <w:rPr>
+          <w:b/>
           <w:lang w:val="pl-PL"/>
         </w:rPr>
         <w:t>Dane techniczne</w:t>
@@ -93,23 +97,63 @@
         <w:rPr>
           <w:lang w:val="pl-PL"/>
         </w:rPr>
-        <w:t xml:space="preserve">Klient ma dostęp do sklepu z poziomu przeglądarki internetowej. Pracownik sklepu ma dodatkowo możliwość użycia specjalnej aplikacji do aktualizacji inwentarza. Zakłada się że sklep będzie w stanie obsłużyć ponad 1000 użytkowników jednocześnie, a baza danych będzie zawierać kilkadziesiąt tysięcy produktów. Sklep ma kilka oddziałów, więc potrzebna jest integracja danych znajdujących się w więcej niż jednym miejscu. </w:t>
-      </w:r>
-    </w:p>
-    <w:p>
-      <w:pPr>
-        <w:pStyle w:val="ListParagraph"/>
+        <w:t xml:space="preserve">Klient </w:t>
+      </w:r>
+      <w:r>
+        <w:rPr>
+          <w:lang w:val="pl-PL"/>
+        </w:rPr>
+        <w:t xml:space="preserve">i pracownik sklepu </w:t>
+      </w:r>
+      <w:r>
+        <w:rPr>
+          <w:lang w:val="pl-PL"/>
+        </w:rPr>
+        <w:t>ma</w:t>
+      </w:r>
+      <w:r>
+        <w:rPr>
+          <w:lang w:val="pl-PL"/>
+        </w:rPr>
+        <w:t>ją</w:t>
+      </w:r>
+      <w:r>
+        <w:rPr>
+          <w:lang w:val="pl-PL"/>
+        </w:rPr>
+        <w:t xml:space="preserve"> dostęp do sklepu z poziomu przeglądarki internetowej. Zakłada </w:t>
+      </w:r>
+      <w:proofErr w:type="gramStart"/>
+      <w:r>
+        <w:rPr>
+          <w:lang w:val="pl-PL"/>
+        </w:rPr>
+        <w:t>się</w:t>
+      </w:r>
+      <w:proofErr w:type="gramEnd"/>
+      <w:r>
+        <w:rPr>
+          <w:lang w:val="pl-PL"/>
+        </w:rPr>
+        <w:t xml:space="preserve"> że sklep będzie w stanie obsłużyć ponad 1000 użytkowników jednocześnie, a baza danych będzie zawierać kilkadziesiąt tysięcy produktów. Sklep ma kilka oddziałów, więc potrzebna jest integracja danych znajdujących się w więcej niż jednym miejscu. </w:t>
+      </w:r>
+    </w:p>
+    <w:p>
+      <w:pPr>
+        <w:pStyle w:val="Akapitzlist"/>
         <w:numPr>
           <w:ilvl w:val="0"/>
           <w:numId w:val="13"/>
         </w:numPr>
         <w:jc w:val="both"/>
         <w:rPr>
-          <w:lang w:val="pl-PL"/>
-        </w:rPr>
-      </w:pPr>
-      <w:r>
-        <w:rPr>
+          <w:b/>
+          <w:lang w:val="pl-PL"/>
+        </w:rPr>
+      </w:pPr>
+      <w:r>
+        <w:rPr>
+          <w:b/>
           <w:lang w:val="pl-PL"/>
         </w:rPr>
         <w:t>Wymagania funkcjonalne</w:t>
@@ -117,16 +161,16 @@
     </w:p>
     <w:p>
       <w:pPr>
-        <w:pStyle w:val="ListParagraph"/>
-        <w:jc w:val="both"/>
-        <w:rPr>
-          <w:lang w:val="pl-PL"/>
-        </w:rPr>
-      </w:pPr>
-    </w:p>
-    <w:p>
-      <w:pPr>
-        <w:pStyle w:val="ListParagraph"/>
+        <w:pStyle w:val="Akapitzlist"/>
+        <w:jc w:val="both"/>
+        <w:rPr>
+          <w:lang w:val="pl-PL"/>
+        </w:rPr>
+      </w:pPr>
+    </w:p>
+    <w:p>
+      <w:pPr>
+        <w:pStyle w:val="Akapitzlist"/>
         <w:numPr>
           <w:ilvl w:val="0"/>
           <w:numId w:val="15"/>
@@ -145,7 +189,7 @@
     </w:p>
     <w:p>
       <w:pPr>
-        <w:pStyle w:val="ListParagraph"/>
+        <w:pStyle w:val="Akapitzlist"/>
         <w:numPr>
           <w:ilvl w:val="0"/>
           <w:numId w:val="15"/>
@@ -164,7 +208,7 @@
     </w:p>
     <w:p>
       <w:pPr>
-        <w:pStyle w:val="ListParagraph"/>
+        <w:pStyle w:val="Akapitzlist"/>
         <w:numPr>
           <w:ilvl w:val="0"/>
           <w:numId w:val="15"/>
@@ -183,7 +227,7 @@
     </w:p>
     <w:p>
       <w:pPr>
-        <w:pStyle w:val="ListParagraph"/>
+        <w:pStyle w:val="Akapitzlist"/>
         <w:numPr>
           <w:ilvl w:val="1"/>
           <w:numId w:val="15"/>
@@ -202,7 +246,7 @@
     </w:p>
     <w:p>
       <w:pPr>
-        <w:pStyle w:val="ListParagraph"/>
+        <w:pStyle w:val="Akapitzlist"/>
         <w:numPr>
           <w:ilvl w:val="1"/>
           <w:numId w:val="15"/>
@@ -221,7 +265,7 @@
     </w:p>
     <w:p>
       <w:pPr>
-        <w:pStyle w:val="ListParagraph"/>
+        <w:pStyle w:val="Akapitzlist"/>
         <w:numPr>
           <w:ilvl w:val="1"/>
           <w:numId w:val="15"/>
@@ -240,7 +284,7 @@
     </w:p>
     <w:p>
       <w:pPr>
-        <w:pStyle w:val="ListParagraph"/>
+        <w:pStyle w:val="Akapitzlist"/>
         <w:numPr>
           <w:ilvl w:val="1"/>
           <w:numId w:val="15"/>
@@ -259,7 +303,7 @@
     </w:p>
     <w:p>
       <w:pPr>
-        <w:pStyle w:val="ListParagraph"/>
+        <w:pStyle w:val="Akapitzlist"/>
         <w:numPr>
           <w:ilvl w:val="0"/>
           <w:numId w:val="15"/>
@@ -278,7 +322,7 @@
     </w:p>
     <w:p>
       <w:pPr>
-        <w:pStyle w:val="ListParagraph"/>
+        <w:pStyle w:val="Akapitzlist"/>
         <w:numPr>
           <w:ilvl w:val="0"/>
           <w:numId w:val="15"/>
@@ -291,18 +335,20 @@
     </w:p>
     <w:p>
       <w:pPr>
-        <w:pStyle w:val="ListParagraph"/>
+        <w:pStyle w:val="Akapitzlist"/>
         <w:numPr>
           <w:ilvl w:val="0"/>
           <w:numId w:val="13"/>
         </w:numPr>
         <w:jc w:val="both"/>
         <w:rPr>
-          <w:lang w:val="pl-PL"/>
-        </w:rPr>
-      </w:pPr>
-      <w:r>
-        <w:rPr>
+          <w:b/>
+          <w:lang w:val="pl-PL"/>
+        </w:rPr>
+      </w:pPr>
+      <w:r>
+        <w:rPr>
+          <w:b/>
           <w:lang w:val="pl-PL"/>
         </w:rPr>
         <w:t>Wymagania niefunkcjonalne</w:t>
@@ -310,7 +356,7 @@
     </w:p>
     <w:p>
       <w:pPr>
-        <w:pStyle w:val="ListParagraph"/>
+        <w:pStyle w:val="Akapitzlist"/>
         <w:numPr>
           <w:ilvl w:val="0"/>
           <w:numId w:val="16"/>
@@ -329,7 +375,7 @@
     </w:p>
     <w:p>
       <w:pPr>
-        <w:pStyle w:val="ListParagraph"/>
+        <w:pStyle w:val="Akapitzlist"/>
         <w:numPr>
           <w:ilvl w:val="0"/>
           <w:numId w:val="16"/>
@@ -348,7 +394,7 @@
     </w:p>
     <w:p>
       <w:pPr>
-        <w:pStyle w:val="ListParagraph"/>
+        <w:pStyle w:val="Akapitzlist"/>
         <w:numPr>
           <w:ilvl w:val="0"/>
           <w:numId w:val="16"/>
@@ -367,7 +413,7 @@
     </w:p>
     <w:p>
       <w:pPr>
-        <w:pStyle w:val="ListParagraph"/>
+        <w:pStyle w:val="Akapitzlist"/>
         <w:numPr>
           <w:ilvl w:val="0"/>
           <w:numId w:val="16"/>
@@ -381,43 +427,116 @@
         <w:rPr>
           <w:lang w:val="pl-PL"/>
         </w:rPr>
-        <w:t xml:space="preserve">Zarządzanie inwentarzem odbywa się przez klienta przeglądarkowego oraz </w:t>
-      </w:r>
-      <w:proofErr w:type="spellStart"/>
-      <w:r>
-        <w:rPr>
-          <w:lang w:val="pl-PL"/>
-        </w:rPr>
-        <w:t>standalone</w:t>
-      </w:r>
-      <w:proofErr w:type="spellEnd"/>
-    </w:p>
-    <w:p>
-      <w:pPr>
-        <w:pStyle w:val="ListParagraph"/>
+        <w:t>Zarządzanie inwentarzem odbywa się przez klienta przeglądarkowego</w:t>
+      </w:r>
+    </w:p>
+    <w:p>
+      <w:pPr>
+        <w:pStyle w:val="Akapitzlist"/>
         <w:ind w:left="1068"/>
         <w:jc w:val="both"/>
         <w:rPr>
-          <w:lang w:val="pl-PL"/>
-        </w:rPr>
-      </w:pPr>
-    </w:p>
-    <w:p>
-      <w:pPr>
-        <w:pStyle w:val="ListParagraph"/>
+          <w:b/>
+          <w:lang w:val="pl-PL"/>
+        </w:rPr>
+      </w:pPr>
+    </w:p>
+    <w:p>
+      <w:pPr>
+        <w:pStyle w:val="Akapitzlist"/>
+        <w:ind w:left="1068"/>
+        <w:jc w:val="both"/>
+        <w:rPr>
+          <w:b/>
+          <w:lang w:val="pl-PL"/>
+        </w:rPr>
+      </w:pPr>
+    </w:p>
+    <w:p>
+      <w:pPr>
+        <w:pStyle w:val="Akapitzlist"/>
+        <w:ind w:left="1068"/>
+        <w:jc w:val="both"/>
+        <w:rPr>
+          <w:b/>
+          <w:lang w:val="pl-PL"/>
+        </w:rPr>
+      </w:pPr>
+    </w:p>
+    <w:p>
+      <w:pPr>
+        <w:pStyle w:val="Akapitzlist"/>
+        <w:ind w:left="1068"/>
+        <w:jc w:val="both"/>
+        <w:rPr>
+          <w:b/>
+          <w:lang w:val="pl-PL"/>
+        </w:rPr>
+      </w:pPr>
+    </w:p>
+    <w:p>
+      <w:pPr>
+        <w:pStyle w:val="Akapitzlist"/>
+        <w:ind w:left="1068"/>
+        <w:jc w:val="both"/>
+        <w:rPr>
+          <w:b/>
+          <w:lang w:val="pl-PL"/>
+        </w:rPr>
+      </w:pPr>
+    </w:p>
+    <w:p>
+      <w:pPr>
+        <w:pStyle w:val="Akapitzlist"/>
+        <w:ind w:left="1068"/>
+        <w:jc w:val="both"/>
+        <w:rPr>
+          <w:b/>
+          <w:lang w:val="pl-PL"/>
+        </w:rPr>
+      </w:pPr>
+    </w:p>
+    <w:p>
+      <w:pPr>
+        <w:pStyle w:val="Akapitzlist"/>
+        <w:ind w:left="1068"/>
+        <w:jc w:val="both"/>
+        <w:rPr>
+          <w:b/>
+          <w:lang w:val="pl-PL"/>
+        </w:rPr>
+      </w:pPr>
+    </w:p>
+    <w:p>
+      <w:pPr>
+        <w:pStyle w:val="Akapitzlist"/>
+        <w:ind w:left="1068"/>
+        <w:jc w:val="both"/>
+        <w:rPr>
+          <w:b/>
+          <w:lang w:val="pl-PL"/>
+        </w:rPr>
+      </w:pPr>
+    </w:p>
+    <w:p>
+      <w:pPr>
+        <w:pStyle w:val="Akapitzlist"/>
         <w:numPr>
           <w:ilvl w:val="0"/>
           <w:numId w:val="13"/>
         </w:numPr>
         <w:jc w:val="both"/>
         <w:rPr>
-          <w:lang w:val="pl-PL"/>
-        </w:rPr>
-      </w:pPr>
-      <w:r>
-        <w:rPr>
-          <w:lang w:val="pl-PL"/>
-        </w:rPr>
+          <w:b/>
+          <w:lang w:val="pl-PL"/>
+        </w:rPr>
+      </w:pPr>
+      <w:r>
+        <w:rPr>
+          <w:b/>
+          <w:lang w:val="pl-PL"/>
+        </w:rPr>
+        <w:lastRenderedPageBreak/>
         <w:t>Przypadki użycia</w:t>
       </w:r>
     </w:p>
@@ -428,45 +547,6 @@
           <w:lang w:val="pl-PL"/>
         </w:rPr>
       </w:pPr>
-    </w:p>
-    <w:p>
-      <w:pPr>
-        <w:jc w:val="both"/>
-        <w:rPr>
-          <w:lang w:val="pl-PL"/>
-        </w:rPr>
-      </w:pPr>
-    </w:p>
-    <w:p>
-      <w:pPr>
-        <w:jc w:val="both"/>
-        <w:rPr>
-          <w:lang w:val="pl-PL"/>
-        </w:rPr>
-      </w:pPr>
-    </w:p>
-    <w:p>
-      <w:pPr>
-        <w:jc w:val="both"/>
-        <w:rPr>
-          <w:lang w:val="pl-PL"/>
-        </w:rPr>
-      </w:pPr>
-      <w:r>
-        <w:rPr>
-          <w:lang w:val="pl-PL"/>
-        </w:rPr>
-        <w:lastRenderedPageBreak/>
-        <w:t>SZUKANIE PRZEDMIOTU</w:t>
-      </w:r>
-    </w:p>
-    <w:p>
-      <w:pPr>
-        <w:jc w:val="both"/>
-        <w:rPr>
-          <w:lang w:val="pl-PL"/>
-        </w:rPr>
-      </w:pPr>
       <w:r>
         <w:rPr>
           <w:lang w:val="pl-PL"/>
@@ -518,13 +598,290 @@
     </w:p>
     <w:p>
       <w:pPr>
-        <w:jc w:val="both"/>
-        <w:rPr>
-          <w:lang w:val="pl-PL"/>
-        </w:rPr>
-      </w:pPr>
+        <w:pStyle w:val="Akapitzlist"/>
+        <w:numPr>
+          <w:ilvl w:val="0"/>
+          <w:numId w:val="18"/>
+        </w:numPr>
+        <w:jc w:val="both"/>
+        <w:rPr>
+          <w:lang w:val="pl-PL"/>
+        </w:rPr>
+      </w:pPr>
+      <w:r>
+        <w:rPr>
+          <w:lang w:val="pl-PL"/>
+        </w:rPr>
+        <w:t>Szukanie produktu przebiega na podstawie zestawu atrybutów: nazwy (lub części, obowiązkowo), typu i kliku specjalnych w zależności od wybranego typu.</w:t>
+      </w:r>
+    </w:p>
+    <w:p>
+      <w:pPr>
+        <w:pStyle w:val="Akapitzlist"/>
+        <w:numPr>
+          <w:ilvl w:val="0"/>
+          <w:numId w:val="18"/>
+        </w:numPr>
+        <w:jc w:val="both"/>
+        <w:rPr>
+          <w:lang w:val="pl-PL"/>
+        </w:rPr>
+      </w:pPr>
+      <w:r>
+        <w:rPr>
+          <w:lang w:val="pl-PL"/>
+        </w:rPr>
+        <w:t>Zwracana jest lista pasujących przedmiotów – w przypadku braku – pusta lista.</w:t>
+      </w:r>
+    </w:p>
+    <w:p>
+      <w:pPr>
+        <w:jc w:val="both"/>
+        <w:rPr>
+          <w:lang w:val="pl-PL"/>
+        </w:rPr>
+      </w:pPr>
+    </w:p>
+    <w:p>
+      <w:pPr>
+        <w:jc w:val="both"/>
+        <w:rPr>
+          <w:lang w:val="pl-PL"/>
+        </w:rPr>
+      </w:pPr>
+    </w:p>
+    <w:p>
+      <w:pPr>
+        <w:jc w:val="both"/>
+        <w:rPr>
+          <w:lang w:val="pl-PL"/>
+        </w:rPr>
+      </w:pPr>
+      <w:r>
+        <w:rPr>
+          <w:lang w:val="pl-PL"/>
+        </w:rPr>
+        <w:t>Cel: Zakup przedmiotu</w:t>
+      </w:r>
+    </w:p>
+    <w:p>
+      <w:pPr>
+        <w:jc w:val="both"/>
+        <w:rPr>
+          <w:lang w:val="pl-PL"/>
+        </w:rPr>
+      </w:pPr>
+      <w:r>
+        <w:rPr>
+          <w:lang w:val="pl-PL"/>
+        </w:rPr>
+        <w:t>Warunki startowe: Otwarcie strony WWW, uruchomienie funkcjonalności wyszukiwania, wybór przedmiotu</w:t>
+      </w:r>
+    </w:p>
+    <w:p>
+      <w:pPr>
+        <w:jc w:val="both"/>
+        <w:rPr>
+          <w:lang w:val="pl-PL"/>
+        </w:rPr>
+      </w:pPr>
+      <w:r>
+        <w:rPr>
+          <w:lang w:val="pl-PL"/>
+        </w:rPr>
+        <w:t>Warunki końcowe: Utworzenie nowego zakupu</w:t>
+      </w:r>
+    </w:p>
+    <w:p>
+      <w:pPr>
+        <w:jc w:val="both"/>
+        <w:rPr>
+          <w:lang w:val="pl-PL"/>
+        </w:rPr>
+      </w:pPr>
+      <w:r>
+        <w:rPr>
+          <w:lang w:val="pl-PL"/>
+        </w:rPr>
+        <w:t xml:space="preserve">Przebieg: </w:t>
+      </w:r>
+    </w:p>
+    <w:p>
+      <w:pPr>
+        <w:pStyle w:val="Akapitzlist"/>
+        <w:numPr>
+          <w:ilvl w:val="0"/>
+          <w:numId w:val="20"/>
+        </w:numPr>
+        <w:jc w:val="both"/>
+        <w:rPr>
+          <w:lang w:val="pl-PL"/>
+        </w:rPr>
+      </w:pPr>
+      <w:r>
+        <w:rPr>
+          <w:lang w:val="pl-PL"/>
+        </w:rPr>
+        <w:t>Sprawdzenie dostępności</w:t>
+      </w:r>
+    </w:p>
+    <w:p>
+      <w:pPr>
+        <w:pStyle w:val="Akapitzlist"/>
+        <w:numPr>
+          <w:ilvl w:val="0"/>
+          <w:numId w:val="20"/>
+        </w:numPr>
+        <w:jc w:val="both"/>
+        <w:rPr>
+          <w:lang w:val="pl-PL"/>
+        </w:rPr>
+      </w:pPr>
+      <w:r>
+        <w:rPr>
+          <w:lang w:val="pl-PL"/>
+        </w:rPr>
+        <w:t>Dodanie produktu do koszyka</w:t>
+      </w:r>
+    </w:p>
+    <w:p>
+      <w:pPr>
+        <w:pStyle w:val="Akapitzlist"/>
+        <w:numPr>
+          <w:ilvl w:val="0"/>
+          <w:numId w:val="20"/>
+        </w:numPr>
+        <w:jc w:val="both"/>
+        <w:rPr>
+          <w:lang w:val="pl-PL"/>
+        </w:rPr>
+      </w:pPr>
+      <w:r>
+        <w:rPr>
+          <w:lang w:val="pl-PL"/>
+        </w:rPr>
+        <w:t>Identyfikacja użytkownika</w:t>
+      </w:r>
+    </w:p>
+    <w:p>
+      <w:pPr>
+        <w:pStyle w:val="Akapitzlist"/>
+        <w:numPr>
+          <w:ilvl w:val="0"/>
+          <w:numId w:val="20"/>
+        </w:numPr>
+        <w:jc w:val="both"/>
+        <w:rPr>
+          <w:lang w:val="pl-PL"/>
+        </w:rPr>
+      </w:pPr>
+      <w:r>
+        <w:rPr>
+          <w:lang w:val="pl-PL"/>
+        </w:rPr>
+        <w:t>Utworzenie nowego zakupu zawierającego przedmioty z koszyka</w:t>
+      </w:r>
+    </w:p>
+    <w:p>
+      <w:pPr>
+        <w:jc w:val="both"/>
+        <w:rPr>
+          <w:lang w:val="pl-PL"/>
+        </w:rPr>
+      </w:pPr>
+    </w:p>
+    <w:p>
+      <w:pPr>
+        <w:jc w:val="both"/>
+        <w:rPr>
+          <w:lang w:val="pl-PL"/>
+        </w:rPr>
+      </w:pPr>
+    </w:p>
+    <w:p>
+      <w:pPr>
+        <w:jc w:val="both"/>
+        <w:rPr>
+          <w:lang w:val="pl-PL"/>
+        </w:rPr>
+      </w:pPr>
+      <w:r>
+        <w:rPr>
+          <w:lang w:val="pl-PL"/>
+        </w:rPr>
+        <w:t>Cel: Aktualizacja stanu magazynu</w:t>
+      </w:r>
+    </w:p>
+    <w:p>
+      <w:pPr>
+        <w:jc w:val="both"/>
+        <w:rPr>
+          <w:lang w:val="pl-PL"/>
+        </w:rPr>
+      </w:pPr>
+      <w:r>
+        <w:rPr>
+          <w:lang w:val="pl-PL"/>
+        </w:rPr>
+        <w:t>Warunki startowe: Otwarcie strony WWW, uruchomienie funkcjonalności zarządzania magazynem</w:t>
+      </w:r>
+    </w:p>
+    <w:p>
+      <w:pPr>
+        <w:jc w:val="both"/>
+        <w:rPr>
+          <w:lang w:val="pl-PL"/>
+        </w:rPr>
+      </w:pPr>
+      <w:r>
+        <w:rPr>
+          <w:lang w:val="pl-PL"/>
+        </w:rPr>
+        <w:t>Warunki końcowe: Dodanie / modyfikacja / usunięcie przedmiotu o wybranych parametrach</w:t>
+      </w:r>
+    </w:p>
+    <w:p>
+      <w:pPr>
+        <w:jc w:val="both"/>
+        <w:rPr>
+          <w:lang w:val="pl-PL"/>
+        </w:rPr>
+      </w:pPr>
+      <w:r>
+        <w:rPr>
+          <w:lang w:val="pl-PL"/>
+        </w:rPr>
+        <w:t xml:space="preserve">Przebieg: </w:t>
+      </w:r>
+    </w:p>
+    <w:p>
+      <w:pPr>
+        <w:pStyle w:val="Akapitzlist"/>
+        <w:numPr>
+          <w:ilvl w:val="0"/>
+          <w:numId w:val="19"/>
+        </w:numPr>
+        <w:jc w:val="both"/>
+        <w:rPr>
+          <w:lang w:val="pl-PL"/>
+        </w:rPr>
+      </w:pPr>
+      <w:r>
+        <w:rPr>
+          <w:lang w:val="pl-PL"/>
+        </w:rPr>
+        <w:t>TODO</w:t>
+      </w:r>
       <w:bookmarkStart w:id="0" w:name="_GoBack"/>
       <w:bookmarkEnd w:id="0"/>
+    </w:p>
+    <w:p>
+      <w:pPr>
+        <w:jc w:val="both"/>
+        <w:rPr>
+          <w:lang w:val="pl-PL"/>
+        </w:rPr>
+      </w:pPr>
     </w:p>
     <w:p>
       <w:pPr>
@@ -545,8 +902,97 @@
 </file>
 
 <file path=word/numbering.xml><?xml version="1.0" encoding="utf-8"?>
-<w:numbering xmlns:wpc="http://schemas.microsoft.com/office/word/2010/wordprocessingCanvas" xmlns:mo="http://schemas.microsoft.com/office/mac/office/2008/main" xmlns:mc="http://schemas.openxmlformats.org/markup-compatibility/2006" xmlns:mv="urn:schemas-microsoft-com:mac:vml" xmlns:o="urn:schemas-microsoft-com:office:office" xmlns:r="http://schemas.openxmlformats.org/officeDocument/2006/relationships" xmlns:m="http://schemas.openxmlformats.org/officeDocument/2006/math" xmlns:v="urn:schemas-microsoft-com:vml" xmlns:wp14="http://schemas.microsoft.com/office/word/2010/wordprocessingDrawing" xmlns:wp="http://schemas.openxmlformats.org/drawingml/2006/wordprocessingDrawing" xmlns:w10="urn:schemas-microsoft-com:office:word" xmlns:w="http://schemas.openxmlformats.org/wordprocessingml/2006/main" xmlns:w14="http://schemas.microsoft.com/office/word/2010/wordml" xmlns:wpg="http://schemas.microsoft.com/office/word/2010/wordprocessingGroup" xmlns:wpi="http://schemas.microsoft.com/office/word/2010/wordprocessingInk" xmlns:wne="http://schemas.microsoft.com/office/word/2006/wordml" xmlns:wps="http://schemas.microsoft.com/office/word/2010/wordprocessingShape" mc:Ignorable="w14 wp14">
-  <w:abstractNum w:abstractNumId="0">
+<w:numbering xmlns:wpc="http://schemas.microsoft.com/office/word/2010/wordprocessingCanvas" xmlns:cx="http://schemas.microsoft.com/office/drawing/2014/chartex" xmlns:cx1="http://schemas.microsoft.com/office/drawing/2015/9/8/chartex" xmlns:cx2="http://schemas.microsoft.com/office/drawing/2015/10/21/chartex" xmlns:cx3="http://schemas.microsoft.com/office/drawing/2016/5/9/chartex" xmlns:cx4="http://schemas.microsoft.com/office/drawing/2016/5/10/chartex" xmlns:cx5="http://schemas.microsoft.com/office/drawing/2016/5/11/chartex" xmlns:cx6="http://schemas.microsoft.com/office/drawing/2016/5/12/chartex" xmlns:cx7="http://schemas.microsoft.com/office/drawing/2016/5/13/chartex" xmlns:cx8="http://schemas.microsoft.com/office/drawing/2016/5/14/chartex" xmlns:mc="http://schemas.openxmlformats.org/markup-compatibility/2006" xmlns:aink="http://schemas.microsoft.com/office/drawing/2016/ink" xmlns:am3d="http://schemas.microsoft.com/office/drawing/2017/model3d" xmlns:o="urn:schemas-microsoft-com:office:office" xmlns:r="http://schemas.openxmlformats.org/officeDocument/2006/relationships" xmlns:m="http://schemas.openxmlformats.org/officeDocument/2006/math" xmlns:v="urn:schemas-microsoft-com:vml" xmlns:wp14="http://schemas.microsoft.com/office/word/2010/wordprocessingDrawing" xmlns:wp="http://schemas.openxmlformats.org/drawingml/2006/wordprocessingDrawing" xmlns:w10="urn:schemas-microsoft-com:office:word" xmlns:w="http://schemas.openxmlformats.org/wordprocessingml/2006/main" xmlns:w14="http://schemas.microsoft.com/office/word/2010/wordml" xmlns:w15="http://schemas.microsoft.com/office/word/2012/wordml" xmlns:w16cid="http://schemas.microsoft.com/office/word/2016/wordml/cid" xmlns:w16se="http://schemas.microsoft.com/office/word/2015/wordml/symex" xmlns:wpg="http://schemas.microsoft.com/office/word/2010/wordprocessingGroup" xmlns:wpi="http://schemas.microsoft.com/office/word/2010/wordprocessingInk" xmlns:wne="http://schemas.microsoft.com/office/word/2006/wordml" xmlns:wps="http://schemas.microsoft.com/office/word/2010/wordprocessingShape" mc:Ignorable="w14 w15 w16se w16cid wp14">
+  <w:abstractNum w:abstractNumId="0" w15:restartNumberingAfterBreak="0">
+    <w:nsid w:val="01F83E76"/>
+    <w:multiLevelType w:val="hybridMultilevel"/>
+    <w:tmpl w:val="88AA8D54"/>
+    <w:lvl w:ilvl="0" w:tplc="0415000F">
+      <w:start w:val="1"/>
+      <w:numFmt w:val="decimal"/>
+      <w:lvlText w:val="%1."/>
+      <w:lvlJc w:val="left"/>
+      <w:pPr>
+        <w:ind w:left="720" w:hanging="360"/>
+      </w:pPr>
+      <w:rPr>
+        <w:rFonts w:hint="default"/>
+      </w:rPr>
+    </w:lvl>
+    <w:lvl w:ilvl="1" w:tplc="04150019" w:tentative="1">
+      <w:start w:val="1"/>
+      <w:numFmt w:val="lowerLetter"/>
+      <w:lvlText w:val="%2."/>
+      <w:lvlJc w:val="left"/>
+      <w:pPr>
+        <w:ind w:left="1440" w:hanging="360"/>
+      </w:pPr>
+    </w:lvl>
+    <w:lvl w:ilvl="2" w:tplc="0415001B" w:tentative="1">
+      <w:start w:val="1"/>
+      <w:numFmt w:val="lowerRoman"/>
+      <w:lvlText w:val="%3."/>
+      <w:lvlJc w:val="right"/>
+      <w:pPr>
+        <w:ind w:left="2160" w:hanging="180"/>
+      </w:pPr>
+    </w:lvl>
+    <w:lvl w:ilvl="3" w:tplc="0415000F" w:tentative="1">
+      <w:start w:val="1"/>
+      <w:numFmt w:val="decimal"/>
+      <w:lvlText w:val="%4."/>
+      <w:lvlJc w:val="left"/>
+      <w:pPr>
+        <w:ind w:left="2880" w:hanging="360"/>
+      </w:pPr>
+    </w:lvl>
+    <w:lvl w:ilvl="4" w:tplc="04150019" w:tentative="1">
+      <w:start w:val="1"/>
+      <w:numFmt w:val="lowerLetter"/>
+      <w:lvlText w:val="%5."/>
+      <w:lvlJc w:val="left"/>
+      <w:pPr>
+        <w:ind w:left="3600" w:hanging="360"/>
+      </w:pPr>
+    </w:lvl>
+    <w:lvl w:ilvl="5" w:tplc="0415001B" w:tentative="1">
+      <w:start w:val="1"/>
+      <w:numFmt w:val="lowerRoman"/>
+      <w:lvlText w:val="%6."/>
+      <w:lvlJc w:val="right"/>
+      <w:pPr>
+        <w:ind w:left="4320" w:hanging="180"/>
+      </w:pPr>
+    </w:lvl>
+    <w:lvl w:ilvl="6" w:tplc="0415000F" w:tentative="1">
+      <w:start w:val="1"/>
+      <w:numFmt w:val="decimal"/>
+      <w:lvlText w:val="%7."/>
+      <w:lvlJc w:val="left"/>
+      <w:pPr>
+        <w:ind w:left="5040" w:hanging="360"/>
+      </w:pPr>
+    </w:lvl>
+    <w:lvl w:ilvl="7" w:tplc="04150019" w:tentative="1">
+      <w:start w:val="1"/>
+      <w:numFmt w:val="lowerLetter"/>
+      <w:lvlText w:val="%8."/>
+      <w:lvlJc w:val="left"/>
+      <w:pPr>
+        <w:ind w:left="5760" w:hanging="360"/>
+      </w:pPr>
+    </w:lvl>
+    <w:lvl w:ilvl="8" w:tplc="0415001B" w:tentative="1">
+      <w:start w:val="1"/>
+      <w:numFmt w:val="lowerRoman"/>
+      <w:lvlText w:val="%9."/>
+      <w:lvlJc w:val="right"/>
+      <w:pPr>
+        <w:ind w:left="6480" w:hanging="180"/>
+      </w:pPr>
+    </w:lvl>
+  </w:abstractNum>
+  <w:abstractNum w:abstractNumId="1" w15:restartNumberingAfterBreak="0">
     <w:nsid w:val="06C30DA0"/>
     <w:multiLevelType w:val="hybridMultilevel"/>
     <w:tmpl w:val="E56859F2"/>
@@ -661,7 +1107,185 @@
       </w:rPr>
     </w:lvl>
   </w:abstractNum>
-  <w:abstractNum w:abstractNumId="1">
+  <w:abstractNum w:abstractNumId="2" w15:restartNumberingAfterBreak="0">
+    <w:nsid w:val="0B6133B5"/>
+    <w:multiLevelType w:val="hybridMultilevel"/>
+    <w:tmpl w:val="88AA8D54"/>
+    <w:lvl w:ilvl="0" w:tplc="0415000F">
+      <w:start w:val="1"/>
+      <w:numFmt w:val="decimal"/>
+      <w:lvlText w:val="%1."/>
+      <w:lvlJc w:val="left"/>
+      <w:pPr>
+        <w:ind w:left="720" w:hanging="360"/>
+      </w:pPr>
+      <w:rPr>
+        <w:rFonts w:hint="default"/>
+      </w:rPr>
+    </w:lvl>
+    <w:lvl w:ilvl="1" w:tplc="04150019" w:tentative="1">
+      <w:start w:val="1"/>
+      <w:numFmt w:val="lowerLetter"/>
+      <w:lvlText w:val="%2."/>
+      <w:lvlJc w:val="left"/>
+      <w:pPr>
+        <w:ind w:left="1440" w:hanging="360"/>
+      </w:pPr>
+    </w:lvl>
+    <w:lvl w:ilvl="2" w:tplc="0415001B" w:tentative="1">
+      <w:start w:val="1"/>
+      <w:numFmt w:val="lowerRoman"/>
+      <w:lvlText w:val="%3."/>
+      <w:lvlJc w:val="right"/>
+      <w:pPr>
+        <w:ind w:left="2160" w:hanging="180"/>
+      </w:pPr>
+    </w:lvl>
+    <w:lvl w:ilvl="3" w:tplc="0415000F" w:tentative="1">
+      <w:start w:val="1"/>
+      <w:numFmt w:val="decimal"/>
+      <w:lvlText w:val="%4."/>
+      <w:lvlJc w:val="left"/>
+      <w:pPr>
+        <w:ind w:left="2880" w:hanging="360"/>
+      </w:pPr>
+    </w:lvl>
+    <w:lvl w:ilvl="4" w:tplc="04150019" w:tentative="1">
+      <w:start w:val="1"/>
+      <w:numFmt w:val="lowerLetter"/>
+      <w:lvlText w:val="%5."/>
+      <w:lvlJc w:val="left"/>
+      <w:pPr>
+        <w:ind w:left="3600" w:hanging="360"/>
+      </w:pPr>
+    </w:lvl>
+    <w:lvl w:ilvl="5" w:tplc="0415001B" w:tentative="1">
+      <w:start w:val="1"/>
+      <w:numFmt w:val="lowerRoman"/>
+      <w:lvlText w:val="%6."/>
+      <w:lvlJc w:val="right"/>
+      <w:pPr>
+        <w:ind w:left="4320" w:hanging="180"/>
+      </w:pPr>
+    </w:lvl>
+    <w:lvl w:ilvl="6" w:tplc="0415000F" w:tentative="1">
+      <w:start w:val="1"/>
+      <w:numFmt w:val="decimal"/>
+      <w:lvlText w:val="%7."/>
+      <w:lvlJc w:val="left"/>
+      <w:pPr>
+        <w:ind w:left="5040" w:hanging="360"/>
+      </w:pPr>
+    </w:lvl>
+    <w:lvl w:ilvl="7" w:tplc="04150019" w:tentative="1">
+      <w:start w:val="1"/>
+      <w:numFmt w:val="lowerLetter"/>
+      <w:lvlText w:val="%8."/>
+      <w:lvlJc w:val="left"/>
+      <w:pPr>
+        <w:ind w:left="5760" w:hanging="360"/>
+      </w:pPr>
+    </w:lvl>
+    <w:lvl w:ilvl="8" w:tplc="0415001B" w:tentative="1">
+      <w:start w:val="1"/>
+      <w:numFmt w:val="lowerRoman"/>
+      <w:lvlText w:val="%9."/>
+      <w:lvlJc w:val="right"/>
+      <w:pPr>
+        <w:ind w:left="6480" w:hanging="180"/>
+      </w:pPr>
+    </w:lvl>
+  </w:abstractNum>
+  <w:abstractNum w:abstractNumId="3" w15:restartNumberingAfterBreak="0">
+    <w:nsid w:val="0F9915BC"/>
+    <w:multiLevelType w:val="hybridMultilevel"/>
+    <w:tmpl w:val="88AA8D54"/>
+    <w:lvl w:ilvl="0" w:tplc="0415000F">
+      <w:start w:val="1"/>
+      <w:numFmt w:val="decimal"/>
+      <w:lvlText w:val="%1."/>
+      <w:lvlJc w:val="left"/>
+      <w:pPr>
+        <w:ind w:left="720" w:hanging="360"/>
+      </w:pPr>
+      <w:rPr>
+        <w:rFonts w:hint="default"/>
+      </w:rPr>
+    </w:lvl>
+    <w:lvl w:ilvl="1" w:tplc="04150019" w:tentative="1">
+      <w:start w:val="1"/>
+      <w:numFmt w:val="lowerLetter"/>
+      <w:lvlText w:val="%2."/>
+      <w:lvlJc w:val="left"/>
+      <w:pPr>
+        <w:ind w:left="1440" w:hanging="360"/>
+      </w:pPr>
+    </w:lvl>
+    <w:lvl w:ilvl="2" w:tplc="0415001B" w:tentative="1">
+      <w:start w:val="1"/>
+      <w:numFmt w:val="lowerRoman"/>
+      <w:lvlText w:val="%3."/>
+      <w:lvlJc w:val="right"/>
+      <w:pPr>
+        <w:ind w:left="2160" w:hanging="180"/>
+      </w:pPr>
+    </w:lvl>
+    <w:lvl w:ilvl="3" w:tplc="0415000F" w:tentative="1">
+      <w:start w:val="1"/>
+      <w:numFmt w:val="decimal"/>
+      <w:lvlText w:val="%4."/>
+      <w:lvlJc w:val="left"/>
+      <w:pPr>
+        <w:ind w:left="2880" w:hanging="360"/>
+      </w:pPr>
+    </w:lvl>
+    <w:lvl w:ilvl="4" w:tplc="04150019" w:tentative="1">
+      <w:start w:val="1"/>
+      <w:numFmt w:val="lowerLetter"/>
+      <w:lvlText w:val="%5."/>
+      <w:lvlJc w:val="left"/>
+      <w:pPr>
+        <w:ind w:left="3600" w:hanging="360"/>
+      </w:pPr>
+    </w:lvl>
+    <w:lvl w:ilvl="5" w:tplc="0415001B" w:tentative="1">
+      <w:start w:val="1"/>
+      <w:numFmt w:val="lowerRoman"/>
+      <w:lvlText w:val="%6."/>
+      <w:lvlJc w:val="right"/>
+      <w:pPr>
+        <w:ind w:left="4320" w:hanging="180"/>
+      </w:pPr>
+    </w:lvl>
+    <w:lvl w:ilvl="6" w:tplc="0415000F" w:tentative="1">
+      <w:start w:val="1"/>
+      <w:numFmt w:val="decimal"/>
+      <w:lvlText w:val="%7."/>
+      <w:lvlJc w:val="left"/>
+      <w:pPr>
+        <w:ind w:left="5040" w:hanging="360"/>
+      </w:pPr>
+    </w:lvl>
+    <w:lvl w:ilvl="7" w:tplc="04150019" w:tentative="1">
+      <w:start w:val="1"/>
+      <w:numFmt w:val="lowerLetter"/>
+      <w:lvlText w:val="%8."/>
+      <w:lvlJc w:val="left"/>
+      <w:pPr>
+        <w:ind w:left="5760" w:hanging="360"/>
+      </w:pPr>
+    </w:lvl>
+    <w:lvl w:ilvl="8" w:tplc="0415001B" w:tentative="1">
+      <w:start w:val="1"/>
+      <w:numFmt w:val="lowerRoman"/>
+      <w:lvlText w:val="%9."/>
+      <w:lvlJc w:val="right"/>
+      <w:pPr>
+        <w:ind w:left="6480" w:hanging="180"/>
+      </w:pPr>
+    </w:lvl>
+  </w:abstractNum>
+  <w:abstractNum w:abstractNumId="4" w15:restartNumberingAfterBreak="0">
     <w:nsid w:val="17D15A0A"/>
     <w:multiLevelType w:val="hybridMultilevel"/>
     <w:tmpl w:val="E57AF766"/>
@@ -776,7 +1400,7 @@
       </w:rPr>
     </w:lvl>
   </w:abstractNum>
-  <w:abstractNum w:abstractNumId="2">
+  <w:abstractNum w:abstractNumId="5" w15:restartNumberingAfterBreak="0">
     <w:nsid w:val="1D590B2A"/>
     <w:multiLevelType w:val="hybridMultilevel"/>
     <w:tmpl w:val="FC562B18"/>
@@ -889,7 +1513,7 @@
       </w:rPr>
     </w:lvl>
   </w:abstractNum>
-  <w:abstractNum w:abstractNumId="3">
+  <w:abstractNum w:abstractNumId="6" w15:restartNumberingAfterBreak="0">
     <w:nsid w:val="1FDA1AF8"/>
     <w:multiLevelType w:val="hybridMultilevel"/>
     <w:tmpl w:val="93CC6104"/>
@@ -1029,14 +1653,14 @@
       </w:rPr>
     </w:lvl>
   </w:abstractNum>
-  <w:abstractNum w:abstractNumId="4">
+  <w:abstractNum w:abstractNumId="7" w15:restartNumberingAfterBreak="0">
     <w:nsid w:val="2E7200CB"/>
     <w:multiLevelType w:val="multilevel"/>
     <w:tmpl w:val="E2323E2C"/>
     <w:lvl w:ilvl="0">
       <w:start w:val="1"/>
       <w:numFmt w:val="decimal"/>
-      <w:pStyle w:val="Heading1"/>
+      <w:pStyle w:val="Nagwek1"/>
       <w:lvlText w:val="%1."/>
       <w:lvlJc w:val="left"/>
       <w:pPr>
@@ -1074,7 +1698,7 @@
     <w:lvl w:ilvl="1">
       <w:start w:val="1"/>
       <w:numFmt w:val="decimal"/>
-      <w:pStyle w:val="Heading2"/>
+      <w:pStyle w:val="Nagwek2"/>
       <w:lvlText w:val="%1.%2."/>
       <w:lvlJc w:val="left"/>
       <w:pPr>
@@ -1087,7 +1711,7 @@
     <w:lvl w:ilvl="2">
       <w:start w:val="1"/>
       <w:numFmt w:val="decimal"/>
-      <w:pStyle w:val="Heading3"/>
+      <w:pStyle w:val="Nagwek3"/>
       <w:lvlText w:val="%1.%2.%3."/>
       <w:lvlJc w:val="left"/>
       <w:pPr>
@@ -1100,7 +1724,7 @@
     <w:lvl w:ilvl="3">
       <w:start w:val="1"/>
       <w:numFmt w:val="decimal"/>
-      <w:pStyle w:val="Heading4"/>
+      <w:pStyle w:val="Nagwek4"/>
       <w:lvlText w:val="%1.%2.%3.%4."/>
       <w:lvlJc w:val="left"/>
       <w:pPr>
@@ -1114,7 +1738,7 @@
     <w:lvl w:ilvl="4">
       <w:start w:val="1"/>
       <w:numFmt w:val="none"/>
-      <w:pStyle w:val="Heading5"/>
+      <w:pStyle w:val="Nagwek5"/>
       <w:lvlText w:val=""/>
       <w:lvlJc w:val="left"/>
       <w:pPr>
@@ -1173,7 +1797,7 @@
       </w:rPr>
     </w:lvl>
   </w:abstractNum>
-  <w:abstractNum w:abstractNumId="5">
+  <w:abstractNum w:abstractNumId="8" w15:restartNumberingAfterBreak="0">
     <w:nsid w:val="2F854E9B"/>
     <w:multiLevelType w:val="hybridMultilevel"/>
     <w:tmpl w:val="966AD262"/>
@@ -1286,7 +1910,7 @@
       </w:rPr>
     </w:lvl>
   </w:abstractNum>
-  <w:abstractNum w:abstractNumId="6">
+  <w:abstractNum w:abstractNumId="9" w15:restartNumberingAfterBreak="0">
     <w:nsid w:val="44373CB1"/>
     <w:multiLevelType w:val="hybridMultilevel"/>
     <w:tmpl w:val="3BE8B2DC"/>
@@ -1372,7 +1996,7 @@
       </w:pPr>
     </w:lvl>
   </w:abstractNum>
-  <w:abstractNum w:abstractNumId="7">
+  <w:abstractNum w:abstractNumId="10" w15:restartNumberingAfterBreak="0">
     <w:nsid w:val="464D3D10"/>
     <w:multiLevelType w:val="hybridMultilevel"/>
     <w:tmpl w:val="EFD8E142"/>
@@ -1461,7 +2085,7 @@
       </w:pPr>
     </w:lvl>
   </w:abstractNum>
-  <w:abstractNum w:abstractNumId="8">
+  <w:abstractNum w:abstractNumId="11" w15:restartNumberingAfterBreak="0">
     <w:nsid w:val="64C659B8"/>
     <w:multiLevelType w:val="hybridMultilevel"/>
     <w:tmpl w:val="8592CA24"/>
@@ -1547,7 +2171,7 @@
       </w:pPr>
     </w:lvl>
   </w:abstractNum>
-  <w:abstractNum w:abstractNumId="9">
+  <w:abstractNum w:abstractNumId="12" w15:restartNumberingAfterBreak="0">
     <w:nsid w:val="654F5570"/>
     <w:multiLevelType w:val="hybridMultilevel"/>
     <w:tmpl w:val="E29C215A"/>
@@ -1662,7 +2286,7 @@
       </w:rPr>
     </w:lvl>
   </w:abstractNum>
-  <w:abstractNum w:abstractNumId="10">
+  <w:abstractNum w:abstractNumId="13" w15:restartNumberingAfterBreak="0">
     <w:nsid w:val="67A14AD7"/>
     <w:multiLevelType w:val="hybridMultilevel"/>
     <w:tmpl w:val="BBBE22F6"/>
@@ -1775,7 +2399,7 @@
       </w:rPr>
     </w:lvl>
   </w:abstractNum>
-  <w:abstractNum w:abstractNumId="11">
+  <w:abstractNum w:abstractNumId="14" w15:restartNumberingAfterBreak="0">
     <w:nsid w:val="73EC0092"/>
     <w:multiLevelType w:val="hybridMultilevel"/>
     <w:tmpl w:val="E042C598"/>
@@ -1863,61 +2487,70 @@
     </w:lvl>
   </w:abstractNum>
   <w:num w:numId="1">
+    <w:abstractNumId w:val="7"/>
+  </w:num>
+  <w:num w:numId="2">
+    <w:abstractNumId w:val="7"/>
+  </w:num>
+  <w:num w:numId="3">
+    <w:abstractNumId w:val="7"/>
+  </w:num>
+  <w:num w:numId="4">
+    <w:abstractNumId w:val="7"/>
+  </w:num>
+  <w:num w:numId="5">
+    <w:abstractNumId w:val="7"/>
+  </w:num>
+  <w:num w:numId="6">
+    <w:abstractNumId w:val="14"/>
+  </w:num>
+  <w:num w:numId="7">
+    <w:abstractNumId w:val="6"/>
+  </w:num>
+  <w:num w:numId="8">
+    <w:abstractNumId w:val="6"/>
+  </w:num>
+  <w:num w:numId="9">
     <w:abstractNumId w:val="4"/>
   </w:num>
-  <w:num w:numId="2">
-    <w:abstractNumId w:val="4"/>
+  <w:num w:numId="10">
+    <w:abstractNumId w:val="1"/>
   </w:num>
-  <w:num w:numId="3">
-    <w:abstractNumId w:val="4"/>
+  <w:num w:numId="11">
+    <w:abstractNumId w:val="12"/>
   </w:num>
-  <w:num w:numId="4">
-    <w:abstractNumId w:val="4"/>
+  <w:num w:numId="12">
+    <w:abstractNumId w:val="8"/>
   </w:num>
-  <w:num w:numId="5">
-    <w:abstractNumId w:val="4"/>
+  <w:num w:numId="13">
+    <w:abstractNumId w:val="10"/>
   </w:num>
-  <w:num w:numId="6">
+  <w:num w:numId="14">
+    <w:abstractNumId w:val="9"/>
+  </w:num>
+  <w:num w:numId="15">
+    <w:abstractNumId w:val="5"/>
+  </w:num>
+  <w:num w:numId="16">
+    <w:abstractNumId w:val="13"/>
+  </w:num>
+  <w:num w:numId="17">
     <w:abstractNumId w:val="11"/>
   </w:num>
-  <w:num w:numId="7">
+  <w:num w:numId="18">
+    <w:abstractNumId w:val="2"/>
+  </w:num>
+  <w:num w:numId="19">
     <w:abstractNumId w:val="3"/>
   </w:num>
-  <w:num w:numId="8">
-    <w:abstractNumId w:val="3"/>
-  </w:num>
-  <w:num w:numId="9">
-    <w:abstractNumId w:val="1"/>
-  </w:num>
-  <w:num w:numId="10">
+  <w:num w:numId="20">
     <w:abstractNumId w:val="0"/>
-  </w:num>
-  <w:num w:numId="11">
-    <w:abstractNumId w:val="9"/>
-  </w:num>
-  <w:num w:numId="12">
-    <w:abstractNumId w:val="5"/>
-  </w:num>
-  <w:num w:numId="13">
-    <w:abstractNumId w:val="7"/>
-  </w:num>
-  <w:num w:numId="14">
-    <w:abstractNumId w:val="6"/>
-  </w:num>
-  <w:num w:numId="15">
-    <w:abstractNumId w:val="2"/>
-  </w:num>
-  <w:num w:numId="16">
-    <w:abstractNumId w:val="10"/>
-  </w:num>
-  <w:num w:numId="17">
-    <w:abstractNumId w:val="8"/>
   </w:num>
 </w:numbering>
 </file>
 
 <file path=word/styles.xml><?xml version="1.0" encoding="utf-8"?>
-<w:styles xmlns:mc="http://schemas.openxmlformats.org/markup-compatibility/2006" xmlns:r="http://schemas.openxmlformats.org/officeDocument/2006/relationships" xmlns:w="http://schemas.openxmlformats.org/wordprocessingml/2006/main" xmlns:w14="http://schemas.microsoft.com/office/word/2010/wordml" mc:Ignorable="w14">
+<w:styles xmlns:mc="http://schemas.openxmlformats.org/markup-compatibility/2006" xmlns:r="http://schemas.openxmlformats.org/officeDocument/2006/relationships" xmlns:w="http://schemas.openxmlformats.org/wordprocessingml/2006/main" xmlns:w14="http://schemas.microsoft.com/office/word/2010/wordml" xmlns:w15="http://schemas.microsoft.com/office/word/2012/wordml" xmlns:w16cid="http://schemas.microsoft.com/office/word/2016/wordml/cid" xmlns:w16se="http://schemas.microsoft.com/office/word/2015/wordml/symex" mc:Ignorable="w14 w15 w16se w16cid">
   <w:docDefaults>
     <w:rPrDefault>
       <w:rPr>
@@ -1927,151 +2560,372 @@
     </w:rPrDefault>
     <w:pPrDefault/>
   </w:docDefaults>
-  <w:latentStyles w:defLockedState="0" w:defUIPriority="0" w:defSemiHidden="1" w:defUnhideWhenUsed="1" w:defQFormat="0" w:count="276">
-    <w:lsdException w:name="Normal" w:semiHidden="0" w:uiPriority="5" w:unhideWhenUsed="0" w:qFormat="1"/>
-    <w:lsdException w:name="heading 1" w:semiHidden="0" w:unhideWhenUsed="0" w:qFormat="1"/>
-    <w:lsdException w:name="heading 2" w:uiPriority="1" w:qFormat="1"/>
-    <w:lsdException w:name="heading 3" w:uiPriority="2" w:qFormat="1"/>
-    <w:lsdException w:name="heading 4" w:uiPriority="3"/>
-    <w:lsdException w:name="heading 5" w:uiPriority="4" w:qFormat="1"/>
-    <w:lsdException w:name="heading 6" w:uiPriority="9" w:qFormat="1"/>
-    <w:lsdException w:name="heading 7" w:uiPriority="9" w:qFormat="1"/>
-    <w:lsdException w:name="heading 8" w:uiPriority="9" w:qFormat="1"/>
-    <w:lsdException w:name="heading 9" w:uiPriority="9" w:qFormat="1"/>
-    <w:lsdException w:name="caption" w:uiPriority="6" w:qFormat="1"/>
-    <w:lsdException w:name="List Number" w:semiHidden="0" w:unhideWhenUsed="0"/>
-    <w:lsdException w:name="List 4" w:semiHidden="0" w:unhideWhenUsed="0"/>
-    <w:lsdException w:name="List 5" w:semiHidden="0" w:unhideWhenUsed="0"/>
-    <w:lsdException w:name="Title" w:semiHidden="0" w:uiPriority="19" w:unhideWhenUsed="0" w:qFormat="1"/>
-    <w:lsdException w:name="Subtitle" w:semiHidden="0" w:uiPriority="19" w:unhideWhenUsed="0"/>
-    <w:lsdException w:name="Salutation" w:semiHidden="0" w:unhideWhenUsed="0"/>
-    <w:lsdException w:name="Date" w:semiHidden="0" w:unhideWhenUsed="0"/>
-    <w:lsdException w:name="Body Text First Indent" w:semiHidden="0" w:unhideWhenUsed="0"/>
-    <w:lsdException w:name="Strong" w:semiHidden="0" w:uiPriority="22" w:unhideWhenUsed="0" w:qFormat="1"/>
-    <w:lsdException w:name="Emphasis" w:semiHidden="0" w:uiPriority="20" w:unhideWhenUsed="0" w:qFormat="1"/>
-    <w:lsdException w:name="Table Grid" w:semiHidden="0" w:unhideWhenUsed="0"/>
-    <w:lsdException w:name="Note Level 1" w:semiHidden="0" w:unhideWhenUsed="0"/>
-    <w:lsdException w:name="Note Level 2" w:semiHidden="0" w:unhideWhenUsed="0"/>
-    <w:lsdException w:name="Note Level 3" w:semiHidden="0" w:unhideWhenUsed="0"/>
-    <w:lsdException w:name="Note Level 4" w:semiHidden="0" w:unhideWhenUsed="0"/>
-    <w:lsdException w:name="Note Level 5" w:semiHidden="0" w:unhideWhenUsed="0"/>
-    <w:lsdException w:name="Note Level 6" w:semiHidden="0" w:unhideWhenUsed="0"/>
-    <w:lsdException w:name="Note Level 7" w:semiHidden="0" w:unhideWhenUsed="0"/>
-    <w:lsdException w:name="Note Level 8" w:semiHidden="0" w:unhideWhenUsed="0"/>
-    <w:lsdException w:name="Note Level 9" w:semiHidden="0" w:unhideWhenUsed="0"/>
-    <w:lsdException w:name="Placeholder Text" w:uiPriority="99" w:unhideWhenUsed="0"/>
-    <w:lsdException w:name="No Spacing" w:semiHidden="0" w:uiPriority="19" w:unhideWhenUsed="0" w:qFormat="1"/>
-    <w:lsdException w:name="Light Shading" w:semiHidden="0" w:uiPriority="60" w:unhideWhenUsed="0"/>
-    <w:lsdException w:name="Light List" w:semiHidden="0" w:uiPriority="61" w:unhideWhenUsed="0"/>
-    <w:lsdException w:name="Light Grid" w:semiHidden="0" w:uiPriority="62" w:unhideWhenUsed="0"/>
-    <w:lsdException w:name="Medium Shading 1" w:semiHidden="0" w:uiPriority="63" w:unhideWhenUsed="0"/>
-    <w:lsdException w:name="Medium Shading 2" w:semiHidden="0" w:uiPriority="64" w:unhideWhenUsed="0"/>
-    <w:lsdException w:name="Medium List 1" w:semiHidden="0" w:uiPriority="65" w:unhideWhenUsed="0"/>
-    <w:lsdException w:name="Medium List 2" w:semiHidden="0" w:uiPriority="66" w:unhideWhenUsed="0"/>
-    <w:lsdException w:name="Medium Grid 1" w:semiHidden="0" w:uiPriority="67" w:unhideWhenUsed="0"/>
-    <w:lsdException w:name="Medium Grid 2" w:semiHidden="0" w:uiPriority="68" w:unhideWhenUsed="0"/>
-    <w:lsdException w:name="Medium Grid 3" w:semiHidden="0" w:uiPriority="69" w:unhideWhenUsed="0"/>
-    <w:lsdException w:name="Dark List" w:semiHidden="0" w:uiPriority="70" w:unhideWhenUsed="0"/>
-    <w:lsdException w:name="Colorful Shading" w:semiHidden="0" w:uiPriority="71" w:unhideWhenUsed="0"/>
-    <w:lsdException w:name="Colorful List" w:semiHidden="0" w:uiPriority="72" w:unhideWhenUsed="0"/>
-    <w:lsdException w:name="Colorful Grid" w:semiHidden="0" w:uiPriority="73" w:unhideWhenUsed="0"/>
-    <w:lsdException w:name="Light Shading Accent 1" w:semiHidden="0" w:uiPriority="60" w:unhideWhenUsed="0"/>
-    <w:lsdException w:name="Light List Accent 1" w:semiHidden="0" w:uiPriority="61" w:unhideWhenUsed="0"/>
-    <w:lsdException w:name="Light Grid Accent 1" w:semiHidden="0" w:uiPriority="62" w:unhideWhenUsed="0"/>
-    <w:lsdException w:name="Medium Shading 1 Accent 1" w:semiHidden="0" w:uiPriority="63" w:unhideWhenUsed="0"/>
-    <w:lsdException w:name="Medium Shading 2 Accent 1" w:semiHidden="0" w:uiPriority="64" w:unhideWhenUsed="0"/>
-    <w:lsdException w:name="Medium List 1 Accent 1" w:semiHidden="0" w:uiPriority="65" w:unhideWhenUsed="0"/>
-    <w:lsdException w:name="Revision" w:uiPriority="99" w:unhideWhenUsed="0"/>
-    <w:lsdException w:name="List Paragraph" w:semiHidden="0" w:uiPriority="34" w:unhideWhenUsed="0" w:qFormat="1"/>
-    <w:lsdException w:name="Quote" w:semiHidden="0" w:uiPriority="29" w:unhideWhenUsed="0" w:qFormat="1"/>
-    <w:lsdException w:name="Intense Quote" w:semiHidden="0" w:uiPriority="30" w:unhideWhenUsed="0" w:qFormat="1"/>
-    <w:lsdException w:name="Medium List 2 Accent 1" w:semiHidden="0" w:uiPriority="66" w:unhideWhenUsed="0"/>
-    <w:lsdException w:name="Medium Grid 1 Accent 1" w:semiHidden="0" w:uiPriority="67" w:unhideWhenUsed="0"/>
-    <w:lsdException w:name="Medium Grid 2 Accent 1" w:semiHidden="0" w:uiPriority="68" w:unhideWhenUsed="0"/>
-    <w:lsdException w:name="Medium Grid 3 Accent 1" w:semiHidden="0" w:uiPriority="69" w:unhideWhenUsed="0"/>
-    <w:lsdException w:name="Dark List Accent 1" w:semiHidden="0" w:uiPriority="70" w:unhideWhenUsed="0"/>
-    <w:lsdException w:name="Colorful Shading Accent 1" w:semiHidden="0" w:uiPriority="71" w:unhideWhenUsed="0"/>
-    <w:lsdException w:name="Colorful List Accent 1" w:semiHidden="0" w:uiPriority="72" w:unhideWhenUsed="0"/>
-    <w:lsdException w:name="Colorful Grid Accent 1" w:semiHidden="0" w:uiPriority="73" w:unhideWhenUsed="0"/>
-    <w:lsdException w:name="Light Shading Accent 2" w:semiHidden="0" w:uiPriority="60" w:unhideWhenUsed="0"/>
-    <w:lsdException w:name="Light List Accent 2" w:semiHidden="0" w:uiPriority="61" w:unhideWhenUsed="0"/>
-    <w:lsdException w:name="Light Grid Accent 2" w:semiHidden="0" w:uiPriority="62" w:unhideWhenUsed="0"/>
-    <w:lsdException w:name="Medium Shading 1 Accent 2" w:semiHidden="0" w:uiPriority="63" w:unhideWhenUsed="0"/>
-    <w:lsdException w:name="Medium Shading 2 Accent 2" w:semiHidden="0" w:uiPriority="64" w:unhideWhenUsed="0"/>
-    <w:lsdException w:name="Medium List 1 Accent 2" w:semiHidden="0" w:uiPriority="65" w:unhideWhenUsed="0"/>
-    <w:lsdException w:name="Medium List 2 Accent 2" w:semiHidden="0" w:uiPriority="66" w:unhideWhenUsed="0"/>
-    <w:lsdException w:name="Medium Grid 1 Accent 2" w:semiHidden="0" w:uiPriority="67" w:unhideWhenUsed="0"/>
-    <w:lsdException w:name="Medium Grid 2 Accent 2" w:semiHidden="0" w:uiPriority="68" w:unhideWhenUsed="0"/>
-    <w:lsdException w:name="Medium Grid 3 Accent 2" w:semiHidden="0" w:uiPriority="69" w:unhideWhenUsed="0"/>
-    <w:lsdException w:name="Dark List Accent 2" w:semiHidden="0" w:uiPriority="70" w:unhideWhenUsed="0"/>
-    <w:lsdException w:name="Colorful Shading Accent 2" w:semiHidden="0" w:uiPriority="71" w:unhideWhenUsed="0"/>
-    <w:lsdException w:name="Colorful List Accent 2" w:semiHidden="0" w:uiPriority="72" w:unhideWhenUsed="0"/>
-    <w:lsdException w:name="Colorful Grid Accent 2" w:semiHidden="0" w:uiPriority="73" w:unhideWhenUsed="0"/>
-    <w:lsdException w:name="Light Shading Accent 3" w:semiHidden="0" w:uiPriority="60" w:unhideWhenUsed="0"/>
-    <w:lsdException w:name="Light List Accent 3" w:semiHidden="0" w:uiPriority="61" w:unhideWhenUsed="0"/>
-    <w:lsdException w:name="Light Grid Accent 3" w:semiHidden="0" w:uiPriority="62" w:unhideWhenUsed="0"/>
-    <w:lsdException w:name="Medium Shading 1 Accent 3" w:semiHidden="0" w:uiPriority="63" w:unhideWhenUsed="0"/>
-    <w:lsdException w:name="Medium Shading 2 Accent 3" w:semiHidden="0" w:uiPriority="64" w:unhideWhenUsed="0"/>
-    <w:lsdException w:name="Medium List 1 Accent 3" w:semiHidden="0" w:uiPriority="65" w:unhideWhenUsed="0"/>
-    <w:lsdException w:name="Medium List 2 Accent 3" w:semiHidden="0" w:uiPriority="66" w:unhideWhenUsed="0"/>
-    <w:lsdException w:name="Medium Grid 1 Accent 3" w:semiHidden="0" w:uiPriority="67" w:unhideWhenUsed="0"/>
-    <w:lsdException w:name="Medium Grid 2 Accent 3" w:semiHidden="0" w:uiPriority="68" w:unhideWhenUsed="0"/>
-    <w:lsdException w:name="Medium Grid 3 Accent 3" w:semiHidden="0" w:uiPriority="69" w:unhideWhenUsed="0"/>
-    <w:lsdException w:name="Dark List Accent 3" w:semiHidden="0" w:uiPriority="70" w:unhideWhenUsed="0"/>
-    <w:lsdException w:name="Colorful Shading Accent 3" w:semiHidden="0" w:uiPriority="71" w:unhideWhenUsed="0"/>
-    <w:lsdException w:name="Colorful List Accent 3" w:semiHidden="0" w:uiPriority="72" w:unhideWhenUsed="0"/>
-    <w:lsdException w:name="Colorful Grid Accent 3" w:semiHidden="0" w:uiPriority="73" w:unhideWhenUsed="0"/>
-    <w:lsdException w:name="Light Shading Accent 4" w:semiHidden="0" w:uiPriority="60" w:unhideWhenUsed="0"/>
-    <w:lsdException w:name="Light List Accent 4" w:semiHidden="0" w:uiPriority="61" w:unhideWhenUsed="0"/>
-    <w:lsdException w:name="Light Grid Accent 4" w:semiHidden="0" w:uiPriority="62" w:unhideWhenUsed="0"/>
-    <w:lsdException w:name="Medium Shading 1 Accent 4" w:semiHidden="0" w:uiPriority="63" w:unhideWhenUsed="0"/>
-    <w:lsdException w:name="Medium Shading 2 Accent 4" w:semiHidden="0" w:uiPriority="64" w:unhideWhenUsed="0"/>
-    <w:lsdException w:name="Medium List 1 Accent 4" w:semiHidden="0" w:uiPriority="65" w:unhideWhenUsed="0"/>
-    <w:lsdException w:name="Medium List 2 Accent 4" w:semiHidden="0" w:uiPriority="66" w:unhideWhenUsed="0"/>
-    <w:lsdException w:name="Medium Grid 1 Accent 4" w:semiHidden="0" w:uiPriority="67" w:unhideWhenUsed="0"/>
-    <w:lsdException w:name="Medium Grid 2 Accent 4" w:semiHidden="0" w:uiPriority="68" w:unhideWhenUsed="0"/>
-    <w:lsdException w:name="Medium Grid 3 Accent 4" w:semiHidden="0" w:uiPriority="69" w:unhideWhenUsed="0"/>
-    <w:lsdException w:name="Dark List Accent 4" w:semiHidden="0" w:uiPriority="70" w:unhideWhenUsed="0"/>
-    <w:lsdException w:name="Colorful Shading Accent 4" w:semiHidden="0" w:uiPriority="71" w:unhideWhenUsed="0"/>
-    <w:lsdException w:name="Colorful List Accent 4" w:semiHidden="0" w:uiPriority="72" w:unhideWhenUsed="0"/>
-    <w:lsdException w:name="Colorful Grid Accent 4" w:semiHidden="0" w:uiPriority="73" w:unhideWhenUsed="0"/>
-    <w:lsdException w:name="Light Shading Accent 5" w:semiHidden="0" w:uiPriority="60" w:unhideWhenUsed="0"/>
-    <w:lsdException w:name="Light List Accent 5" w:semiHidden="0" w:uiPriority="61" w:unhideWhenUsed="0"/>
-    <w:lsdException w:name="Light Grid Accent 5" w:semiHidden="0" w:uiPriority="62" w:unhideWhenUsed="0"/>
-    <w:lsdException w:name="Medium Shading 1 Accent 5" w:semiHidden="0" w:uiPriority="63" w:unhideWhenUsed="0"/>
-    <w:lsdException w:name="Medium Shading 2 Accent 5" w:semiHidden="0" w:uiPriority="64" w:unhideWhenUsed="0"/>
-    <w:lsdException w:name="Medium List 1 Accent 5" w:semiHidden="0" w:uiPriority="65" w:unhideWhenUsed="0"/>
-    <w:lsdException w:name="Medium List 2 Accent 5" w:semiHidden="0" w:uiPriority="66" w:unhideWhenUsed="0"/>
-    <w:lsdException w:name="Medium Grid 1 Accent 5" w:semiHidden="0" w:uiPriority="67" w:unhideWhenUsed="0"/>
-    <w:lsdException w:name="Medium Grid 2 Accent 5" w:semiHidden="0" w:uiPriority="68" w:unhideWhenUsed="0"/>
-    <w:lsdException w:name="Medium Grid 3 Accent 5" w:semiHidden="0" w:uiPriority="69" w:unhideWhenUsed="0"/>
-    <w:lsdException w:name="Dark List Accent 5" w:semiHidden="0" w:uiPriority="70" w:unhideWhenUsed="0"/>
-    <w:lsdException w:name="Colorful Shading Accent 5" w:semiHidden="0" w:uiPriority="71" w:unhideWhenUsed="0"/>
-    <w:lsdException w:name="Colorful List Accent 5" w:semiHidden="0" w:uiPriority="72" w:unhideWhenUsed="0"/>
-    <w:lsdException w:name="Colorful Grid Accent 5" w:semiHidden="0" w:uiPriority="73" w:unhideWhenUsed="0"/>
-    <w:lsdException w:name="Light Shading Accent 6" w:semiHidden="0" w:uiPriority="60" w:unhideWhenUsed="0"/>
-    <w:lsdException w:name="Light List Accent 6" w:semiHidden="0" w:uiPriority="61" w:unhideWhenUsed="0"/>
-    <w:lsdException w:name="Light Grid Accent 6" w:semiHidden="0" w:uiPriority="62" w:unhideWhenUsed="0"/>
-    <w:lsdException w:name="Medium Shading 1 Accent 6" w:semiHidden="0" w:uiPriority="63" w:unhideWhenUsed="0"/>
-    <w:lsdException w:name="Medium Shading 2 Accent 6" w:semiHidden="0" w:uiPriority="64" w:unhideWhenUsed="0"/>
-    <w:lsdException w:name="Medium List 1 Accent 6" w:semiHidden="0" w:uiPriority="65" w:unhideWhenUsed="0"/>
-    <w:lsdException w:name="Medium List 2 Accent 6" w:semiHidden="0" w:uiPriority="66" w:unhideWhenUsed="0"/>
-    <w:lsdException w:name="Medium Grid 1 Accent 6" w:semiHidden="0" w:uiPriority="67" w:unhideWhenUsed="0"/>
-    <w:lsdException w:name="Medium Grid 2 Accent 6" w:semiHidden="0" w:uiPriority="68" w:unhideWhenUsed="0"/>
-    <w:lsdException w:name="Medium Grid 3 Accent 6" w:semiHidden="0" w:uiPriority="69" w:unhideWhenUsed="0"/>
-    <w:lsdException w:name="Dark List Accent 6" w:semiHidden="0" w:uiPriority="70" w:unhideWhenUsed="0"/>
-    <w:lsdException w:name="Colorful Shading Accent 6" w:semiHidden="0" w:uiPriority="71" w:unhideWhenUsed="0"/>
-    <w:lsdException w:name="Colorful List Accent 6" w:semiHidden="0" w:uiPriority="72" w:unhideWhenUsed="0"/>
-    <w:lsdException w:name="Colorful Grid Accent 6" w:semiHidden="0" w:uiPriority="73" w:unhideWhenUsed="0"/>
-    <w:lsdException w:name="Subtle Emphasis" w:semiHidden="0" w:uiPriority="19" w:unhideWhenUsed="0" w:qFormat="1"/>
-    <w:lsdException w:name="Intense Emphasis" w:semiHidden="0" w:uiPriority="21" w:unhideWhenUsed="0" w:qFormat="1"/>
-    <w:lsdException w:name="Subtle Reference" w:semiHidden="0" w:uiPriority="31" w:unhideWhenUsed="0" w:qFormat="1"/>
-    <w:lsdException w:name="Intense Reference" w:semiHidden="0" w:uiPriority="32" w:unhideWhenUsed="0" w:qFormat="1"/>
-    <w:lsdException w:name="Book Title" w:semiHidden="0" w:uiPriority="33" w:unhideWhenUsed="0" w:qFormat="1"/>
-    <w:lsdException w:name="Bibliography" w:uiPriority="37"/>
-    <w:lsdException w:name="TOC Heading" w:uiPriority="39" w:qFormat="1"/>
+  <w:latentStyles w:defLockedState="0" w:defUIPriority="0" w:defSemiHidden="0" w:defUnhideWhenUsed="0" w:defQFormat="0" w:count="375">
+    <w:lsdException w:name="Normal" w:uiPriority="5" w:qFormat="1"/>
+    <w:lsdException w:name="heading 1" w:qFormat="1"/>
+    <w:lsdException w:name="heading 2" w:semiHidden="1" w:uiPriority="1" w:unhideWhenUsed="1" w:qFormat="1"/>
+    <w:lsdException w:name="heading 3" w:semiHidden="1" w:uiPriority="2" w:unhideWhenUsed="1" w:qFormat="1"/>
+    <w:lsdException w:name="heading 4" w:semiHidden="1" w:uiPriority="3" w:unhideWhenUsed="1"/>
+    <w:lsdException w:name="heading 5" w:semiHidden="1" w:uiPriority="4" w:unhideWhenUsed="1" w:qFormat="1"/>
+    <w:lsdException w:name="heading 6" w:semiHidden="1" w:uiPriority="9" w:unhideWhenUsed="1" w:qFormat="1"/>
+    <w:lsdException w:name="heading 7" w:semiHidden="1" w:uiPriority="9" w:unhideWhenUsed="1" w:qFormat="1"/>
+    <w:lsdException w:name="heading 8" w:semiHidden="1" w:uiPriority="9" w:unhideWhenUsed="1" w:qFormat="1"/>
+    <w:lsdException w:name="heading 9" w:semiHidden="1" w:uiPriority="9" w:unhideWhenUsed="1" w:qFormat="1"/>
+    <w:lsdException w:name="index 1" w:semiHidden="1" w:unhideWhenUsed="1"/>
+    <w:lsdException w:name="index 2" w:semiHidden="1" w:unhideWhenUsed="1"/>
+    <w:lsdException w:name="index 3" w:semiHidden="1" w:unhideWhenUsed="1"/>
+    <w:lsdException w:name="index 4" w:semiHidden="1" w:unhideWhenUsed="1"/>
+    <w:lsdException w:name="index 5" w:semiHidden="1" w:unhideWhenUsed="1"/>
+    <w:lsdException w:name="index 6" w:semiHidden="1" w:unhideWhenUsed="1"/>
+    <w:lsdException w:name="index 7" w:semiHidden="1" w:unhideWhenUsed="1"/>
+    <w:lsdException w:name="index 8" w:semiHidden="1" w:unhideWhenUsed="1"/>
+    <w:lsdException w:name="index 9" w:semiHidden="1" w:unhideWhenUsed="1"/>
+    <w:lsdException w:name="toc 1" w:semiHidden="1" w:unhideWhenUsed="1"/>
+    <w:lsdException w:name="toc 2" w:semiHidden="1" w:unhideWhenUsed="1"/>
+    <w:lsdException w:name="toc 3" w:semiHidden="1" w:unhideWhenUsed="1"/>
+    <w:lsdException w:name="toc 4" w:semiHidden="1" w:unhideWhenUsed="1"/>
+    <w:lsdException w:name="toc 5" w:semiHidden="1" w:unhideWhenUsed="1"/>
+    <w:lsdException w:name="toc 6" w:semiHidden="1" w:unhideWhenUsed="1"/>
+    <w:lsdException w:name="toc 7" w:semiHidden="1" w:unhideWhenUsed="1"/>
+    <w:lsdException w:name="toc 8" w:semiHidden="1" w:unhideWhenUsed="1"/>
+    <w:lsdException w:name="toc 9" w:semiHidden="1" w:unhideWhenUsed="1"/>
+    <w:lsdException w:name="Normal Indent" w:semiHidden="1" w:unhideWhenUsed="1"/>
+    <w:lsdException w:name="footnote text" w:semiHidden="1" w:unhideWhenUsed="1"/>
+    <w:lsdException w:name="annotation text" w:semiHidden="1" w:unhideWhenUsed="1"/>
+    <w:lsdException w:name="header" w:semiHidden="1" w:unhideWhenUsed="1"/>
+    <w:lsdException w:name="footer" w:semiHidden="1" w:unhideWhenUsed="1"/>
+    <w:lsdException w:name="index heading" w:semiHidden="1" w:unhideWhenUsed="1"/>
+    <w:lsdException w:name="caption" w:semiHidden="1" w:uiPriority="6" w:unhideWhenUsed="1" w:qFormat="1"/>
+    <w:lsdException w:name="table of figures" w:semiHidden="1" w:unhideWhenUsed="1"/>
+    <w:lsdException w:name="envelope address" w:semiHidden="1" w:unhideWhenUsed="1"/>
+    <w:lsdException w:name="envelope return" w:semiHidden="1" w:unhideWhenUsed="1"/>
+    <w:lsdException w:name="footnote reference" w:semiHidden="1" w:unhideWhenUsed="1"/>
+    <w:lsdException w:name="annotation reference" w:semiHidden="1" w:unhideWhenUsed="1"/>
+    <w:lsdException w:name="line number" w:semiHidden="1" w:unhideWhenUsed="1"/>
+    <w:lsdException w:name="page number" w:semiHidden="1" w:unhideWhenUsed="1"/>
+    <w:lsdException w:name="endnote reference" w:semiHidden="1" w:unhideWhenUsed="1"/>
+    <w:lsdException w:name="endnote text" w:semiHidden="1" w:unhideWhenUsed="1"/>
+    <w:lsdException w:name="table of authorities" w:semiHidden="1" w:unhideWhenUsed="1"/>
+    <w:lsdException w:name="macro" w:semiHidden="1" w:unhideWhenUsed="1"/>
+    <w:lsdException w:name="toa heading" w:semiHidden="1" w:unhideWhenUsed="1"/>
+    <w:lsdException w:name="List" w:semiHidden="1" w:unhideWhenUsed="1"/>
+    <w:lsdException w:name="List Bullet" w:semiHidden="1" w:unhideWhenUsed="1"/>
+    <w:lsdException w:name="List 2" w:semiHidden="1" w:unhideWhenUsed="1"/>
+    <w:lsdException w:name="List 3" w:semiHidden="1" w:unhideWhenUsed="1"/>
+    <w:lsdException w:name="List Bullet 2" w:semiHidden="1" w:unhideWhenUsed="1"/>
+    <w:lsdException w:name="List Bullet 3" w:semiHidden="1" w:unhideWhenUsed="1"/>
+    <w:lsdException w:name="List Bullet 4" w:semiHidden="1" w:unhideWhenUsed="1"/>
+    <w:lsdException w:name="List Bullet 5" w:semiHidden="1" w:unhideWhenUsed="1"/>
+    <w:lsdException w:name="List Number 2" w:semiHidden="1" w:unhideWhenUsed="1"/>
+    <w:lsdException w:name="List Number 3" w:semiHidden="1" w:unhideWhenUsed="1"/>
+    <w:lsdException w:name="List Number 4" w:semiHidden="1" w:unhideWhenUsed="1"/>
+    <w:lsdException w:name="List Number 5" w:semiHidden="1" w:unhideWhenUsed="1"/>
+    <w:lsdException w:name="Title" w:uiPriority="19" w:qFormat="1"/>
+    <w:lsdException w:name="Closing" w:semiHidden="1" w:unhideWhenUsed="1"/>
+    <w:lsdException w:name="Signature" w:semiHidden="1" w:unhideWhenUsed="1"/>
+    <w:lsdException w:name="Default Paragraph Font" w:semiHidden="1" w:unhideWhenUsed="1"/>
+    <w:lsdException w:name="Body Text" w:semiHidden="1" w:unhideWhenUsed="1"/>
+    <w:lsdException w:name="Body Text Indent" w:semiHidden="1" w:unhideWhenUsed="1"/>
+    <w:lsdException w:name="List Continue" w:semiHidden="1" w:unhideWhenUsed="1"/>
+    <w:lsdException w:name="List Continue 2" w:semiHidden="1" w:unhideWhenUsed="1"/>
+    <w:lsdException w:name="List Continue 3" w:semiHidden="1" w:unhideWhenUsed="1"/>
+    <w:lsdException w:name="List Continue 4" w:semiHidden="1" w:unhideWhenUsed="1"/>
+    <w:lsdException w:name="List Continue 5" w:semiHidden="1" w:unhideWhenUsed="1"/>
+    <w:lsdException w:name="Message Header" w:semiHidden="1" w:unhideWhenUsed="1"/>
+    <w:lsdException w:name="Subtitle" w:uiPriority="19"/>
+    <w:lsdException w:name="Body Text First Indent 2" w:semiHidden="1" w:unhideWhenUsed="1"/>
+    <w:lsdException w:name="Note Heading" w:semiHidden="1" w:unhideWhenUsed="1"/>
+    <w:lsdException w:name="Body Text 2" w:semiHidden="1" w:unhideWhenUsed="1"/>
+    <w:lsdException w:name="Body Text 3" w:semiHidden="1" w:unhideWhenUsed="1"/>
+    <w:lsdException w:name="Body Text Indent 2" w:semiHidden="1" w:unhideWhenUsed="1"/>
+    <w:lsdException w:name="Body Text Indent 3" w:semiHidden="1" w:unhideWhenUsed="1"/>
+    <w:lsdException w:name="Block Text" w:semiHidden="1" w:unhideWhenUsed="1"/>
+    <w:lsdException w:name="Hyperlink" w:semiHidden="1" w:unhideWhenUsed="1"/>
+    <w:lsdException w:name="FollowedHyperlink" w:semiHidden="1" w:unhideWhenUsed="1"/>
+    <w:lsdException w:name="Strong" w:uiPriority="22" w:qFormat="1"/>
+    <w:lsdException w:name="Emphasis" w:uiPriority="20" w:qFormat="1"/>
+    <w:lsdException w:name="Document Map" w:semiHidden="1" w:unhideWhenUsed="1"/>
+    <w:lsdException w:name="Plain Text" w:semiHidden="1" w:unhideWhenUsed="1"/>
+    <w:lsdException w:name="E-mail Signature" w:semiHidden="1" w:unhideWhenUsed="1"/>
+    <w:lsdException w:name="HTML Top of Form" w:semiHidden="1" w:unhideWhenUsed="1"/>
+    <w:lsdException w:name="HTML Bottom of Form" w:semiHidden="1" w:unhideWhenUsed="1"/>
+    <w:lsdException w:name="Normal (Web)" w:semiHidden="1" w:unhideWhenUsed="1"/>
+    <w:lsdException w:name="HTML Acronym" w:semiHidden="1" w:unhideWhenUsed="1"/>
+    <w:lsdException w:name="HTML Address" w:semiHidden="1" w:unhideWhenUsed="1"/>
+    <w:lsdException w:name="HTML Cite" w:semiHidden="1" w:unhideWhenUsed="1"/>
+    <w:lsdException w:name="HTML Code" w:semiHidden="1" w:unhideWhenUsed="1"/>
+    <w:lsdException w:name="HTML Definition" w:semiHidden="1" w:unhideWhenUsed="1"/>
+    <w:lsdException w:name="HTML Keyboard" w:semiHidden="1" w:unhideWhenUsed="1"/>
+    <w:lsdException w:name="HTML Preformatted" w:semiHidden="1" w:unhideWhenUsed="1"/>
+    <w:lsdException w:name="HTML Sample" w:semiHidden="1" w:unhideWhenUsed="1"/>
+    <w:lsdException w:name="HTML Typewriter" w:semiHidden="1" w:unhideWhenUsed="1"/>
+    <w:lsdException w:name="HTML Variable" w:semiHidden="1" w:unhideWhenUsed="1"/>
+    <w:lsdException w:name="Normal Table" w:semiHidden="1" w:unhideWhenUsed="1"/>
+    <w:lsdException w:name="annotation subject" w:semiHidden="1" w:unhideWhenUsed="1"/>
+    <w:lsdException w:name="No List" w:semiHidden="1" w:unhideWhenUsed="1"/>
+    <w:lsdException w:name="Outline List 1" w:semiHidden="1" w:unhideWhenUsed="1"/>
+    <w:lsdException w:name="Outline List 2" w:semiHidden="1" w:unhideWhenUsed="1"/>
+    <w:lsdException w:name="Outline List 3" w:semiHidden="1" w:unhideWhenUsed="1"/>
+    <w:lsdException w:name="Table Simple 1" w:semiHidden="1" w:unhideWhenUsed="1"/>
+    <w:lsdException w:name="Table Simple 2" w:semiHidden="1" w:unhideWhenUsed="1"/>
+    <w:lsdException w:name="Table Simple 3" w:semiHidden="1" w:unhideWhenUsed="1"/>
+    <w:lsdException w:name="Table Classic 1" w:semiHidden="1" w:unhideWhenUsed="1"/>
+    <w:lsdException w:name="Table Classic 2" w:semiHidden="1" w:unhideWhenUsed="1"/>
+    <w:lsdException w:name="Table Classic 3" w:semiHidden="1" w:unhideWhenUsed="1"/>
+    <w:lsdException w:name="Table Classic 4" w:semiHidden="1" w:unhideWhenUsed="1"/>
+    <w:lsdException w:name="Table Colorful 1" w:semiHidden="1" w:unhideWhenUsed="1"/>
+    <w:lsdException w:name="Table Colorful 2" w:semiHidden="1" w:unhideWhenUsed="1"/>
+    <w:lsdException w:name="Table Colorful 3" w:semiHidden="1" w:unhideWhenUsed="1"/>
+    <w:lsdException w:name="Table Columns 1" w:semiHidden="1" w:unhideWhenUsed="1"/>
+    <w:lsdException w:name="Table Columns 2" w:semiHidden="1" w:unhideWhenUsed="1"/>
+    <w:lsdException w:name="Table Columns 3" w:semiHidden="1" w:unhideWhenUsed="1"/>
+    <w:lsdException w:name="Table Columns 4" w:semiHidden="1" w:unhideWhenUsed="1"/>
+    <w:lsdException w:name="Table Columns 5" w:semiHidden="1" w:unhideWhenUsed="1"/>
+    <w:lsdException w:name="Table Grid 1" w:semiHidden="1" w:unhideWhenUsed="1"/>
+    <w:lsdException w:name="Table Grid 2" w:semiHidden="1" w:unhideWhenUsed="1"/>
+    <w:lsdException w:name="Table Grid 3" w:semiHidden="1" w:unhideWhenUsed="1"/>
+    <w:lsdException w:name="Table Grid 4" w:semiHidden="1" w:unhideWhenUsed="1"/>
+    <w:lsdException w:name="Table Grid 5" w:semiHidden="1" w:unhideWhenUsed="1"/>
+    <w:lsdException w:name="Table Grid 6" w:semiHidden="1" w:unhideWhenUsed="1"/>
+    <w:lsdException w:name="Table Grid 7" w:semiHidden="1" w:unhideWhenUsed="1"/>
+    <w:lsdException w:name="Table Grid 8" w:semiHidden="1" w:unhideWhenUsed="1"/>
+    <w:lsdException w:name="Table List 1" w:semiHidden="1" w:unhideWhenUsed="1"/>
+    <w:lsdException w:name="Table List 2" w:semiHidden="1" w:unhideWhenUsed="1"/>
+    <w:lsdException w:name="Table List 3" w:semiHidden="1" w:unhideWhenUsed="1"/>
+    <w:lsdException w:name="Table List 4" w:semiHidden="1" w:unhideWhenUsed="1"/>
+    <w:lsdException w:name="Table List 5" w:semiHidden="1" w:unhideWhenUsed="1"/>
+    <w:lsdException w:name="Table List 6" w:semiHidden="1" w:unhideWhenUsed="1"/>
+    <w:lsdException w:name="Table List 7" w:semiHidden="1" w:unhideWhenUsed="1"/>
+    <w:lsdException w:name="Table List 8" w:semiHidden="1" w:unhideWhenUsed="1"/>
+    <w:lsdException w:name="Table 3D effects 1" w:semiHidden="1" w:unhideWhenUsed="1"/>
+    <w:lsdException w:name="Table 3D effects 2" w:semiHidden="1" w:unhideWhenUsed="1"/>
+    <w:lsdException w:name="Table 3D effects 3" w:semiHidden="1" w:unhideWhenUsed="1"/>
+    <w:lsdException w:name="Table Contemporary" w:semiHidden="1" w:unhideWhenUsed="1"/>
+    <w:lsdException w:name="Table Elegant" w:semiHidden="1" w:unhideWhenUsed="1"/>
+    <w:lsdException w:name="Table Professional" w:semiHidden="1" w:unhideWhenUsed="1"/>
+    <w:lsdException w:name="Table Subtle 1" w:semiHidden="1" w:unhideWhenUsed="1"/>
+    <w:lsdException w:name="Table Subtle 2" w:semiHidden="1" w:unhideWhenUsed="1"/>
+    <w:lsdException w:name="Table Web 1" w:semiHidden="1" w:unhideWhenUsed="1"/>
+    <w:lsdException w:name="Table Web 2" w:semiHidden="1" w:unhideWhenUsed="1"/>
+    <w:lsdException w:name="Table Web 3" w:semiHidden="1" w:unhideWhenUsed="1"/>
+    <w:lsdException w:name="Balloon Text" w:semiHidden="1" w:unhideWhenUsed="1"/>
+    <w:lsdException w:name="Table Theme" w:semiHidden="1" w:unhideWhenUsed="1"/>
+    <w:lsdException w:name="Placeholder Text" w:semiHidden="1" w:uiPriority="99"/>
+    <w:lsdException w:name="No Spacing" w:uiPriority="19" w:qFormat="1"/>
+    <w:lsdException w:name="Light Shading" w:uiPriority="60"/>
+    <w:lsdException w:name="Light List" w:uiPriority="61"/>
+    <w:lsdException w:name="Light Grid" w:uiPriority="62"/>
+    <w:lsdException w:name="Medium Shading 1" w:uiPriority="63"/>
+    <w:lsdException w:name="Medium Shading 2" w:uiPriority="64"/>
+    <w:lsdException w:name="Medium List 1" w:uiPriority="65"/>
+    <w:lsdException w:name="Medium List 2" w:uiPriority="66"/>
+    <w:lsdException w:name="Medium Grid 1" w:uiPriority="67"/>
+    <w:lsdException w:name="Medium Grid 2" w:uiPriority="68"/>
+    <w:lsdException w:name="Medium Grid 3" w:uiPriority="69"/>
+    <w:lsdException w:name="Dark List" w:uiPriority="70"/>
+    <w:lsdException w:name="Colorful Shading" w:uiPriority="71"/>
+    <w:lsdException w:name="Colorful List" w:uiPriority="72"/>
+    <w:lsdException w:name="Colorful Grid" w:uiPriority="73"/>
+    <w:lsdException w:name="Light Shading Accent 1" w:uiPriority="60"/>
+    <w:lsdException w:name="Light List Accent 1" w:uiPriority="61"/>
+    <w:lsdException w:name="Light Grid Accent 1" w:uiPriority="62"/>
+    <w:lsdException w:name="Medium Shading 1 Accent 1" w:uiPriority="63"/>
+    <w:lsdException w:name="Medium Shading 2 Accent 1" w:uiPriority="64"/>
+    <w:lsdException w:name="Medium List 1 Accent 1" w:uiPriority="65"/>
+    <w:lsdException w:name="Revision" w:semiHidden="1" w:uiPriority="99"/>
+    <w:lsdException w:name="List Paragraph" w:uiPriority="34" w:qFormat="1"/>
+    <w:lsdException w:name="Quote" w:uiPriority="29" w:qFormat="1"/>
+    <w:lsdException w:name="Intense Quote" w:uiPriority="30" w:qFormat="1"/>
+    <w:lsdException w:name="Medium List 2 Accent 1" w:uiPriority="66"/>
+    <w:lsdException w:name="Medium Grid 1 Accent 1" w:uiPriority="67"/>
+    <w:lsdException w:name="Medium Grid 2 Accent 1" w:uiPriority="68"/>
+    <w:lsdException w:name="Medium Grid 3 Accent 1" w:uiPriority="69"/>
+    <w:lsdException w:name="Dark List Accent 1" w:uiPriority="70"/>
+    <w:lsdException w:name="Colorful Shading Accent 1" w:uiPriority="71"/>
+    <w:lsdException w:name="Colorful List Accent 1" w:uiPriority="72"/>
+    <w:lsdException w:name="Colorful Grid Accent 1" w:uiPriority="73"/>
+    <w:lsdException w:name="Light Shading Accent 2" w:uiPriority="60"/>
+    <w:lsdException w:name="Light List Accent 2" w:uiPriority="61"/>
+    <w:lsdException w:name="Light Grid Accent 2" w:uiPriority="62"/>
+    <w:lsdException w:name="Medium Shading 1 Accent 2" w:uiPriority="63"/>
+    <w:lsdException w:name="Medium Shading 2 Accent 2" w:uiPriority="64"/>
+    <w:lsdException w:name="Medium List 1 Accent 2" w:uiPriority="65"/>
+    <w:lsdException w:name="Medium List 2 Accent 2" w:uiPriority="66"/>
+    <w:lsdException w:name="Medium Grid 1 Accent 2" w:uiPriority="67"/>
+    <w:lsdException w:name="Medium Grid 2 Accent 2" w:uiPriority="68"/>
+    <w:lsdException w:name="Medium Grid 3 Accent 2" w:uiPriority="69"/>
+    <w:lsdException w:name="Dark List Accent 2" w:uiPriority="70"/>
+    <w:lsdException w:name="Colorful Shading Accent 2" w:uiPriority="71"/>
+    <w:lsdException w:name="Colorful List Accent 2" w:uiPriority="72"/>
+    <w:lsdException w:name="Colorful Grid Accent 2" w:uiPriority="73"/>
+    <w:lsdException w:name="Light Shading Accent 3" w:uiPriority="60"/>
+    <w:lsdException w:name="Light List Accent 3" w:uiPriority="61"/>
+    <w:lsdException w:name="Light Grid Accent 3" w:uiPriority="62"/>
+    <w:lsdException w:name="Medium Shading 1 Accent 3" w:uiPriority="63"/>
+    <w:lsdException w:name="Medium Shading 2 Accent 3" w:uiPriority="64"/>
+    <w:lsdException w:name="Medium List 1 Accent 3" w:uiPriority="65"/>
+    <w:lsdException w:name="Medium List 2 Accent 3" w:uiPriority="66"/>
+    <w:lsdException w:name="Medium Grid 1 Accent 3" w:uiPriority="67"/>
+    <w:lsdException w:name="Medium Grid 2 Accent 3" w:uiPriority="68"/>
+    <w:lsdException w:name="Medium Grid 3 Accent 3" w:uiPriority="69"/>
+    <w:lsdException w:name="Dark List Accent 3" w:uiPriority="70"/>
+    <w:lsdException w:name="Colorful Shading Accent 3" w:uiPriority="71"/>
+    <w:lsdException w:name="Colorful List Accent 3" w:uiPriority="72"/>
+    <w:lsdException w:name="Colorful Grid Accent 3" w:uiPriority="73"/>
+    <w:lsdException w:name="Light Shading Accent 4" w:uiPriority="60"/>
+    <w:lsdException w:name="Light List Accent 4" w:uiPriority="61"/>
+    <w:lsdException w:name="Light Grid Accent 4" w:uiPriority="62"/>
+    <w:lsdException w:name="Medium Shading 1 Accent 4" w:uiPriority="63"/>
+    <w:lsdException w:name="Medium Shading 2 Accent 4" w:uiPriority="64"/>
+    <w:lsdException w:name="Medium List 1 Accent 4" w:uiPriority="65"/>
+    <w:lsdException w:name="Medium List 2 Accent 4" w:uiPriority="66"/>
+    <w:lsdException w:name="Medium Grid 1 Accent 4" w:uiPriority="67"/>
+    <w:lsdException w:name="Medium Grid 2 Accent 4" w:uiPriority="68"/>
+    <w:lsdException w:name="Medium Grid 3 Accent 4" w:uiPriority="69"/>
+    <w:lsdException w:name="Dark List Accent 4" w:uiPriority="70"/>
+    <w:lsdException w:name="Colorful Shading Accent 4" w:uiPriority="71"/>
+    <w:lsdException w:name="Colorful List Accent 4" w:uiPriority="72"/>
+    <w:lsdException w:name="Colorful Grid Accent 4" w:uiPriority="73"/>
+    <w:lsdException w:name="Light Shading Accent 5" w:uiPriority="60"/>
+    <w:lsdException w:name="Light List Accent 5" w:uiPriority="61"/>
+    <w:lsdException w:name="Light Grid Accent 5" w:uiPriority="62"/>
+    <w:lsdException w:name="Medium Shading 1 Accent 5" w:uiPriority="63"/>
+    <w:lsdException w:name="Medium Shading 2 Accent 5" w:uiPriority="64"/>
+    <w:lsdException w:name="Medium List 1 Accent 5" w:uiPriority="65"/>
+    <w:lsdException w:name="Medium List 2 Accent 5" w:uiPriority="66"/>
+    <w:lsdException w:name="Medium Grid 1 Accent 5" w:uiPriority="67"/>
+    <w:lsdException w:name="Medium Grid 2 Accent 5" w:uiPriority="68"/>
+    <w:lsdException w:name="Medium Grid 3 Accent 5" w:uiPriority="69"/>
+    <w:lsdException w:name="Dark List Accent 5" w:uiPriority="70"/>
+    <w:lsdException w:name="Colorful Shading Accent 5" w:uiPriority="71"/>
+    <w:lsdException w:name="Colorful List Accent 5" w:uiPriority="72"/>
+    <w:lsdException w:name="Colorful Grid Accent 5" w:uiPriority="73"/>
+    <w:lsdException w:name="Light Shading Accent 6" w:uiPriority="60"/>
+    <w:lsdException w:name="Light List Accent 6" w:uiPriority="61"/>
+    <w:lsdException w:name="Light Grid Accent 6" w:uiPriority="62"/>
+    <w:lsdException w:name="Medium Shading 1 Accent 6" w:uiPriority="63"/>
+    <w:lsdException w:name="Medium Shading 2 Accent 6" w:uiPriority="64"/>
+    <w:lsdException w:name="Medium List 1 Accent 6" w:uiPriority="65"/>
+    <w:lsdException w:name="Medium List 2 Accent 6" w:uiPriority="66"/>
+    <w:lsdException w:name="Medium Grid 1 Accent 6" w:uiPriority="67"/>
+    <w:lsdException w:name="Medium Grid 2 Accent 6" w:uiPriority="68"/>
+    <w:lsdException w:name="Medium Grid 3 Accent 6" w:uiPriority="69"/>
+    <w:lsdException w:name="Dark List Accent 6" w:uiPriority="70"/>
+    <w:lsdException w:name="Colorful Shading Accent 6" w:uiPriority="71"/>
+    <w:lsdException w:name="Colorful List Accent 6" w:uiPriority="72"/>
+    <w:lsdException w:name="Colorful Grid Accent 6" w:uiPriority="73"/>
+    <w:lsdException w:name="Subtle Emphasis" w:uiPriority="19" w:qFormat="1"/>
+    <w:lsdException w:name="Intense Emphasis" w:uiPriority="21" w:qFormat="1"/>
+    <w:lsdException w:name="Subtle Reference" w:uiPriority="31" w:qFormat="1"/>
+    <w:lsdException w:name="Intense Reference" w:uiPriority="32" w:qFormat="1"/>
+    <w:lsdException w:name="Book Title" w:uiPriority="33" w:qFormat="1"/>
+    <w:lsdException w:name="Bibliography" w:semiHidden="1" w:uiPriority="37" w:unhideWhenUsed="1"/>
+    <w:lsdException w:name="TOC Heading" w:semiHidden="1" w:uiPriority="39" w:unhideWhenUsed="1" w:qFormat="1"/>
+    <w:lsdException w:name="Grid Table Light" w:semiHidden="1" w:unhideWhenUsed="1"/>
+    <w:lsdException w:name="Grid Table 1 Light" w:semiHidden="1" w:unhideWhenUsed="1"/>
+    <w:lsdException w:name="Grid Table 2" w:semiHidden="1" w:unhideWhenUsed="1"/>
+    <w:lsdException w:name="Grid Table 3" w:semiHidden="1" w:unhideWhenUsed="1"/>
+    <w:lsdException w:name="Grid Table 4" w:uiPriority="49"/>
+    <w:lsdException w:name="Grid Table 5 Dark" w:uiPriority="50"/>
+    <w:lsdException w:name="Grid Table 6 Colorful" w:uiPriority="51"/>
+    <w:lsdException w:name="Grid Table 7 Colorful" w:uiPriority="52"/>
+    <w:lsdException w:name="Grid Table 1 Light Accent 1" w:uiPriority="46"/>
+    <w:lsdException w:name="Grid Table 2 Accent 1" w:uiPriority="47"/>
+    <w:lsdException w:name="Grid Table 3 Accent 1" w:uiPriority="48"/>
+    <w:lsdException w:name="Grid Table 4 Accent 1" w:uiPriority="49"/>
+    <w:lsdException w:name="Grid Table 5 Dark Accent 1" w:uiPriority="50"/>
+    <w:lsdException w:name="Grid Table 6 Colorful Accent 1" w:uiPriority="51"/>
+    <w:lsdException w:name="Grid Table 7 Colorful Accent 1" w:uiPriority="52"/>
+    <w:lsdException w:name="Grid Table 1 Light Accent 2" w:uiPriority="46"/>
+    <w:lsdException w:name="Grid Table 2 Accent 2" w:uiPriority="47"/>
+    <w:lsdException w:name="Grid Table 3 Accent 2" w:uiPriority="48"/>
+    <w:lsdException w:name="Grid Table 4 Accent 2" w:uiPriority="49"/>
+    <w:lsdException w:name="Grid Table 5 Dark Accent 2" w:uiPriority="50"/>
+    <w:lsdException w:name="Grid Table 6 Colorful Accent 2" w:uiPriority="51"/>
+    <w:lsdException w:name="Grid Table 7 Colorful Accent 2" w:uiPriority="52"/>
+    <w:lsdException w:name="Grid Table 1 Light Accent 3" w:uiPriority="46"/>
+    <w:lsdException w:name="Grid Table 2 Accent 3" w:uiPriority="47"/>
+    <w:lsdException w:name="Grid Table 3 Accent 3" w:uiPriority="48"/>
+    <w:lsdException w:name="Grid Table 4 Accent 3" w:uiPriority="49"/>
+    <w:lsdException w:name="Grid Table 5 Dark Accent 3" w:uiPriority="50"/>
+    <w:lsdException w:name="Grid Table 6 Colorful Accent 3" w:uiPriority="51"/>
+    <w:lsdException w:name="Grid Table 7 Colorful Accent 3" w:uiPriority="52"/>
+    <w:lsdException w:name="Grid Table 1 Light Accent 4" w:uiPriority="46"/>
+    <w:lsdException w:name="Grid Table 2 Accent 4" w:uiPriority="47"/>
+    <w:lsdException w:name="Grid Table 3 Accent 4" w:uiPriority="48"/>
+    <w:lsdException w:name="Grid Table 4 Accent 4" w:uiPriority="49"/>
+    <w:lsdException w:name="Grid Table 5 Dark Accent 4" w:uiPriority="50"/>
+    <w:lsdException w:name="Grid Table 6 Colorful Accent 4" w:uiPriority="51"/>
+    <w:lsdException w:name="Grid Table 7 Colorful Accent 4" w:uiPriority="52"/>
+    <w:lsdException w:name="Grid Table 1 Light Accent 5" w:uiPriority="46"/>
+    <w:lsdException w:name="Grid Table 2 Accent 5" w:uiPriority="47"/>
+    <w:lsdException w:name="Grid Table 3 Accent 5" w:uiPriority="48"/>
+    <w:lsdException w:name="Grid Table 4 Accent 5" w:uiPriority="49"/>
+    <w:lsdException w:name="Grid Table 5 Dark Accent 5" w:uiPriority="50"/>
+    <w:lsdException w:name="Grid Table 6 Colorful Accent 5" w:uiPriority="51"/>
+    <w:lsdException w:name="Grid Table 7 Colorful Accent 5" w:uiPriority="52"/>
+    <w:lsdException w:name="Grid Table 1 Light Accent 6" w:uiPriority="46"/>
+    <w:lsdException w:name="Grid Table 2 Accent 6" w:uiPriority="47"/>
+    <w:lsdException w:name="Grid Table 3 Accent 6" w:uiPriority="48"/>
+    <w:lsdException w:name="Grid Table 4 Accent 6" w:uiPriority="49"/>
+    <w:lsdException w:name="Grid Table 5 Dark Accent 6" w:uiPriority="50"/>
+    <w:lsdException w:name="Grid Table 6 Colorful Accent 6" w:uiPriority="51"/>
+    <w:lsdException w:name="Grid Table 7 Colorful Accent 6" w:uiPriority="52"/>
+    <w:lsdException w:name="List Table 1 Light" w:uiPriority="46"/>
+    <w:lsdException w:name="List Table 2" w:uiPriority="47"/>
+    <w:lsdException w:name="List Table 3" w:uiPriority="48"/>
+    <w:lsdException w:name="List Table 4" w:uiPriority="49"/>
+    <w:lsdException w:name="List Table 5 Dark" w:uiPriority="50"/>
+    <w:lsdException w:name="List Table 6 Colorful" w:uiPriority="51"/>
+    <w:lsdException w:name="List Table 7 Colorful" w:uiPriority="52"/>
+    <w:lsdException w:name="List Table 1 Light Accent 1" w:uiPriority="46"/>
+    <w:lsdException w:name="List Table 2 Accent 1" w:uiPriority="47"/>
+    <w:lsdException w:name="List Table 3 Accent 1" w:uiPriority="48"/>
+    <w:lsdException w:name="List Table 4 Accent 1" w:uiPriority="49"/>
+    <w:lsdException w:name="List Table 5 Dark Accent 1" w:uiPriority="50"/>
+    <w:lsdException w:name="List Table 6 Colorful Accent 1" w:uiPriority="51"/>
+    <w:lsdException w:name="List Table 7 Colorful Accent 1" w:uiPriority="52"/>
+    <w:lsdException w:name="List Table 1 Light Accent 2" w:uiPriority="46"/>
+    <w:lsdException w:name="List Table 2 Accent 2" w:uiPriority="47"/>
+    <w:lsdException w:name="List Table 3 Accent 2" w:uiPriority="48"/>
+    <w:lsdException w:name="List Table 4 Accent 2" w:uiPriority="49"/>
+    <w:lsdException w:name="List Table 5 Dark Accent 2" w:uiPriority="50"/>
+    <w:lsdException w:name="List Table 6 Colorful Accent 2" w:uiPriority="51"/>
+    <w:lsdException w:name="List Table 7 Colorful Accent 2" w:uiPriority="52"/>
+    <w:lsdException w:name="List Table 1 Light Accent 3" w:uiPriority="46"/>
+    <w:lsdException w:name="List Table 2 Accent 3" w:uiPriority="47"/>
+    <w:lsdException w:name="List Table 3 Accent 3" w:uiPriority="48"/>
+    <w:lsdException w:name="List Table 4 Accent 3" w:uiPriority="49"/>
+    <w:lsdException w:name="List Table 5 Dark Accent 3" w:uiPriority="50"/>
+    <w:lsdException w:name="List Table 6 Colorful Accent 3" w:uiPriority="51"/>
+    <w:lsdException w:name="List Table 7 Colorful Accent 3" w:uiPriority="52"/>
+    <w:lsdException w:name="List Table 1 Light Accent 4" w:uiPriority="46"/>
+    <w:lsdException w:name="List Table 2 Accent 4" w:uiPriority="47"/>
+    <w:lsdException w:name="List Table 3 Accent 4" w:uiPriority="48"/>
+    <w:lsdException w:name="List Table 4 Accent 4" w:uiPriority="49"/>
+    <w:lsdException w:name="List Table 5 Dark Accent 4" w:uiPriority="50"/>
+    <w:lsdException w:name="List Table 6 Colorful Accent 4" w:uiPriority="51"/>
+    <w:lsdException w:name="List Table 7 Colorful Accent 4" w:uiPriority="52"/>
+    <w:lsdException w:name="List Table 1 Light Accent 5" w:uiPriority="46"/>
+    <w:lsdException w:name="List Table 2 Accent 5" w:uiPriority="47"/>
+    <w:lsdException w:name="List Table 3 Accent 5" w:uiPriority="48"/>
+    <w:lsdException w:name="List Table 4 Accent 5" w:uiPriority="49"/>
+    <w:lsdException w:name="List Table 5 Dark Accent 5" w:uiPriority="50"/>
+    <w:lsdException w:name="List Table 6 Colorful Accent 5" w:uiPriority="51"/>
+    <w:lsdException w:name="List Table 7 Colorful Accent 5" w:uiPriority="52"/>
+    <w:lsdException w:name="List Table 1 Light Accent 6" w:uiPriority="46"/>
+    <w:lsdException w:name="List Table 2 Accent 6" w:uiPriority="47"/>
+    <w:lsdException w:name="List Table 3 Accent 6" w:uiPriority="48"/>
+    <w:lsdException w:name="List Table 4 Accent 6" w:uiPriority="49"/>
+    <w:lsdException w:name="List Table 5 Dark Accent 6" w:uiPriority="50"/>
+    <w:lsdException w:name="List Table 6 Colorful Accent 6" w:uiPriority="51"/>
+    <w:lsdException w:name="List Table 7 Colorful Accent 6" w:uiPriority="52"/>
+    <w:lsdException w:name="Mention" w:semiHidden="1" w:uiPriority="99" w:unhideWhenUsed="1"/>
+    <w:lsdException w:name="Smart Hyperlink" w:semiHidden="1" w:uiPriority="99" w:unhideWhenUsed="1"/>
+    <w:lsdException w:name="Hashtag" w:semiHidden="1" w:uiPriority="99" w:unhideWhenUsed="1"/>
+    <w:lsdException w:name="Unresolved Mention" w:semiHidden="1" w:uiPriority="99" w:unhideWhenUsed="1"/>
   </w:latentStyles>
-  <w:style w:type="paragraph" w:default="1" w:styleId="Normal">
+  <w:style w:type="paragraph" w:default="1" w:styleId="Normalny">
     <w:name w:val="Normal"/>
     <w:uiPriority w:val="5"/>
     <w:qFormat/>
@@ -2086,11 +2940,11 @@
       <w:lang w:val="en-GB" w:eastAsia="en-GB"/>
     </w:rPr>
   </w:style>
-  <w:style w:type="paragraph" w:styleId="Heading1">
+  <w:style w:type="paragraph" w:styleId="Nagwek1">
     <w:name w:val="heading 1"/>
     <w:aliases w:val="ctrl + 1"/>
-    <w:next w:val="Normal"/>
-    <w:link w:val="Heading1Char"/>
+    <w:next w:val="Normalny"/>
+    <w:link w:val="Nagwek1Znak"/>
     <w:autoRedefine/>
     <w:qFormat/>
     <w:rsid w:val="009B1C84"/>
@@ -2114,12 +2968,12 @@
       <w:lang w:val="en-GB" w:eastAsia="en-GB"/>
     </w:rPr>
   </w:style>
-  <w:style w:type="paragraph" w:styleId="Heading2">
+  <w:style w:type="paragraph" w:styleId="Nagwek2">
     <w:name w:val="heading 2"/>
     <w:aliases w:val="ctrl + 2"/>
-    <w:basedOn w:val="Heading1"/>
-    <w:next w:val="Normal"/>
-    <w:link w:val="Heading2Char"/>
+    <w:basedOn w:val="Nagwek1"/>
+    <w:next w:val="Normalny"/>
+    <w:link w:val="Nagwek2Znak"/>
     <w:autoRedefine/>
     <w:uiPriority w:val="1"/>
     <w:qFormat/>
@@ -2141,12 +2995,12 @@
       <w:sz w:val="28"/>
     </w:rPr>
   </w:style>
-  <w:style w:type="paragraph" w:styleId="Heading3">
+  <w:style w:type="paragraph" w:styleId="Nagwek3">
     <w:name w:val="heading 3"/>
     <w:aliases w:val="ctrl+3"/>
-    <w:basedOn w:val="Heading2"/>
-    <w:next w:val="Normal"/>
-    <w:link w:val="Heading3Char"/>
+    <w:basedOn w:val="Nagwek2"/>
+    <w:next w:val="Normalny"/>
+    <w:link w:val="Nagwek3Znak"/>
     <w:autoRedefine/>
     <w:uiPriority w:val="2"/>
     <w:qFormat/>
@@ -2166,12 +3020,12 @@
       <w:sz w:val="24"/>
     </w:rPr>
   </w:style>
-  <w:style w:type="paragraph" w:styleId="Heading4">
+  <w:style w:type="paragraph" w:styleId="Nagwek4">
     <w:name w:val="heading 4"/>
     <w:aliases w:val="ctrl+4"/>
-    <w:basedOn w:val="Heading3"/>
-    <w:next w:val="Normal"/>
-    <w:link w:val="Heading4Char"/>
+    <w:basedOn w:val="Nagwek3"/>
+    <w:next w:val="Normalny"/>
+    <w:link w:val="Nagwek4Znak"/>
     <w:autoRedefine/>
     <w:uiPriority w:val="3"/>
     <w:rsid w:val="00E2107D"/>
@@ -2188,12 +3042,12 @@
       <w:outlineLvl w:val="3"/>
     </w:pPr>
   </w:style>
-  <w:style w:type="paragraph" w:styleId="Heading5">
+  <w:style w:type="paragraph" w:styleId="Nagwek5">
     <w:name w:val="heading 5"/>
     <w:aliases w:val="ctrl+5"/>
-    <w:basedOn w:val="Heading4"/>
-    <w:next w:val="Normal"/>
-    <w:link w:val="Heading5Char"/>
+    <w:basedOn w:val="Nagwek4"/>
+    <w:next w:val="Normalny"/>
+    <w:link w:val="Nagwek5Znak"/>
     <w:uiPriority w:val="4"/>
     <w:qFormat/>
     <w:rsid w:val="0071598A"/>
@@ -2208,13 +3062,13 @@
       <w:outlineLvl w:val="4"/>
     </w:pPr>
   </w:style>
-  <w:style w:type="character" w:default="1" w:styleId="DefaultParagraphFont">
+  <w:style w:type="character" w:default="1" w:styleId="Domylnaczcionkaakapitu">
     <w:name w:val="Default Paragraph Font"/>
     <w:uiPriority w:val="1"/>
     <w:semiHidden/>
     <w:unhideWhenUsed/>
   </w:style>
-  <w:style w:type="table" w:default="1" w:styleId="TableNormal">
+  <w:style w:type="table" w:default="1" w:styleId="Standardowy">
     <w:name w:val="Normal Table"/>
     <w:uiPriority w:val="99"/>
     <w:semiHidden/>
@@ -2229,17 +3083,17 @@
       </w:tblCellMar>
     </w:tblPr>
   </w:style>
-  <w:style w:type="numbering" w:default="1" w:styleId="NoList">
+  <w:style w:type="numbering" w:default="1" w:styleId="Bezlisty">
     <w:name w:val="No List"/>
     <w:uiPriority w:val="99"/>
     <w:semiHidden/>
     <w:unhideWhenUsed/>
   </w:style>
-  <w:style w:type="character" w:customStyle="1" w:styleId="Heading1Char">
-    <w:name w:val="Heading 1 Char"/>
-    <w:aliases w:val="ctrl + 1 Char"/>
-    <w:basedOn w:val="DefaultParagraphFont"/>
-    <w:link w:val="Heading1"/>
+  <w:style w:type="character" w:customStyle="1" w:styleId="Nagwek1Znak">
+    <w:name w:val="Nagłówek 1 Znak"/>
+    <w:aliases w:val="ctrl + 1 Znak"/>
+    <w:basedOn w:val="Domylnaczcionkaakapitu"/>
+    <w:link w:val="Nagwek1"/>
     <w:rsid w:val="0021063C"/>
     <w:rPr>
       <w:rFonts w:ascii="Arial" w:hAnsi="Arial" w:cs="Calibri"/>
@@ -2250,11 +3104,11 @@
       <w:lang w:val="en-GB" w:eastAsia="en-GB"/>
     </w:rPr>
   </w:style>
-  <w:style w:type="character" w:customStyle="1" w:styleId="Heading2Char">
-    <w:name w:val="Heading 2 Char"/>
-    <w:aliases w:val="ctrl + 2 Char"/>
-    <w:basedOn w:val="DefaultParagraphFont"/>
-    <w:link w:val="Heading2"/>
+  <w:style w:type="character" w:customStyle="1" w:styleId="Nagwek2Znak">
+    <w:name w:val="Nagłówek 2 Znak"/>
+    <w:aliases w:val="ctrl + 2 Znak"/>
+    <w:basedOn w:val="Domylnaczcionkaakapitu"/>
+    <w:link w:val="Nagwek2"/>
     <w:uiPriority w:val="1"/>
     <w:rsid w:val="00431E8F"/>
     <w:rPr>
@@ -2266,11 +3120,11 @@
       <w:lang w:val="en-GB" w:eastAsia="en-GB"/>
     </w:rPr>
   </w:style>
-  <w:style w:type="character" w:customStyle="1" w:styleId="Heading3Char">
-    <w:name w:val="Heading 3 Char"/>
-    <w:aliases w:val="ctrl+3 Char"/>
-    <w:basedOn w:val="DefaultParagraphFont"/>
-    <w:link w:val="Heading3"/>
+  <w:style w:type="character" w:customStyle="1" w:styleId="Nagwek3Znak">
+    <w:name w:val="Nagłówek 3 Znak"/>
+    <w:aliases w:val="ctrl+3 Znak"/>
+    <w:basedOn w:val="Domylnaczcionkaakapitu"/>
+    <w:link w:val="Nagwek3"/>
     <w:uiPriority w:val="2"/>
     <w:rsid w:val="00431E8F"/>
     <w:rPr>
@@ -2282,11 +3136,11 @@
       <w:lang w:val="en-GB" w:eastAsia="en-GB"/>
     </w:rPr>
   </w:style>
-  <w:style w:type="character" w:customStyle="1" w:styleId="Heading4Char">
-    <w:name w:val="Heading 4 Char"/>
-    <w:aliases w:val="ctrl+4 Char"/>
-    <w:basedOn w:val="DefaultParagraphFont"/>
-    <w:link w:val="Heading4"/>
+  <w:style w:type="character" w:customStyle="1" w:styleId="Nagwek4Znak">
+    <w:name w:val="Nagłówek 4 Znak"/>
+    <w:aliases w:val="ctrl+4 Znak"/>
+    <w:basedOn w:val="Domylnaczcionkaakapitu"/>
+    <w:link w:val="Nagwek4"/>
     <w:uiPriority w:val="3"/>
     <w:rsid w:val="00E2107D"/>
     <w:rPr>
@@ -2298,11 +3152,11 @@
       <w:lang w:val="en-GB" w:eastAsia="en-GB"/>
     </w:rPr>
   </w:style>
-  <w:style w:type="character" w:customStyle="1" w:styleId="Heading5Char">
-    <w:name w:val="Heading 5 Char"/>
-    <w:aliases w:val="ctrl+5 Char"/>
-    <w:basedOn w:val="DefaultParagraphFont"/>
-    <w:link w:val="Heading5"/>
+  <w:style w:type="character" w:customStyle="1" w:styleId="Nagwek5Znak">
+    <w:name w:val="Nagłówek 5 Znak"/>
+    <w:aliases w:val="ctrl+5 Znak"/>
+    <w:basedOn w:val="Domylnaczcionkaakapitu"/>
+    <w:link w:val="Nagwek5"/>
     <w:uiPriority w:val="4"/>
     <w:rsid w:val="0071598A"/>
     <w:rPr>
@@ -2314,9 +3168,9 @@
       <w:lang w:eastAsia="en-GB"/>
     </w:rPr>
   </w:style>
-  <w:style w:type="paragraph" w:styleId="Caption">
+  <w:style w:type="paragraph" w:styleId="Legenda">
     <w:name w:val="caption"/>
-    <w:next w:val="Normal"/>
+    <w:next w:val="Normalny"/>
     <w:autoRedefine/>
     <w:uiPriority w:val="6"/>
     <w:qFormat/>
@@ -2334,9 +3188,9 @@
       <w:lang w:val="en-GB" w:eastAsia="en-GB"/>
     </w:rPr>
   </w:style>
-  <w:style w:type="paragraph" w:styleId="ListParagraph">
+  <w:style w:type="paragraph" w:styleId="Akapitzlist">
     <w:name w:val="List Paragraph"/>
-    <w:basedOn w:val="Normal"/>
+    <w:basedOn w:val="Normalny"/>
     <w:uiPriority w:val="34"/>
     <w:qFormat/>
     <w:rsid w:val="0071598A"/>
@@ -2345,10 +3199,10 @@
       <w:contextualSpacing/>
     </w:pPr>
   </w:style>
-  <w:style w:type="paragraph" w:styleId="TOCHeading">
+  <w:style w:type="paragraph" w:styleId="Nagwekspisutreci">
     <w:name w:val="TOC Heading"/>
-    <w:basedOn w:val="Heading1"/>
-    <w:next w:val="Normal"/>
+    <w:basedOn w:val="Nagwek1"/>
+    <w:next w:val="Normalny"/>
     <w:uiPriority w:val="39"/>
     <w:semiHidden/>
     <w:unhideWhenUsed/>
@@ -2374,7 +3228,7 @@
   </w:style>
   <w:style w:type="paragraph" w:customStyle="1" w:styleId="Clientlogo">
     <w:name w:val="Client logo"/>
-    <w:basedOn w:val="Normal"/>
+    <w:basedOn w:val="Normalny"/>
     <w:uiPriority w:val="19"/>
     <w:qFormat/>
     <w:rsid w:val="0071598A"/>
@@ -2389,10 +3243,10 @@
       <w:szCs w:val="28"/>
     </w:rPr>
   </w:style>
-  <w:style w:type="paragraph" w:styleId="Header">
+  <w:style w:type="paragraph" w:styleId="Nagwek">
     <w:name w:val="header"/>
     <w:next w:val="Clientlogo"/>
-    <w:link w:val="HeaderChar"/>
+    <w:link w:val="NagwekZnak"/>
     <w:rsid w:val="0071598A"/>
     <w:pPr>
       <w:tabs>
@@ -2408,10 +3262,10 @@
       <w:lang w:val="en-GB" w:eastAsia="en-GB"/>
     </w:rPr>
   </w:style>
-  <w:style w:type="character" w:customStyle="1" w:styleId="HeaderChar">
-    <w:name w:val="Header Char"/>
-    <w:basedOn w:val="DefaultParagraphFont"/>
-    <w:link w:val="Header"/>
+  <w:style w:type="character" w:customStyle="1" w:styleId="NagwekZnak">
+    <w:name w:val="Nagłówek Znak"/>
+    <w:basedOn w:val="Domylnaczcionkaakapitu"/>
+    <w:link w:val="Nagwek"/>
     <w:rsid w:val="0071598A"/>
     <w:rPr>
       <w:rFonts w:ascii="Calibri" w:eastAsia="Calibri" w:hAnsi="Calibri" w:cs="Arial"/>
@@ -2422,7 +3276,7 @@
   </w:style>
   <w:style w:type="paragraph" w:customStyle="1" w:styleId="QHeading1">
     <w:name w:val="Q Heading 1"/>
-    <w:basedOn w:val="Normal"/>
+    <w:basedOn w:val="Normalny"/>
     <w:autoRedefine/>
     <w:uiPriority w:val="99"/>
     <w:qFormat/>
@@ -2445,7 +3299,7 @@
   </w:style>
   <w:style w:type="paragraph" w:customStyle="1" w:styleId="Covertitle">
     <w:name w:val="Cover title"/>
-    <w:basedOn w:val="Normal"/>
+    <w:basedOn w:val="Normalny"/>
     <w:autoRedefine/>
     <w:uiPriority w:val="13"/>
     <w:qFormat/>
@@ -2459,8 +3313,8 @@
   </w:style>
   <w:style w:type="paragraph" w:customStyle="1" w:styleId="Pagenumbers">
     <w:name w:val="Page numbers"/>
-    <w:basedOn w:val="Caption"/>
-    <w:next w:val="Footer"/>
+    <w:basedOn w:val="Legenda"/>
+    <w:next w:val="Stopka"/>
     <w:link w:val="PagenumbersChar"/>
     <w:uiPriority w:val="19"/>
     <w:qFormat/>
@@ -2481,10 +3335,10 @@
       <w:szCs w:val="20"/>
     </w:rPr>
   </w:style>
-  <w:style w:type="paragraph" w:styleId="Footer">
+  <w:style w:type="paragraph" w:styleId="Stopka">
     <w:name w:val="footer"/>
-    <w:basedOn w:val="Normal"/>
-    <w:link w:val="FooterChar"/>
+    <w:basedOn w:val="Normalny"/>
+    <w:link w:val="StopkaZnak"/>
     <w:rsid w:val="0071598A"/>
     <w:pPr>
       <w:tabs>
@@ -2493,10 +3347,10 @@
       </w:tabs>
     </w:pPr>
   </w:style>
-  <w:style w:type="character" w:customStyle="1" w:styleId="FooterChar">
-    <w:name w:val="Footer Char"/>
-    <w:basedOn w:val="DefaultParagraphFont"/>
-    <w:link w:val="Footer"/>
+  <w:style w:type="character" w:customStyle="1" w:styleId="StopkaZnak">
+    <w:name w:val="Stopka Znak"/>
+    <w:basedOn w:val="Domylnaczcionkaakapitu"/>
+    <w:link w:val="Stopka"/>
     <w:rsid w:val="0071598A"/>
     <w:rPr>
       <w:rFonts w:ascii="Calibri" w:eastAsia="Calibri" w:hAnsi="Calibri" w:cs="Arial"/>
@@ -2519,7 +3373,7 @@
   </w:style>
   <w:style w:type="paragraph" w:customStyle="1" w:styleId="QuestionStyle">
     <w:name w:val="Question Style"/>
-    <w:next w:val="Normal"/>
+    <w:next w:val="Normalny"/>
     <w:uiPriority w:val="19"/>
     <w:qFormat/>
     <w:rsid w:val="001C0925"/>
@@ -2540,7 +3394,7 @@
   </w:style>
   <w:style w:type="paragraph" w:customStyle="1" w:styleId="numberedquestionstyle">
     <w:name w:val="numbered question style"/>
-    <w:next w:val="Normal"/>
+    <w:next w:val="Normalny"/>
     <w:autoRedefine/>
     <w:uiPriority w:val="19"/>
     <w:qFormat/>
@@ -2565,7 +3419,7 @@
   <w:style w:type="paragraph" w:customStyle="1" w:styleId="HeadingAppendix">
     <w:name w:val="Heading Appendix"/>
     <w:aliases w:val="ctrl+m,h"/>
-    <w:next w:val="Normal"/>
+    <w:next w:val="Normalny"/>
     <w:uiPriority w:val="29"/>
     <w:qFormat/>
     <w:rsid w:val="001C0925"/>
@@ -2583,7 +3437,7 @@
   </w:style>
   <w:style w:type="paragraph" w:customStyle="1" w:styleId="breaddcrumbheading">
     <w:name w:val="breaddcrumb heading"/>
-    <w:basedOn w:val="Header"/>
+    <w:basedOn w:val="Nagwek"/>
     <w:uiPriority w:val="11"/>
     <w:qFormat/>
     <w:rsid w:val="00C35AB5"/>
@@ -2622,7 +3476,7 @@
   </w:style>
   <w:style w:type="character" w:customStyle="1" w:styleId="WhitetextinheaderChar">
     <w:name w:val="White text in header Char"/>
-    <w:basedOn w:val="DefaultParagraphFont"/>
+    <w:basedOn w:val="Domylnaczcionkaakapitu"/>
     <w:link w:val="Whitetextinheader"/>
     <w:uiPriority w:val="19"/>
     <w:rsid w:val="0071598A"/>
@@ -2680,7 +3534,7 @@
   </w:style>
   <w:style w:type="paragraph" w:customStyle="1" w:styleId="1Bullet">
     <w:name w:val="1 Bullet"/>
-    <w:basedOn w:val="Normal"/>
+    <w:basedOn w:val="Normalny"/>
     <w:autoRedefine/>
     <w:uiPriority w:val="8"/>
     <w:qFormat/>
@@ -2698,7 +3552,7 @@
   </w:style>
   <w:style w:type="paragraph" w:customStyle="1" w:styleId="2Bullet">
     <w:name w:val="2 Bullet"/>
-    <w:basedOn w:val="Normal"/>
+    <w:basedOn w:val="Normalny"/>
     <w:autoRedefine/>
     <w:uiPriority w:val="9"/>
     <w:qFormat/>
@@ -2753,7 +3607,7 @@
   </w:style>
   <w:style w:type="paragraph" w:customStyle="1" w:styleId="CVText">
     <w:name w:val="CV Text"/>
-    <w:basedOn w:val="Normal"/>
+    <w:basedOn w:val="Normalny"/>
     <w:uiPriority w:val="14"/>
     <w:qFormat/>
     <w:rsid w:val="0071598A"/>
@@ -2761,7 +3615,7 @@
       <w:spacing w:before="60" w:line="240" w:lineRule="auto"/>
     </w:pPr>
   </w:style>
-  <w:style w:type="paragraph" w:styleId="NoSpacing">
+  <w:style w:type="paragraph" w:styleId="Bezodstpw">
     <w:name w:val="No Spacing"/>
     <w:uiPriority w:val="19"/>
     <w:qFormat/>
@@ -2773,11 +3627,11 @@
       <w:lang w:val="en-GB" w:eastAsia="en-GB"/>
     </w:rPr>
   </w:style>
-  <w:style w:type="paragraph" w:styleId="Subtitle0">
+  <w:style w:type="paragraph" w:styleId="Podtytu">
     <w:name w:val="Subtitle"/>
-    <w:basedOn w:val="Normal"/>
-    <w:next w:val="Normal"/>
-    <w:link w:val="SubtitleChar"/>
+    <w:basedOn w:val="Normalny"/>
+    <w:next w:val="Normalny"/>
+    <w:link w:val="PodtytuZnak"/>
     <w:uiPriority w:val="19"/>
     <w:rsid w:val="001C0925"/>
     <w:pPr>
@@ -2793,10 +3647,10 @@
       <w:szCs w:val="22"/>
     </w:rPr>
   </w:style>
-  <w:style w:type="character" w:customStyle="1" w:styleId="SubtitleChar">
-    <w:name w:val="Subtitle Char"/>
-    <w:basedOn w:val="DefaultParagraphFont"/>
-    <w:link w:val="Subtitle0"/>
+  <w:style w:type="character" w:customStyle="1" w:styleId="PodtytuZnak">
+    <w:name w:val="Podtytuł Znak"/>
+    <w:basedOn w:val="Domylnaczcionkaakapitu"/>
+    <w:link w:val="Podtytu"/>
     <w:uiPriority w:val="19"/>
     <w:rsid w:val="001C0925"/>
     <w:rPr>
@@ -2807,9 +3661,9 @@
       <w:lang w:val="en-GB" w:eastAsia="en-GB"/>
     </w:rPr>
   </w:style>
-  <w:style w:type="character" w:styleId="SubtleEmphasis">
+  <w:style w:type="character" w:styleId="Wyrnieniedelikatne">
     <w:name w:val="Subtle Emphasis"/>
-    <w:basedOn w:val="DefaultParagraphFont"/>
+    <w:basedOn w:val="Domylnaczcionkaakapitu"/>
     <w:uiPriority w:val="19"/>
     <w:qFormat/>
     <w:rsid w:val="001C0925"/>
@@ -2819,11 +3673,11 @@
       <w:color w:val="404040" w:themeColor="text1" w:themeTint="BF"/>
     </w:rPr>
   </w:style>
-  <w:style w:type="paragraph" w:styleId="Title">
+  <w:style w:type="paragraph" w:styleId="Tytu">
     <w:name w:val="Title"/>
-    <w:basedOn w:val="Normal"/>
-    <w:next w:val="Normal"/>
-    <w:link w:val="TitleChar"/>
+    <w:basedOn w:val="Normalny"/>
+    <w:next w:val="Normalny"/>
+    <w:link w:val="TytuZnak"/>
     <w:uiPriority w:val="19"/>
     <w:qFormat/>
     <w:rsid w:val="001C0925"/>
@@ -2840,10 +3694,10 @@
       <w:szCs w:val="56"/>
     </w:rPr>
   </w:style>
-  <w:style w:type="character" w:customStyle="1" w:styleId="TitleChar">
-    <w:name w:val="Title Char"/>
-    <w:basedOn w:val="DefaultParagraphFont"/>
-    <w:link w:val="Title"/>
+  <w:style w:type="character" w:customStyle="1" w:styleId="TytuZnak">
+    <w:name w:val="Tytuł Znak"/>
+    <w:basedOn w:val="Domylnaczcionkaakapitu"/>
+    <w:link w:val="Tytu"/>
     <w:uiPriority w:val="19"/>
     <w:rsid w:val="001C0925"/>
     <w:rPr>
@@ -2855,9 +3709,9 @@
       <w:lang w:val="en-GB" w:eastAsia="en-GB"/>
     </w:rPr>
   </w:style>
-  <w:style w:type="character" w:styleId="Emphasis">
+  <w:style w:type="character" w:styleId="Uwydatnienie">
     <w:name w:val="Emphasis"/>
-    <w:basedOn w:val="DefaultParagraphFont"/>
+    <w:basedOn w:val="Domylnaczcionkaakapitu"/>
     <w:uiPriority w:val="20"/>
     <w:qFormat/>
     <w:rsid w:val="001C0925"/>
@@ -2866,9 +3720,9 @@
       <w:iCs/>
     </w:rPr>
   </w:style>
-  <w:style w:type="character" w:styleId="IntenseEmphasis">
+  <w:style w:type="character" w:styleId="Wyrnienieintensywne">
     <w:name w:val="Intense Emphasis"/>
-    <w:basedOn w:val="DefaultParagraphFont"/>
+    <w:basedOn w:val="Domylnaczcionkaakapitu"/>
     <w:uiPriority w:val="21"/>
     <w:qFormat/>
     <w:rsid w:val="001C0925"/>
@@ -2879,9 +3733,9 @@
       <w:color w:val="0098C7"/>
     </w:rPr>
   </w:style>
-  <w:style w:type="character" w:styleId="Strong">
+  <w:style w:type="character" w:styleId="Pogrubienie">
     <w:name w:val="Strong"/>
-    <w:basedOn w:val="DefaultParagraphFont"/>
+    <w:basedOn w:val="Domylnaczcionkaakapitu"/>
     <w:uiPriority w:val="22"/>
     <w:qFormat/>
     <w:rsid w:val="001C0925"/>
@@ -2890,11 +3744,11 @@
       <w:bCs/>
     </w:rPr>
   </w:style>
-  <w:style w:type="paragraph" w:styleId="Quote">
+  <w:style w:type="paragraph" w:styleId="Cytat">
     <w:name w:val="Quote"/>
-    <w:basedOn w:val="Normal"/>
-    <w:next w:val="Normal"/>
-    <w:link w:val="QuoteChar"/>
+    <w:basedOn w:val="Normalny"/>
+    <w:next w:val="Normalny"/>
+    <w:link w:val="CytatZnak"/>
     <w:uiPriority w:val="29"/>
     <w:qFormat/>
     <w:rsid w:val="001C0925"/>
@@ -2909,10 +3763,10 @@
       <w:color w:val="404040" w:themeColor="text1" w:themeTint="BF"/>
     </w:rPr>
   </w:style>
-  <w:style w:type="character" w:customStyle="1" w:styleId="QuoteChar">
-    <w:name w:val="Quote Char"/>
-    <w:basedOn w:val="DefaultParagraphFont"/>
-    <w:link w:val="Quote"/>
+  <w:style w:type="character" w:customStyle="1" w:styleId="CytatZnak">
+    <w:name w:val="Cytat Znak"/>
+    <w:basedOn w:val="Domylnaczcionkaakapitu"/>
+    <w:link w:val="Cytat"/>
     <w:uiPriority w:val="29"/>
     <w:rsid w:val="001C0925"/>
     <w:rPr>
@@ -2924,11 +3778,11 @@
       <w:lang w:val="en-GB" w:eastAsia="en-GB"/>
     </w:rPr>
   </w:style>
-  <w:style w:type="paragraph" w:styleId="IntenseQuote">
+  <w:style w:type="paragraph" w:styleId="Cytatintensywny">
     <w:name w:val="Intense Quote"/>
-    <w:basedOn w:val="Normal"/>
-    <w:next w:val="Normal"/>
-    <w:link w:val="IntenseQuoteChar"/>
+    <w:basedOn w:val="Normalny"/>
+    <w:next w:val="Normalny"/>
+    <w:link w:val="CytatintensywnyZnak"/>
     <w:autoRedefine/>
     <w:uiPriority w:val="30"/>
     <w:qFormat/>
@@ -2948,10 +3802,10 @@
       <w:color w:val="0098C7"/>
     </w:rPr>
   </w:style>
-  <w:style w:type="character" w:customStyle="1" w:styleId="IntenseQuoteChar">
-    <w:name w:val="Intense Quote Char"/>
-    <w:basedOn w:val="DefaultParagraphFont"/>
-    <w:link w:val="IntenseQuote"/>
+  <w:style w:type="character" w:customStyle="1" w:styleId="CytatintensywnyZnak">
+    <w:name w:val="Cytat intensywny Znak"/>
+    <w:basedOn w:val="Domylnaczcionkaakapitu"/>
+    <w:link w:val="Cytatintensywny"/>
     <w:uiPriority w:val="30"/>
     <w:rsid w:val="001C0925"/>
     <w:rPr>
@@ -2963,9 +3817,9 @@
       <w:lang w:val="en-GB" w:eastAsia="en-GB"/>
     </w:rPr>
   </w:style>
-  <w:style w:type="character" w:styleId="SubtleReference">
+  <w:style w:type="character" w:styleId="Odwoaniedelikatne">
     <w:name w:val="Subtle Reference"/>
-    <w:basedOn w:val="DefaultParagraphFont"/>
+    <w:basedOn w:val="Domylnaczcionkaakapitu"/>
     <w:uiPriority w:val="31"/>
     <w:qFormat/>
     <w:rsid w:val="001C0925"/>
@@ -2974,9 +3828,9 @@
       <w:color w:val="5A5A5A" w:themeColor="text1" w:themeTint="A5"/>
     </w:rPr>
   </w:style>
-  <w:style w:type="character" w:styleId="IntenseReference">
+  <w:style w:type="character" w:styleId="Odwoanieintensywne">
     <w:name w:val="Intense Reference"/>
-    <w:basedOn w:val="DefaultParagraphFont"/>
+    <w:basedOn w:val="Domylnaczcionkaakapitu"/>
     <w:uiPriority w:val="32"/>
     <w:qFormat/>
     <w:rsid w:val="001C0925"/>
@@ -2989,1099 +3843,9 @@
       <w:spacing w:val="5"/>
     </w:rPr>
   </w:style>
-  <w:style w:type="character" w:styleId="BookTitle">
+  <w:style w:type="character" w:styleId="Tytuksiki">
     <w:name w:val="Book Title"/>
-    <w:basedOn w:val="DefaultParagraphFont"/>
-    <w:uiPriority w:val="33"/>
-    <w:qFormat/>
-    <w:rsid w:val="001C0925"/>
-    <w:rPr>
-      <w:b/>
-      <w:bCs/>
-      <w:i/>
-      <w:iCs/>
-      <w:spacing w:val="5"/>
-    </w:rPr>
-  </w:style>
-</w:styles>
-</file>
-
-<file path=word/stylesWithEffects.xml><?xml version="1.0" encoding="utf-8"?>
-<w:styles xmlns:wpc="http://schemas.microsoft.com/office/word/2010/wordprocessingCanvas" xmlns:mo="http://schemas.microsoft.com/office/mac/office/2008/main" xmlns:mc="http://schemas.openxmlformats.org/markup-compatibility/2006" xmlns:mv="urn:schemas-microsoft-com:mac:vml" xmlns:o="urn:schemas-microsoft-com:office:office" xmlns:r="http://schemas.openxmlformats.org/officeDocument/2006/relationships" xmlns:m="http://schemas.openxmlformats.org/officeDocument/2006/math" xmlns:v="urn:schemas-microsoft-com:vml" xmlns:wp14="http://schemas.microsoft.com/office/word/2010/wordprocessingDrawing" xmlns:wp="http://schemas.openxmlformats.org/drawingml/2006/wordprocessingDrawing" xmlns:w10="urn:schemas-microsoft-com:office:word" xmlns:w="http://schemas.openxmlformats.org/wordprocessingml/2006/main" xmlns:w14="http://schemas.microsoft.com/office/word/2010/wordml" xmlns:wpg="http://schemas.microsoft.com/office/word/2010/wordprocessingGroup" xmlns:wpi="http://schemas.microsoft.com/office/word/2010/wordprocessingInk" xmlns:wne="http://schemas.microsoft.com/office/word/2006/wordml" xmlns:wps="http://schemas.microsoft.com/office/word/2010/wordprocessingShape" mc:Ignorable="w14 wp14">
-  <w:docDefaults>
-    <w:rPrDefault>
-      <w:rPr>
-        <w:rFonts w:ascii="Calibri" w:eastAsia="Calibri" w:hAnsi="Calibri" w:cs="Times New Roman"/>
-        <w:lang w:val="de-DE" w:eastAsia="de-DE" w:bidi="ar-SA"/>
-      </w:rPr>
-    </w:rPrDefault>
-    <w:pPrDefault/>
-  </w:docDefaults>
-  <w:latentStyles w:defLockedState="0" w:defUIPriority="0" w:defSemiHidden="1" w:defUnhideWhenUsed="1" w:defQFormat="0" w:count="276">
-    <w:lsdException w:name="Normal" w:semiHidden="0" w:uiPriority="5" w:unhideWhenUsed="0" w:qFormat="1"/>
-    <w:lsdException w:name="heading 1" w:semiHidden="0" w:unhideWhenUsed="0" w:qFormat="1"/>
-    <w:lsdException w:name="heading 2" w:uiPriority="1" w:qFormat="1"/>
-    <w:lsdException w:name="heading 3" w:uiPriority="2" w:qFormat="1"/>
-    <w:lsdException w:name="heading 4" w:uiPriority="3"/>
-    <w:lsdException w:name="heading 5" w:uiPriority="4" w:qFormat="1"/>
-    <w:lsdException w:name="heading 6" w:uiPriority="9" w:qFormat="1"/>
-    <w:lsdException w:name="heading 7" w:uiPriority="9" w:qFormat="1"/>
-    <w:lsdException w:name="heading 8" w:uiPriority="9" w:qFormat="1"/>
-    <w:lsdException w:name="heading 9" w:uiPriority="9" w:qFormat="1"/>
-    <w:lsdException w:name="caption" w:uiPriority="6" w:qFormat="1"/>
-    <w:lsdException w:name="List Number" w:semiHidden="0" w:unhideWhenUsed="0"/>
-    <w:lsdException w:name="List 4" w:semiHidden="0" w:unhideWhenUsed="0"/>
-    <w:lsdException w:name="List 5" w:semiHidden="0" w:unhideWhenUsed="0"/>
-    <w:lsdException w:name="Title" w:semiHidden="0" w:uiPriority="19" w:unhideWhenUsed="0" w:qFormat="1"/>
-    <w:lsdException w:name="Subtitle" w:semiHidden="0" w:uiPriority="19" w:unhideWhenUsed="0"/>
-    <w:lsdException w:name="Salutation" w:semiHidden="0" w:unhideWhenUsed="0"/>
-    <w:lsdException w:name="Date" w:semiHidden="0" w:unhideWhenUsed="0"/>
-    <w:lsdException w:name="Body Text First Indent" w:semiHidden="0" w:unhideWhenUsed="0"/>
-    <w:lsdException w:name="Strong" w:semiHidden="0" w:uiPriority="22" w:unhideWhenUsed="0" w:qFormat="1"/>
-    <w:lsdException w:name="Emphasis" w:semiHidden="0" w:uiPriority="20" w:unhideWhenUsed="0" w:qFormat="1"/>
-    <w:lsdException w:name="Table Grid" w:semiHidden="0" w:unhideWhenUsed="0"/>
-    <w:lsdException w:name="Note Level 1" w:semiHidden="0" w:unhideWhenUsed="0"/>
-    <w:lsdException w:name="Note Level 2" w:semiHidden="0" w:unhideWhenUsed="0"/>
-    <w:lsdException w:name="Note Level 3" w:semiHidden="0" w:unhideWhenUsed="0"/>
-    <w:lsdException w:name="Note Level 4" w:semiHidden="0" w:unhideWhenUsed="0"/>
-    <w:lsdException w:name="Note Level 5" w:semiHidden="0" w:unhideWhenUsed="0"/>
-    <w:lsdException w:name="Note Level 6" w:semiHidden="0" w:unhideWhenUsed="0"/>
-    <w:lsdException w:name="Note Level 7" w:semiHidden="0" w:unhideWhenUsed="0"/>
-    <w:lsdException w:name="Note Level 8" w:semiHidden="0" w:unhideWhenUsed="0"/>
-    <w:lsdException w:name="Note Level 9" w:semiHidden="0" w:unhideWhenUsed="0"/>
-    <w:lsdException w:name="Placeholder Text" w:uiPriority="99" w:unhideWhenUsed="0"/>
-    <w:lsdException w:name="No Spacing" w:semiHidden="0" w:uiPriority="19" w:unhideWhenUsed="0" w:qFormat="1"/>
-    <w:lsdException w:name="Light Shading" w:semiHidden="0" w:uiPriority="60" w:unhideWhenUsed="0"/>
-    <w:lsdException w:name="Light List" w:semiHidden="0" w:uiPriority="61" w:unhideWhenUsed="0"/>
-    <w:lsdException w:name="Light Grid" w:semiHidden="0" w:uiPriority="62" w:unhideWhenUsed="0"/>
-    <w:lsdException w:name="Medium Shading 1" w:semiHidden="0" w:uiPriority="63" w:unhideWhenUsed="0"/>
-    <w:lsdException w:name="Medium Shading 2" w:semiHidden="0" w:uiPriority="64" w:unhideWhenUsed="0"/>
-    <w:lsdException w:name="Medium List 1" w:semiHidden="0" w:uiPriority="65" w:unhideWhenUsed="0"/>
-    <w:lsdException w:name="Medium List 2" w:semiHidden="0" w:uiPriority="66" w:unhideWhenUsed="0"/>
-    <w:lsdException w:name="Medium Grid 1" w:semiHidden="0" w:uiPriority="67" w:unhideWhenUsed="0"/>
-    <w:lsdException w:name="Medium Grid 2" w:semiHidden="0" w:uiPriority="68" w:unhideWhenUsed="0"/>
-    <w:lsdException w:name="Medium Grid 3" w:semiHidden="0" w:uiPriority="69" w:unhideWhenUsed="0"/>
-    <w:lsdException w:name="Dark List" w:semiHidden="0" w:uiPriority="70" w:unhideWhenUsed="0"/>
-    <w:lsdException w:name="Colorful Shading" w:semiHidden="0" w:uiPriority="71" w:unhideWhenUsed="0"/>
-    <w:lsdException w:name="Colorful List" w:semiHidden="0" w:uiPriority="72" w:unhideWhenUsed="0"/>
-    <w:lsdException w:name="Colorful Grid" w:semiHidden="0" w:uiPriority="73" w:unhideWhenUsed="0"/>
-    <w:lsdException w:name="Light Shading Accent 1" w:semiHidden="0" w:uiPriority="60" w:unhideWhenUsed="0"/>
-    <w:lsdException w:name="Light List Accent 1" w:semiHidden="0" w:uiPriority="61" w:unhideWhenUsed="0"/>
-    <w:lsdException w:name="Light Grid Accent 1" w:semiHidden="0" w:uiPriority="62" w:unhideWhenUsed="0"/>
-    <w:lsdException w:name="Medium Shading 1 Accent 1" w:semiHidden="0" w:uiPriority="63" w:unhideWhenUsed="0"/>
-    <w:lsdException w:name="Medium Shading 2 Accent 1" w:semiHidden="0" w:uiPriority="64" w:unhideWhenUsed="0"/>
-    <w:lsdException w:name="Medium List 1 Accent 1" w:semiHidden="0" w:uiPriority="65" w:unhideWhenUsed="0"/>
-    <w:lsdException w:name="Revision" w:uiPriority="99" w:unhideWhenUsed="0"/>
-    <w:lsdException w:name="List Paragraph" w:semiHidden="0" w:uiPriority="34" w:unhideWhenUsed="0" w:qFormat="1"/>
-    <w:lsdException w:name="Quote" w:semiHidden="0" w:uiPriority="29" w:unhideWhenUsed="0" w:qFormat="1"/>
-    <w:lsdException w:name="Intense Quote" w:semiHidden="0" w:uiPriority="30" w:unhideWhenUsed="0" w:qFormat="1"/>
-    <w:lsdException w:name="Medium List 2 Accent 1" w:semiHidden="0" w:uiPriority="66" w:unhideWhenUsed="0"/>
-    <w:lsdException w:name="Medium Grid 1 Accent 1" w:semiHidden="0" w:uiPriority="67" w:unhideWhenUsed="0"/>
-    <w:lsdException w:name="Medium Grid 2 Accent 1" w:semiHidden="0" w:uiPriority="68" w:unhideWhenUsed="0"/>
-    <w:lsdException w:name="Medium Grid 3 Accent 1" w:semiHidden="0" w:uiPriority="69" w:unhideWhenUsed="0"/>
-    <w:lsdException w:name="Dark List Accent 1" w:semiHidden="0" w:uiPriority="70" w:unhideWhenUsed="0"/>
-    <w:lsdException w:name="Colorful Shading Accent 1" w:semiHidden="0" w:uiPriority="71" w:unhideWhenUsed="0"/>
-    <w:lsdException w:name="Colorful List Accent 1" w:semiHidden="0" w:uiPriority="72" w:unhideWhenUsed="0"/>
-    <w:lsdException w:name="Colorful Grid Accent 1" w:semiHidden="0" w:uiPriority="73" w:unhideWhenUsed="0"/>
-    <w:lsdException w:name="Light Shading Accent 2" w:semiHidden="0" w:uiPriority="60" w:unhideWhenUsed="0"/>
-    <w:lsdException w:name="Light List Accent 2" w:semiHidden="0" w:uiPriority="61" w:unhideWhenUsed="0"/>
-    <w:lsdException w:name="Light Grid Accent 2" w:semiHidden="0" w:uiPriority="62" w:unhideWhenUsed="0"/>
-    <w:lsdException w:name="Medium Shading 1 Accent 2" w:semiHidden="0" w:uiPriority="63" w:unhideWhenUsed="0"/>
-    <w:lsdException w:name="Medium Shading 2 Accent 2" w:semiHidden="0" w:uiPriority="64" w:unhideWhenUsed="0"/>
-    <w:lsdException w:name="Medium List 1 Accent 2" w:semiHidden="0" w:uiPriority="65" w:unhideWhenUsed="0"/>
-    <w:lsdException w:name="Medium List 2 Accent 2" w:semiHidden="0" w:uiPriority="66" w:unhideWhenUsed="0"/>
-    <w:lsdException w:name="Medium Grid 1 Accent 2" w:semiHidden="0" w:uiPriority="67" w:unhideWhenUsed="0"/>
-    <w:lsdException w:name="Medium Grid 2 Accent 2" w:semiHidden="0" w:uiPriority="68" w:unhideWhenUsed="0"/>
-    <w:lsdException w:name="Medium Grid 3 Accent 2" w:semiHidden="0" w:uiPriority="69" w:unhideWhenUsed="0"/>
-    <w:lsdException w:name="Dark List Accent 2" w:semiHidden="0" w:uiPriority="70" w:unhideWhenUsed="0"/>
-    <w:lsdException w:name="Colorful Shading Accent 2" w:semiHidden="0" w:uiPriority="71" w:unhideWhenUsed="0"/>
-    <w:lsdException w:name="Colorful List Accent 2" w:semiHidden="0" w:uiPriority="72" w:unhideWhenUsed="0"/>
-    <w:lsdException w:name="Colorful Grid Accent 2" w:semiHidden="0" w:uiPriority="73" w:unhideWhenUsed="0"/>
-    <w:lsdException w:name="Light Shading Accent 3" w:semiHidden="0" w:uiPriority="60" w:unhideWhenUsed="0"/>
-    <w:lsdException w:name="Light List Accent 3" w:semiHidden="0" w:uiPriority="61" w:unhideWhenUsed="0"/>
-    <w:lsdException w:name="Light Grid Accent 3" w:semiHidden="0" w:uiPriority="62" w:unhideWhenUsed="0"/>
-    <w:lsdException w:name="Medium Shading 1 Accent 3" w:semiHidden="0" w:uiPriority="63" w:unhideWhenUsed="0"/>
-    <w:lsdException w:name="Medium Shading 2 Accent 3" w:semiHidden="0" w:uiPriority="64" w:unhideWhenUsed="0"/>
-    <w:lsdException w:name="Medium List 1 Accent 3" w:semiHidden="0" w:uiPriority="65" w:unhideWhenUsed="0"/>
-    <w:lsdException w:name="Medium List 2 Accent 3" w:semiHidden="0" w:uiPriority="66" w:unhideWhenUsed="0"/>
-    <w:lsdException w:name="Medium Grid 1 Accent 3" w:semiHidden="0" w:uiPriority="67" w:unhideWhenUsed="0"/>
-    <w:lsdException w:name="Medium Grid 2 Accent 3" w:semiHidden="0" w:uiPriority="68" w:unhideWhenUsed="0"/>
-    <w:lsdException w:name="Medium Grid 3 Accent 3" w:semiHidden="0" w:uiPriority="69" w:unhideWhenUsed="0"/>
-    <w:lsdException w:name="Dark List Accent 3" w:semiHidden="0" w:uiPriority="70" w:unhideWhenUsed="0"/>
-    <w:lsdException w:name="Colorful Shading Accent 3" w:semiHidden="0" w:uiPriority="71" w:unhideWhenUsed="0"/>
-    <w:lsdException w:name="Colorful List Accent 3" w:semiHidden="0" w:uiPriority="72" w:unhideWhenUsed="0"/>
-    <w:lsdException w:name="Colorful Grid Accent 3" w:semiHidden="0" w:uiPriority="73" w:unhideWhenUsed="0"/>
-    <w:lsdException w:name="Light Shading Accent 4" w:semiHidden="0" w:uiPriority="60" w:unhideWhenUsed="0"/>
-    <w:lsdException w:name="Light List Accent 4" w:semiHidden="0" w:uiPriority="61" w:unhideWhenUsed="0"/>
-    <w:lsdException w:name="Light Grid Accent 4" w:semiHidden="0" w:uiPriority="62" w:unhideWhenUsed="0"/>
-    <w:lsdException w:name="Medium Shading 1 Accent 4" w:semiHidden="0" w:uiPriority="63" w:unhideWhenUsed="0"/>
-    <w:lsdException w:name="Medium Shading 2 Accent 4" w:semiHidden="0" w:uiPriority="64" w:unhideWhenUsed="0"/>
-    <w:lsdException w:name="Medium List 1 Accent 4" w:semiHidden="0" w:uiPriority="65" w:unhideWhenUsed="0"/>
-    <w:lsdException w:name="Medium List 2 Accent 4" w:semiHidden="0" w:uiPriority="66" w:unhideWhenUsed="0"/>
-    <w:lsdException w:name="Medium Grid 1 Accent 4" w:semiHidden="0" w:uiPriority="67" w:unhideWhenUsed="0"/>
-    <w:lsdException w:name="Medium Grid 2 Accent 4" w:semiHidden="0" w:uiPriority="68" w:unhideWhenUsed="0"/>
-    <w:lsdException w:name="Medium Grid 3 Accent 4" w:semiHidden="0" w:uiPriority="69" w:unhideWhenUsed="0"/>
-    <w:lsdException w:name="Dark List Accent 4" w:semiHidden="0" w:uiPriority="70" w:unhideWhenUsed="0"/>
-    <w:lsdException w:name="Colorful Shading Accent 4" w:semiHidden="0" w:uiPriority="71" w:unhideWhenUsed="0"/>
-    <w:lsdException w:name="Colorful List Accent 4" w:semiHidden="0" w:uiPriority="72" w:unhideWhenUsed="0"/>
-    <w:lsdException w:name="Colorful Grid Accent 4" w:semiHidden="0" w:uiPriority="73" w:unhideWhenUsed="0"/>
-    <w:lsdException w:name="Light Shading Accent 5" w:semiHidden="0" w:uiPriority="60" w:unhideWhenUsed="0"/>
-    <w:lsdException w:name="Light List Accent 5" w:semiHidden="0" w:uiPriority="61" w:unhideWhenUsed="0"/>
-    <w:lsdException w:name="Light Grid Accent 5" w:semiHidden="0" w:uiPriority="62" w:unhideWhenUsed="0"/>
-    <w:lsdException w:name="Medium Shading 1 Accent 5" w:semiHidden="0" w:uiPriority="63" w:unhideWhenUsed="0"/>
-    <w:lsdException w:name="Medium Shading 2 Accent 5" w:semiHidden="0" w:uiPriority="64" w:unhideWhenUsed="0"/>
-    <w:lsdException w:name="Medium List 1 Accent 5" w:semiHidden="0" w:uiPriority="65" w:unhideWhenUsed="0"/>
-    <w:lsdException w:name="Medium List 2 Accent 5" w:semiHidden="0" w:uiPriority="66" w:unhideWhenUsed="0"/>
-    <w:lsdException w:name="Medium Grid 1 Accent 5" w:semiHidden="0" w:uiPriority="67" w:unhideWhenUsed="0"/>
-    <w:lsdException w:name="Medium Grid 2 Accent 5" w:semiHidden="0" w:uiPriority="68" w:unhideWhenUsed="0"/>
-    <w:lsdException w:name="Medium Grid 3 Accent 5" w:semiHidden="0" w:uiPriority="69" w:unhideWhenUsed="0"/>
-    <w:lsdException w:name="Dark List Accent 5" w:semiHidden="0" w:uiPriority="70" w:unhideWhenUsed="0"/>
-    <w:lsdException w:name="Colorful Shading Accent 5" w:semiHidden="0" w:uiPriority="71" w:unhideWhenUsed="0"/>
-    <w:lsdException w:name="Colorful List Accent 5" w:semiHidden="0" w:uiPriority="72" w:unhideWhenUsed="0"/>
-    <w:lsdException w:name="Colorful Grid Accent 5" w:semiHidden="0" w:uiPriority="73" w:unhideWhenUsed="0"/>
-    <w:lsdException w:name="Light Shading Accent 6" w:semiHidden="0" w:uiPriority="60" w:unhideWhenUsed="0"/>
-    <w:lsdException w:name="Light List Accent 6" w:semiHidden="0" w:uiPriority="61" w:unhideWhenUsed="0"/>
-    <w:lsdException w:name="Light Grid Accent 6" w:semiHidden="0" w:uiPriority="62" w:unhideWhenUsed="0"/>
-    <w:lsdException w:name="Medium Shading 1 Accent 6" w:semiHidden="0" w:uiPriority="63" w:unhideWhenUsed="0"/>
-    <w:lsdException w:name="Medium Shading 2 Accent 6" w:semiHidden="0" w:uiPriority="64" w:unhideWhenUsed="0"/>
-    <w:lsdException w:name="Medium List 1 Accent 6" w:semiHidden="0" w:uiPriority="65" w:unhideWhenUsed="0"/>
-    <w:lsdException w:name="Medium List 2 Accent 6" w:semiHidden="0" w:uiPriority="66" w:unhideWhenUsed="0"/>
-    <w:lsdException w:name="Medium Grid 1 Accent 6" w:semiHidden="0" w:uiPriority="67" w:unhideWhenUsed="0"/>
-    <w:lsdException w:name="Medium Grid 2 Accent 6" w:semiHidden="0" w:uiPriority="68" w:unhideWhenUsed="0"/>
-    <w:lsdException w:name="Medium Grid 3 Accent 6" w:semiHidden="0" w:uiPriority="69" w:unhideWhenUsed="0"/>
-    <w:lsdException w:name="Dark List Accent 6" w:semiHidden="0" w:uiPriority="70" w:unhideWhenUsed="0"/>
-    <w:lsdException w:name="Colorful Shading Accent 6" w:semiHidden="0" w:uiPriority="71" w:unhideWhenUsed="0"/>
-    <w:lsdException w:name="Colorful List Accent 6" w:semiHidden="0" w:uiPriority="72" w:unhideWhenUsed="0"/>
-    <w:lsdException w:name="Colorful Grid Accent 6" w:semiHidden="0" w:uiPriority="73" w:unhideWhenUsed="0"/>
-    <w:lsdException w:name="Subtle Emphasis" w:semiHidden="0" w:uiPriority="19" w:unhideWhenUsed="0" w:qFormat="1"/>
-    <w:lsdException w:name="Intense Emphasis" w:semiHidden="0" w:uiPriority="21" w:unhideWhenUsed="0" w:qFormat="1"/>
-    <w:lsdException w:name="Subtle Reference" w:semiHidden="0" w:uiPriority="31" w:unhideWhenUsed="0" w:qFormat="1"/>
-    <w:lsdException w:name="Intense Reference" w:semiHidden="0" w:uiPriority="32" w:unhideWhenUsed="0" w:qFormat="1"/>
-    <w:lsdException w:name="Book Title" w:semiHidden="0" w:uiPriority="33" w:unhideWhenUsed="0" w:qFormat="1"/>
-    <w:lsdException w:name="Bibliography" w:uiPriority="37"/>
-    <w:lsdException w:name="TOC Heading" w:uiPriority="39" w:qFormat="1"/>
-  </w:latentStyles>
-  <w:style w:type="paragraph" w:default="1" w:styleId="Normal">
-    <w:name w:val="Normal"/>
-    <w:uiPriority w:val="5"/>
-    <w:qFormat/>
-    <w:rsid w:val="00C35AB5"/>
-    <w:pPr>
-      <w:spacing w:before="120" w:after="60" w:line="276" w:lineRule="auto"/>
-    </w:pPr>
-    <w:rPr>
-      <w:rFonts w:ascii="Arial" w:hAnsi="Arial" w:cs="Arial"/>
-      <w:color w:val="262626"/>
-      <w:sz w:val="22"/>
-      <w:lang w:val="en-GB" w:eastAsia="en-GB"/>
-    </w:rPr>
-  </w:style>
-  <w:style w:type="paragraph" w:styleId="Heading1">
-    <w:name w:val="heading 1"/>
-    <w:aliases w:val="ctrl + 1"/>
-    <w:next w:val="Normal"/>
-    <w:link w:val="Heading1Char"/>
-    <w:autoRedefine/>
-    <w:qFormat/>
-    <w:rsid w:val="009B1C84"/>
-    <w:pPr>
-      <w:pageBreakBefore/>
-      <w:numPr>
-        <w:numId w:val="5"/>
-      </w:numPr>
-      <w:tabs>
-        <w:tab w:val="left" w:pos="454"/>
-      </w:tabs>
-      <w:spacing w:before="120" w:line="216" w:lineRule="auto"/>
-      <w:outlineLvl w:val="0"/>
-    </w:pPr>
-    <w:rPr>
-      <w:rFonts w:ascii="Arial" w:hAnsi="Arial" w:cs="Calibri"/>
-      <w:b/>
-      <w:color w:val="0098C7"/>
-      <w:sz w:val="36"/>
-      <w:szCs w:val="28"/>
-      <w:lang w:val="en-GB" w:eastAsia="en-GB"/>
-    </w:rPr>
-  </w:style>
-  <w:style w:type="paragraph" w:styleId="Heading2">
-    <w:name w:val="heading 2"/>
-    <w:aliases w:val="ctrl + 2"/>
-    <w:basedOn w:val="Heading1"/>
-    <w:next w:val="Normal"/>
-    <w:link w:val="Heading2Char"/>
-    <w:autoRedefine/>
-    <w:uiPriority w:val="1"/>
-    <w:qFormat/>
-    <w:rsid w:val="00431E8F"/>
-    <w:pPr>
-      <w:pageBreakBefore w:val="0"/>
-      <w:numPr>
-        <w:ilvl w:val="1"/>
-      </w:numPr>
-      <w:tabs>
-        <w:tab w:val="clear" w:pos="454"/>
-        <w:tab w:val="left" w:pos="567"/>
-        <w:tab w:val="left" w:pos="680"/>
-      </w:tabs>
-      <w:ind w:left="568" w:hanging="284"/>
-      <w:outlineLvl w:val="1"/>
-    </w:pPr>
-    <w:rPr>
-      <w:sz w:val="28"/>
-    </w:rPr>
-  </w:style>
-  <w:style w:type="paragraph" w:styleId="Heading3">
-    <w:name w:val="heading 3"/>
-    <w:aliases w:val="ctrl+3"/>
-    <w:basedOn w:val="Heading2"/>
-    <w:next w:val="Normal"/>
-    <w:link w:val="Heading3Char"/>
-    <w:autoRedefine/>
-    <w:uiPriority w:val="2"/>
-    <w:qFormat/>
-    <w:rsid w:val="00431E8F"/>
-    <w:pPr>
-      <w:numPr>
-        <w:ilvl w:val="2"/>
-      </w:numPr>
-      <w:tabs>
-        <w:tab w:val="clear" w:pos="567"/>
-        <w:tab w:val="left" w:pos="907"/>
-      </w:tabs>
-      <w:ind w:left="993" w:hanging="284"/>
-      <w:outlineLvl w:val="2"/>
-    </w:pPr>
-    <w:rPr>
-      <w:sz w:val="24"/>
-    </w:rPr>
-  </w:style>
-  <w:style w:type="paragraph" w:styleId="Heading4">
-    <w:name w:val="heading 4"/>
-    <w:aliases w:val="ctrl+4"/>
-    <w:basedOn w:val="Heading3"/>
-    <w:next w:val="Normal"/>
-    <w:link w:val="Heading4Char"/>
-    <w:autoRedefine/>
-    <w:uiPriority w:val="3"/>
-    <w:rsid w:val="00E2107D"/>
-    <w:pPr>
-      <w:numPr>
-        <w:ilvl w:val="3"/>
-      </w:numPr>
-      <w:tabs>
-        <w:tab w:val="clear" w:pos="680"/>
-        <w:tab w:val="clear" w:pos="907"/>
-        <w:tab w:val="left" w:pos="1021"/>
-      </w:tabs>
-      <w:ind w:left="1276" w:hanging="284"/>
-      <w:outlineLvl w:val="3"/>
-    </w:pPr>
-  </w:style>
-  <w:style w:type="paragraph" w:styleId="Heading5">
-    <w:name w:val="heading 5"/>
-    <w:aliases w:val="ctrl+5"/>
-    <w:basedOn w:val="Heading4"/>
-    <w:next w:val="Normal"/>
-    <w:link w:val="Heading5Char"/>
-    <w:uiPriority w:val="4"/>
-    <w:qFormat/>
-    <w:rsid w:val="0071598A"/>
-    <w:pPr>
-      <w:numPr>
-        <w:ilvl w:val="4"/>
-      </w:numPr>
-      <w:tabs>
-        <w:tab w:val="clear" w:pos="1021"/>
-        <w:tab w:val="left" w:pos="0"/>
-      </w:tabs>
-      <w:outlineLvl w:val="4"/>
-    </w:pPr>
-  </w:style>
-  <w:style w:type="character" w:default="1" w:styleId="DefaultParagraphFont">
-    <w:name w:val="Default Paragraph Font"/>
-    <w:uiPriority w:val="1"/>
-    <w:semiHidden/>
-    <w:unhideWhenUsed/>
-  </w:style>
-  <w:style w:type="table" w:default="1" w:styleId="TableNormal">
-    <w:name w:val="Normal Table"/>
-    <w:uiPriority w:val="99"/>
-    <w:semiHidden/>
-    <w:unhideWhenUsed/>
-    <w:tblPr>
-      <w:tblInd w:w="0" w:type="dxa"/>
-      <w:tblCellMar>
-        <w:top w:w="0" w:type="dxa"/>
-        <w:left w:w="108" w:type="dxa"/>
-        <w:bottom w:w="0" w:type="dxa"/>
-        <w:right w:w="108" w:type="dxa"/>
-      </w:tblCellMar>
-    </w:tblPr>
-  </w:style>
-  <w:style w:type="numbering" w:default="1" w:styleId="NoList">
-    <w:name w:val="No List"/>
-    <w:uiPriority w:val="99"/>
-    <w:semiHidden/>
-    <w:unhideWhenUsed/>
-  </w:style>
-  <w:style w:type="character" w:customStyle="1" w:styleId="Heading1Char">
-    <w:name w:val="Heading 1 Char"/>
-    <w:aliases w:val="ctrl + 1 Char"/>
-    <w:basedOn w:val="DefaultParagraphFont"/>
-    <w:link w:val="Heading1"/>
-    <w:rsid w:val="0021063C"/>
-    <w:rPr>
-      <w:rFonts w:ascii="Arial" w:hAnsi="Arial" w:cs="Calibri"/>
-      <w:b/>
-      <w:color w:val="0098C7"/>
-      <w:sz w:val="36"/>
-      <w:szCs w:val="28"/>
-      <w:lang w:val="en-GB" w:eastAsia="en-GB"/>
-    </w:rPr>
-  </w:style>
-  <w:style w:type="character" w:customStyle="1" w:styleId="Heading2Char">
-    <w:name w:val="Heading 2 Char"/>
-    <w:aliases w:val="ctrl + 2 Char"/>
-    <w:basedOn w:val="DefaultParagraphFont"/>
-    <w:link w:val="Heading2"/>
-    <w:uiPriority w:val="1"/>
-    <w:rsid w:val="00431E8F"/>
-    <w:rPr>
-      <w:rFonts w:ascii="Arial" w:hAnsi="Arial" w:cs="Calibri"/>
-      <w:b/>
-      <w:color w:val="0098C7"/>
-      <w:sz w:val="28"/>
-      <w:szCs w:val="28"/>
-      <w:lang w:val="en-GB" w:eastAsia="en-GB"/>
-    </w:rPr>
-  </w:style>
-  <w:style w:type="character" w:customStyle="1" w:styleId="Heading3Char">
-    <w:name w:val="Heading 3 Char"/>
-    <w:aliases w:val="ctrl+3 Char"/>
-    <w:basedOn w:val="DefaultParagraphFont"/>
-    <w:link w:val="Heading3"/>
-    <w:uiPriority w:val="2"/>
-    <w:rsid w:val="00431E8F"/>
-    <w:rPr>
-      <w:rFonts w:ascii="Arial" w:hAnsi="Arial" w:cs="Calibri"/>
-      <w:b/>
-      <w:color w:val="0098C7"/>
-      <w:sz w:val="24"/>
-      <w:szCs w:val="28"/>
-      <w:lang w:val="en-GB" w:eastAsia="en-GB"/>
-    </w:rPr>
-  </w:style>
-  <w:style w:type="character" w:customStyle="1" w:styleId="Heading4Char">
-    <w:name w:val="Heading 4 Char"/>
-    <w:aliases w:val="ctrl+4 Char"/>
-    <w:basedOn w:val="DefaultParagraphFont"/>
-    <w:link w:val="Heading4"/>
-    <w:uiPriority w:val="3"/>
-    <w:rsid w:val="00E2107D"/>
-    <w:rPr>
-      <w:rFonts w:ascii="Arial" w:hAnsi="Arial" w:cs="Calibri"/>
-      <w:b/>
-      <w:color w:val="0098C7"/>
-      <w:sz w:val="24"/>
-      <w:szCs w:val="28"/>
-      <w:lang w:val="en-GB" w:eastAsia="en-GB"/>
-    </w:rPr>
-  </w:style>
-  <w:style w:type="character" w:customStyle="1" w:styleId="Heading5Char">
-    <w:name w:val="Heading 5 Char"/>
-    <w:aliases w:val="ctrl+5 Char"/>
-    <w:basedOn w:val="DefaultParagraphFont"/>
-    <w:link w:val="Heading5"/>
-    <w:uiPriority w:val="4"/>
-    <w:rsid w:val="0071598A"/>
-    <w:rPr>
-      <w:rFonts w:ascii="Calibri" w:eastAsia="Calibri" w:hAnsi="Calibri" w:cs="Calibri"/>
-      <w:b/>
-      <w:color w:val="1F497D"/>
-      <w:sz w:val="24"/>
-      <w:szCs w:val="28"/>
-      <w:lang w:eastAsia="en-GB"/>
-    </w:rPr>
-  </w:style>
-  <w:style w:type="paragraph" w:styleId="Caption">
-    <w:name w:val="caption"/>
-    <w:next w:val="Normal"/>
-    <w:autoRedefine/>
-    <w:uiPriority w:val="6"/>
-    <w:qFormat/>
-    <w:rsid w:val="00C35AB5"/>
-    <w:pPr>
-      <w:spacing w:after="200"/>
-      <w:jc w:val="center"/>
-    </w:pPr>
-    <w:rPr>
-      <w:rFonts w:ascii="Arial" w:hAnsi="Arial" w:cs="Arial"/>
-      <w:b/>
-      <w:bCs/>
-      <w:sz w:val="18"/>
-      <w:szCs w:val="18"/>
-      <w:lang w:val="en-GB" w:eastAsia="en-GB"/>
-    </w:rPr>
-  </w:style>
-  <w:style w:type="paragraph" w:styleId="ListParagraph">
-    <w:name w:val="List Paragraph"/>
-    <w:basedOn w:val="Normal"/>
-    <w:uiPriority w:val="34"/>
-    <w:qFormat/>
-    <w:rsid w:val="0071598A"/>
-    <w:pPr>
-      <w:ind w:left="720"/>
-      <w:contextualSpacing/>
-    </w:pPr>
-  </w:style>
-  <w:style w:type="paragraph" w:styleId="TOCHeading">
-    <w:name w:val="TOC Heading"/>
-    <w:basedOn w:val="Heading1"/>
-    <w:next w:val="Normal"/>
-    <w:uiPriority w:val="39"/>
-    <w:semiHidden/>
-    <w:unhideWhenUsed/>
-    <w:qFormat/>
-    <w:rsid w:val="0071598A"/>
-    <w:pPr>
-      <w:keepNext/>
-      <w:keepLines/>
-      <w:pageBreakBefore w:val="0"/>
-      <w:numPr>
-        <w:numId w:val="0"/>
-      </w:numPr>
-      <w:spacing w:before="480"/>
-      <w:outlineLvl w:val="9"/>
-    </w:pPr>
-    <w:rPr>
-      <w:rFonts w:ascii="Cambria" w:eastAsia="Times New Roman" w:hAnsi="Cambria" w:cs="Times New Roman"/>
-      <w:bCs/>
-      <w:color w:val="365F91"/>
-      <w:sz w:val="28"/>
-      <w:lang w:val="en-US" w:eastAsia="en-US"/>
-    </w:rPr>
-  </w:style>
-  <w:style w:type="paragraph" w:customStyle="1" w:styleId="Clientlogo">
-    <w:name w:val="Client logo"/>
-    <w:basedOn w:val="Normal"/>
-    <w:uiPriority w:val="19"/>
-    <w:qFormat/>
-    <w:rsid w:val="0071598A"/>
-    <w:pPr>
-      <w:tabs>
-        <w:tab w:val="center" w:pos="4513"/>
-        <w:tab w:val="right" w:pos="9026"/>
-      </w:tabs>
-      <w:spacing w:after="0"/>
-    </w:pPr>
-    <w:rPr>
-      <w:szCs w:val="28"/>
-    </w:rPr>
-  </w:style>
-  <w:style w:type="paragraph" w:styleId="Header">
-    <w:name w:val="header"/>
-    <w:next w:val="Clientlogo"/>
-    <w:link w:val="HeaderChar"/>
-    <w:rsid w:val="0071598A"/>
-    <w:pPr>
-      <w:tabs>
-        <w:tab w:val="center" w:pos="4536"/>
-        <w:tab w:val="right" w:pos="9072"/>
-      </w:tabs>
-      <w:spacing w:before="120" w:after="60" w:line="276" w:lineRule="auto"/>
-    </w:pPr>
-    <w:rPr>
-      <w:rFonts w:cs="Arial"/>
-      <w:color w:val="262626"/>
-      <w:sz w:val="22"/>
-      <w:lang w:val="en-GB" w:eastAsia="en-GB"/>
-    </w:rPr>
-  </w:style>
-  <w:style w:type="character" w:customStyle="1" w:styleId="HeaderChar">
-    <w:name w:val="Header Char"/>
-    <w:basedOn w:val="DefaultParagraphFont"/>
-    <w:link w:val="Header"/>
-    <w:rsid w:val="0071598A"/>
-    <w:rPr>
-      <w:rFonts w:ascii="Calibri" w:eastAsia="Calibri" w:hAnsi="Calibri" w:cs="Arial"/>
-      <w:color w:val="262626"/>
-      <w:sz w:val="22"/>
-      <w:lang w:val="en-GB" w:eastAsia="en-GB" w:bidi="ar-SA"/>
-    </w:rPr>
-  </w:style>
-  <w:style w:type="paragraph" w:customStyle="1" w:styleId="QHeading1">
-    <w:name w:val="Q Heading 1"/>
-    <w:basedOn w:val="Normal"/>
-    <w:autoRedefine/>
-    <w:uiPriority w:val="99"/>
-    <w:qFormat/>
-    <w:rsid w:val="001C0925"/>
-    <w:pPr>
-      <w:pBdr>
-        <w:top w:val="single" w:sz="4" w:space="6" w:color="808080"/>
-        <w:bottom w:val="single" w:sz="4" w:space="10" w:color="808080"/>
-      </w:pBdr>
-      <w:spacing w:after="120" w:line="240" w:lineRule="auto"/>
-      <w:jc w:val="both"/>
-    </w:pPr>
-    <w:rPr>
-      <w:rFonts w:cs="Times New Roman"/>
-      <w:i/>
-      <w:color w:val="0098C7"/>
-      <w:sz w:val="20"/>
-      <w:szCs w:val="24"/>
-    </w:rPr>
-  </w:style>
-  <w:style w:type="paragraph" w:customStyle="1" w:styleId="Covertitle">
-    <w:name w:val="Cover title"/>
-    <w:basedOn w:val="Normal"/>
-    <w:autoRedefine/>
-    <w:uiPriority w:val="13"/>
-    <w:qFormat/>
-    <w:rsid w:val="00C35AB5"/>
-    <w:rPr>
-      <w:rFonts w:cs="Calibri"/>
-      <w:color w:val="0098C7"/>
-      <w:sz w:val="72"/>
-      <w:szCs w:val="36"/>
-    </w:rPr>
-  </w:style>
-  <w:style w:type="paragraph" w:customStyle="1" w:styleId="Pagenumbers">
-    <w:name w:val="Page numbers"/>
-    <w:basedOn w:val="Caption"/>
-    <w:next w:val="Footer"/>
-    <w:link w:val="PagenumbersChar"/>
-    <w:uiPriority w:val="19"/>
-    <w:qFormat/>
-    <w:rsid w:val="0071598A"/>
-    <w:pPr>
-      <w:tabs>
-        <w:tab w:val="center" w:pos="4513"/>
-        <w:tab w:val="right" w:pos="9026"/>
-      </w:tabs>
-      <w:spacing w:after="0"/>
-    </w:pPr>
-    <w:rPr>
-      <w:rFonts w:cs="Times New Roman"/>
-      <w:b w:val="0"/>
-      <w:bCs w:val="0"/>
-      <w:color w:val="262626"/>
-      <w:sz w:val="16"/>
-      <w:szCs w:val="20"/>
-    </w:rPr>
-  </w:style>
-  <w:style w:type="paragraph" w:styleId="Footer">
-    <w:name w:val="footer"/>
-    <w:basedOn w:val="Normal"/>
-    <w:link w:val="FooterChar"/>
-    <w:rsid w:val="0071598A"/>
-    <w:pPr>
-      <w:tabs>
-        <w:tab w:val="center" w:pos="4536"/>
-        <w:tab w:val="right" w:pos="9072"/>
-      </w:tabs>
-    </w:pPr>
-  </w:style>
-  <w:style w:type="character" w:customStyle="1" w:styleId="FooterChar">
-    <w:name w:val="Footer Char"/>
-    <w:basedOn w:val="DefaultParagraphFont"/>
-    <w:link w:val="Footer"/>
-    <w:rsid w:val="0071598A"/>
-    <w:rPr>
-      <w:rFonts w:ascii="Calibri" w:eastAsia="Calibri" w:hAnsi="Calibri" w:cs="Arial"/>
-      <w:color w:val="262626"/>
-      <w:sz w:val="22"/>
-      <w:lang w:eastAsia="en-GB"/>
-    </w:rPr>
-  </w:style>
-  <w:style w:type="character" w:customStyle="1" w:styleId="PagenumbersChar">
-    <w:name w:val="Page numbers Char"/>
-    <w:link w:val="Pagenumbers"/>
-    <w:uiPriority w:val="19"/>
-    <w:rsid w:val="0071598A"/>
-    <w:rPr>
-      <w:rFonts w:ascii="Calibri" w:eastAsia="Calibri" w:hAnsi="Calibri" w:cs="Arial"/>
-      <w:color w:val="262626"/>
-      <w:sz w:val="16"/>
-      <w:lang w:eastAsia="en-GB"/>
-    </w:rPr>
-  </w:style>
-  <w:style w:type="paragraph" w:customStyle="1" w:styleId="QuestionStyle">
-    <w:name w:val="Question Style"/>
-    <w:next w:val="Normal"/>
-    <w:uiPriority w:val="19"/>
-    <w:qFormat/>
-    <w:rsid w:val="001C0925"/>
-    <w:pPr>
-      <w:pBdr>
-        <w:top w:val="single" w:sz="4" w:space="1" w:color="auto"/>
-        <w:bottom w:val="single" w:sz="4" w:space="1" w:color="auto"/>
-      </w:pBdr>
-      <w:spacing w:before="240" w:after="120" w:line="276" w:lineRule="auto"/>
-    </w:pPr>
-    <w:rPr>
-      <w:rFonts w:ascii="Arial" w:hAnsi="Arial"/>
-      <w:i/>
-      <w:color w:val="0098C7"/>
-      <w:szCs w:val="24"/>
-      <w:lang w:val="en-US" w:eastAsia="en-GB"/>
-    </w:rPr>
-  </w:style>
-  <w:style w:type="paragraph" w:customStyle="1" w:styleId="numberedquestionstyle">
-    <w:name w:val="numbered question style"/>
-    <w:next w:val="Normal"/>
-    <w:autoRedefine/>
-    <w:uiPriority w:val="19"/>
-    <w:qFormat/>
-    <w:rsid w:val="001C0925"/>
-    <w:pPr>
-      <w:numPr>
-        <w:numId w:val="6"/>
-      </w:numPr>
-      <w:pBdr>
-        <w:top w:val="single" w:sz="4" w:space="1" w:color="auto"/>
-        <w:bottom w:val="single" w:sz="4" w:space="1" w:color="auto"/>
-      </w:pBdr>
-    </w:pPr>
-    <w:rPr>
-      <w:rFonts w:ascii="Arial" w:hAnsi="Arial"/>
-      <w:i/>
-      <w:color w:val="0098C7"/>
-      <w:szCs w:val="24"/>
-      <w:lang w:val="en-US" w:eastAsia="en-GB"/>
-    </w:rPr>
-  </w:style>
-  <w:style w:type="paragraph" w:customStyle="1" w:styleId="HeadingAppendix">
-    <w:name w:val="Heading Appendix"/>
-    <w:aliases w:val="ctrl+m,h"/>
-    <w:next w:val="Normal"/>
-    <w:uiPriority w:val="29"/>
-    <w:qFormat/>
-    <w:rsid w:val="001C0925"/>
-    <w:pPr>
-      <w:pageBreakBefore/>
-    </w:pPr>
-    <w:rPr>
-      <w:rFonts w:ascii="Arial" w:hAnsi="Arial" w:cs="Calibri"/>
-      <w:b/>
-      <w:color w:val="0098C7"/>
-      <w:sz w:val="36"/>
-      <w:szCs w:val="28"/>
-      <w:lang w:val="en-GB" w:eastAsia="en-GB"/>
-    </w:rPr>
-  </w:style>
-  <w:style w:type="paragraph" w:customStyle="1" w:styleId="breaddcrumbheading">
-    <w:name w:val="breaddcrumb heading"/>
-    <w:basedOn w:val="Header"/>
-    <w:uiPriority w:val="11"/>
-    <w:qFormat/>
-    <w:rsid w:val="00C35AB5"/>
-    <w:pPr>
-      <w:tabs>
-        <w:tab w:val="clear" w:pos="4536"/>
-        <w:tab w:val="clear" w:pos="9072"/>
-        <w:tab w:val="center" w:pos="4513"/>
-        <w:tab w:val="right" w:pos="9026"/>
-      </w:tabs>
-      <w:spacing w:after="0"/>
-    </w:pPr>
-    <w:rPr>
-      <w:rFonts w:ascii="Arial" w:hAnsi="Arial"/>
-      <w:noProof/>
-      <w:sz w:val="18"/>
-    </w:rPr>
-  </w:style>
-  <w:style w:type="paragraph" w:customStyle="1" w:styleId="Whitetextinheader">
-    <w:name w:val="White text in header"/>
-    <w:link w:val="WhitetextinheaderChar"/>
-    <w:uiPriority w:val="19"/>
-    <w:qFormat/>
-    <w:rsid w:val="0071598A"/>
-    <w:pPr>
-      <w:spacing w:before="120" w:after="120"/>
-      <w:jc w:val="center"/>
-    </w:pPr>
-    <w:rPr>
-      <w:rFonts w:ascii="Arial" w:hAnsi="Arial" w:cs="Arial"/>
-      <w:b/>
-      <w:bCs/>
-      <w:color w:val="FFFFFF"/>
-      <w:lang w:val="en-GB" w:eastAsia="en-GB"/>
-    </w:rPr>
-  </w:style>
-  <w:style w:type="character" w:customStyle="1" w:styleId="WhitetextinheaderChar">
-    <w:name w:val="White text in header Char"/>
-    <w:basedOn w:val="DefaultParagraphFont"/>
-    <w:link w:val="Whitetextinheader"/>
-    <w:uiPriority w:val="19"/>
-    <w:rsid w:val="0071598A"/>
-    <w:rPr>
-      <w:rFonts w:ascii="Arial" w:eastAsia="Calibri" w:hAnsi="Arial" w:cs="Arial"/>
-      <w:b/>
-      <w:bCs/>
-      <w:color w:val="FFFFFF"/>
-      <w:lang w:val="en-GB" w:eastAsia="en-GB" w:bidi="ar-SA"/>
-    </w:rPr>
-  </w:style>
-  <w:style w:type="paragraph" w:customStyle="1" w:styleId="BoldHeading">
-    <w:name w:val="Bold Heading"/>
-    <w:uiPriority w:val="10"/>
-    <w:qFormat/>
-    <w:rsid w:val="00C35AB5"/>
-    <w:pPr>
-      <w:spacing w:before="240" w:after="120"/>
-    </w:pPr>
-    <w:rPr>
-      <w:rFonts w:ascii="Arial" w:hAnsi="Arial" w:cs="Arial"/>
-      <w:b/>
-      <w:color w:val="0098C7"/>
-      <w:sz w:val="28"/>
-      <w:lang w:val="en-GB" w:eastAsia="en-GB"/>
-    </w:rPr>
-  </w:style>
-  <w:style w:type="paragraph" w:customStyle="1" w:styleId="subtitle">
-    <w:name w:val="sub title"/>
-    <w:autoRedefine/>
-    <w:uiPriority w:val="19"/>
-    <w:qFormat/>
-    <w:rsid w:val="001C0925"/>
-    <w:rPr>
-      <w:rFonts w:ascii="Arial" w:hAnsi="Arial" w:cs="Calibri"/>
-      <w:color w:val="0098C7"/>
-      <w:sz w:val="72"/>
-      <w:szCs w:val="36"/>
-      <w:lang w:val="en-GB" w:eastAsia="en-GB"/>
-    </w:rPr>
-  </w:style>
-  <w:style w:type="paragraph" w:customStyle="1" w:styleId="Contents">
-    <w:name w:val="Contents"/>
-    <w:uiPriority w:val="12"/>
-    <w:qFormat/>
-    <w:rsid w:val="00C35AB5"/>
-    <w:rPr>
-      <w:rFonts w:ascii="Arial" w:hAnsi="Arial" w:cs="Calibri"/>
-      <w:b/>
-      <w:color w:val="0098C7"/>
-      <w:sz w:val="36"/>
-      <w:szCs w:val="28"/>
-      <w:lang w:val="en-GB" w:eastAsia="en-GB"/>
-    </w:rPr>
-  </w:style>
-  <w:style w:type="paragraph" w:customStyle="1" w:styleId="1Bullet">
-    <w:name w:val="1 Bullet"/>
-    <w:basedOn w:val="Normal"/>
-    <w:autoRedefine/>
-    <w:uiPriority w:val="8"/>
-    <w:qFormat/>
-    <w:rsid w:val="00C35AB5"/>
-    <w:pPr>
-      <w:numPr>
-        <w:numId w:val="8"/>
-      </w:numPr>
-      <w:tabs>
-        <w:tab w:val="left" w:pos="624"/>
-      </w:tabs>
-      <w:spacing w:after="0" w:line="216" w:lineRule="auto"/>
-      <w:ind w:left="568" w:hanging="284"/>
-    </w:pPr>
-  </w:style>
-  <w:style w:type="paragraph" w:customStyle="1" w:styleId="2Bullet">
-    <w:name w:val="2 Bullet"/>
-    <w:basedOn w:val="Normal"/>
-    <w:autoRedefine/>
-    <w:uiPriority w:val="9"/>
-    <w:qFormat/>
-    <w:rsid w:val="00D16998"/>
-    <w:pPr>
-      <w:numPr>
-        <w:numId w:val="10"/>
-      </w:numPr>
-      <w:tabs>
-        <w:tab w:val="left" w:pos="624"/>
-      </w:tabs>
-      <w:spacing w:after="0" w:line="216" w:lineRule="auto"/>
-      <w:ind w:left="993" w:hanging="284"/>
-    </w:pPr>
-  </w:style>
-  <w:style w:type="paragraph" w:customStyle="1" w:styleId="3Bullet">
-    <w:name w:val="3 Bullet"/>
-    <w:basedOn w:val="2Bullet"/>
-    <w:autoRedefine/>
-    <w:uiPriority w:val="19"/>
-    <w:qFormat/>
-    <w:rsid w:val="00D16998"/>
-    <w:pPr>
-      <w:numPr>
-        <w:numId w:val="11"/>
-      </w:numPr>
-      <w:ind w:left="1276" w:hanging="284"/>
-    </w:pPr>
-  </w:style>
-  <w:style w:type="paragraph" w:customStyle="1" w:styleId="Tabletext">
-    <w:name w:val="Table text"/>
-    <w:autoRedefine/>
-    <w:uiPriority w:val="19"/>
-    <w:qFormat/>
-    <w:rsid w:val="001C0925"/>
-    <w:pPr>
-      <w:spacing w:before="60" w:after="60"/>
-    </w:pPr>
-    <w:rPr>
-      <w:rFonts w:ascii="Arial" w:hAnsi="Arial" w:cs="Calibri"/>
-      <w:bCs/>
-      <w:color w:val="262626"/>
-      <w:lang w:val="en-GB" w:eastAsia="en-GB"/>
-    </w:rPr>
-  </w:style>
-  <w:style w:type="paragraph" w:customStyle="1" w:styleId="NoNumbersubheading">
-    <w:name w:val="No Number sub heading"/>
-    <w:basedOn w:val="BoldHeading"/>
-    <w:uiPriority w:val="19"/>
-    <w:qFormat/>
-    <w:rsid w:val="0071598A"/>
-  </w:style>
-  <w:style w:type="paragraph" w:customStyle="1" w:styleId="CVText">
-    <w:name w:val="CV Text"/>
-    <w:basedOn w:val="Normal"/>
-    <w:uiPriority w:val="14"/>
-    <w:qFormat/>
-    <w:rsid w:val="0071598A"/>
-    <w:pPr>
-      <w:spacing w:before="60" w:line="240" w:lineRule="auto"/>
-    </w:pPr>
-  </w:style>
-  <w:style w:type="paragraph" w:styleId="NoSpacing">
-    <w:name w:val="No Spacing"/>
-    <w:uiPriority w:val="19"/>
-    <w:qFormat/>
-    <w:rsid w:val="001C0925"/>
-    <w:rPr>
-      <w:rFonts w:ascii="Arial" w:hAnsi="Arial" w:cs="Arial"/>
-      <w:color w:val="262626"/>
-      <w:sz w:val="22"/>
-      <w:lang w:val="en-GB" w:eastAsia="en-GB"/>
-    </w:rPr>
-  </w:style>
-  <w:style w:type="paragraph" w:styleId="Subtitle0">
-    <w:name w:val="Subtitle"/>
-    <w:basedOn w:val="Normal"/>
-    <w:next w:val="Normal"/>
-    <w:link w:val="SubtitleChar"/>
-    <w:uiPriority w:val="19"/>
-    <w:rsid w:val="001C0925"/>
-    <w:pPr>
-      <w:numPr>
-        <w:ilvl w:val="1"/>
-      </w:numPr>
-      <w:spacing w:after="160"/>
-    </w:pPr>
-    <w:rPr>
-      <w:rFonts w:eastAsiaTheme="minorEastAsia" w:cstheme="minorBidi"/>
-      <w:color w:val="auto"/>
-      <w:spacing w:val="15"/>
-      <w:szCs w:val="22"/>
-    </w:rPr>
-  </w:style>
-  <w:style w:type="character" w:customStyle="1" w:styleId="SubtitleChar">
-    <w:name w:val="Subtitle Char"/>
-    <w:basedOn w:val="DefaultParagraphFont"/>
-    <w:link w:val="Subtitle0"/>
-    <w:uiPriority w:val="19"/>
-    <w:rsid w:val="001C0925"/>
-    <w:rPr>
-      <w:rFonts w:ascii="Arial" w:eastAsiaTheme="minorEastAsia" w:hAnsi="Arial" w:cstheme="minorBidi"/>
-      <w:spacing w:val="15"/>
-      <w:sz w:val="22"/>
-      <w:szCs w:val="22"/>
-      <w:lang w:val="en-GB" w:eastAsia="en-GB"/>
-    </w:rPr>
-  </w:style>
-  <w:style w:type="character" w:styleId="SubtleEmphasis">
-    <w:name w:val="Subtle Emphasis"/>
-    <w:basedOn w:val="DefaultParagraphFont"/>
-    <w:uiPriority w:val="19"/>
-    <w:qFormat/>
-    <w:rsid w:val="001C0925"/>
-    <w:rPr>
-      <w:i/>
-      <w:iCs/>
-      <w:color w:val="404040" w:themeColor="text1" w:themeTint="BF"/>
-    </w:rPr>
-  </w:style>
-  <w:style w:type="paragraph" w:styleId="Title">
-    <w:name w:val="Title"/>
-    <w:basedOn w:val="Normal"/>
-    <w:next w:val="Normal"/>
-    <w:link w:val="TitleChar"/>
-    <w:uiPriority w:val="19"/>
-    <w:qFormat/>
-    <w:rsid w:val="001C0925"/>
-    <w:pPr>
-      <w:spacing w:before="0" w:after="0" w:line="240" w:lineRule="auto"/>
-      <w:contextualSpacing/>
-    </w:pPr>
-    <w:rPr>
-      <w:rFonts w:eastAsiaTheme="majorEastAsia" w:cstheme="majorBidi"/>
-      <w:color w:val="auto"/>
-      <w:spacing w:val="-10"/>
-      <w:kern w:val="28"/>
-      <w:sz w:val="56"/>
-      <w:szCs w:val="56"/>
-    </w:rPr>
-  </w:style>
-  <w:style w:type="character" w:customStyle="1" w:styleId="TitleChar">
-    <w:name w:val="Title Char"/>
-    <w:basedOn w:val="DefaultParagraphFont"/>
-    <w:link w:val="Title"/>
-    <w:uiPriority w:val="19"/>
-    <w:rsid w:val="001C0925"/>
-    <w:rPr>
-      <w:rFonts w:ascii="Arial" w:eastAsiaTheme="majorEastAsia" w:hAnsi="Arial" w:cstheme="majorBidi"/>
-      <w:spacing w:val="-10"/>
-      <w:kern w:val="28"/>
-      <w:sz w:val="56"/>
-      <w:szCs w:val="56"/>
-      <w:lang w:val="en-GB" w:eastAsia="en-GB"/>
-    </w:rPr>
-  </w:style>
-  <w:style w:type="character" w:styleId="Emphasis">
-    <w:name w:val="Emphasis"/>
-    <w:basedOn w:val="DefaultParagraphFont"/>
-    <w:uiPriority w:val="20"/>
-    <w:qFormat/>
-    <w:rsid w:val="001C0925"/>
-    <w:rPr>
-      <w:i/>
-      <w:iCs/>
-    </w:rPr>
-  </w:style>
-  <w:style w:type="character" w:styleId="IntenseEmphasis">
-    <w:name w:val="Intense Emphasis"/>
-    <w:basedOn w:val="DefaultParagraphFont"/>
-    <w:uiPriority w:val="21"/>
-    <w:qFormat/>
-    <w:rsid w:val="001C0925"/>
-    <w:rPr>
-      <w:rFonts w:ascii="Arial" w:hAnsi="Arial"/>
-      <w:i/>
-      <w:iCs/>
-      <w:color w:val="0098C7"/>
-    </w:rPr>
-  </w:style>
-  <w:style w:type="character" w:styleId="Strong">
-    <w:name w:val="Strong"/>
-    <w:basedOn w:val="DefaultParagraphFont"/>
-    <w:uiPriority w:val="22"/>
-    <w:qFormat/>
-    <w:rsid w:val="001C0925"/>
-    <w:rPr>
-      <w:b/>
-      <w:bCs/>
-    </w:rPr>
-  </w:style>
-  <w:style w:type="paragraph" w:styleId="Quote">
-    <w:name w:val="Quote"/>
-    <w:basedOn w:val="Normal"/>
-    <w:next w:val="Normal"/>
-    <w:link w:val="QuoteChar"/>
-    <w:uiPriority w:val="29"/>
-    <w:qFormat/>
-    <w:rsid w:val="001C0925"/>
-    <w:pPr>
-      <w:spacing w:before="200" w:after="160"/>
-      <w:ind w:left="864" w:right="864"/>
-      <w:jc w:val="center"/>
-    </w:pPr>
-    <w:rPr>
-      <w:i/>
-      <w:iCs/>
-      <w:color w:val="404040" w:themeColor="text1" w:themeTint="BF"/>
-    </w:rPr>
-  </w:style>
-  <w:style w:type="character" w:customStyle="1" w:styleId="QuoteChar">
-    <w:name w:val="Quote Char"/>
-    <w:basedOn w:val="DefaultParagraphFont"/>
-    <w:link w:val="Quote"/>
-    <w:uiPriority w:val="29"/>
-    <w:rsid w:val="001C0925"/>
-    <w:rPr>
-      <w:rFonts w:ascii="Arial" w:hAnsi="Arial" w:cs="Arial"/>
-      <w:i/>
-      <w:iCs/>
-      <w:color w:val="404040" w:themeColor="text1" w:themeTint="BF"/>
-      <w:sz w:val="22"/>
-      <w:lang w:val="en-GB" w:eastAsia="en-GB"/>
-    </w:rPr>
-  </w:style>
-  <w:style w:type="paragraph" w:styleId="IntenseQuote">
-    <w:name w:val="Intense Quote"/>
-    <w:basedOn w:val="Normal"/>
-    <w:next w:val="Normal"/>
-    <w:link w:val="IntenseQuoteChar"/>
-    <w:autoRedefine/>
-    <w:uiPriority w:val="30"/>
-    <w:qFormat/>
-    <w:rsid w:val="001C0925"/>
-    <w:pPr>
-      <w:pBdr>
-        <w:top w:val="single" w:sz="4" w:space="10" w:color="4F81BD" w:themeColor="accent1"/>
-        <w:bottom w:val="single" w:sz="4" w:space="10" w:color="4F81BD" w:themeColor="accent1"/>
-      </w:pBdr>
-      <w:spacing w:before="360" w:after="360"/>
-      <w:ind w:left="864" w:right="864"/>
-      <w:jc w:val="center"/>
-    </w:pPr>
-    <w:rPr>
-      <w:i/>
-      <w:iCs/>
-      <w:color w:val="0098C7"/>
-    </w:rPr>
-  </w:style>
-  <w:style w:type="character" w:customStyle="1" w:styleId="IntenseQuoteChar">
-    <w:name w:val="Intense Quote Char"/>
-    <w:basedOn w:val="DefaultParagraphFont"/>
-    <w:link w:val="IntenseQuote"/>
-    <w:uiPriority w:val="30"/>
-    <w:rsid w:val="001C0925"/>
-    <w:rPr>
-      <w:rFonts w:ascii="Arial" w:hAnsi="Arial" w:cs="Arial"/>
-      <w:i/>
-      <w:iCs/>
-      <w:color w:val="0098C7"/>
-      <w:sz w:val="22"/>
-      <w:lang w:val="en-GB" w:eastAsia="en-GB"/>
-    </w:rPr>
-  </w:style>
-  <w:style w:type="character" w:styleId="SubtleReference">
-    <w:name w:val="Subtle Reference"/>
-    <w:basedOn w:val="DefaultParagraphFont"/>
-    <w:uiPriority w:val="31"/>
-    <w:qFormat/>
-    <w:rsid w:val="001C0925"/>
-    <w:rPr>
-      <w:smallCaps/>
-      <w:color w:val="5A5A5A" w:themeColor="text1" w:themeTint="A5"/>
-    </w:rPr>
-  </w:style>
-  <w:style w:type="character" w:styleId="IntenseReference">
-    <w:name w:val="Intense Reference"/>
-    <w:basedOn w:val="DefaultParagraphFont"/>
-    <w:uiPriority w:val="32"/>
-    <w:qFormat/>
-    <w:rsid w:val="001C0925"/>
-    <w:rPr>
-      <w:rFonts w:ascii="Arial" w:hAnsi="Arial"/>
-      <w:b/>
-      <w:bCs/>
-      <w:smallCaps/>
-      <w:color w:val="0098C7"/>
-      <w:spacing w:val="5"/>
-    </w:rPr>
-  </w:style>
-  <w:style w:type="character" w:styleId="BookTitle">
-    <w:name w:val="Book Title"/>
-    <w:basedOn w:val="DefaultParagraphFont"/>
+    <w:basedOn w:val="Domylnaczcionkaakapitu"/>
     <w:uiPriority w:val="33"/>
     <w:qFormat/>
     <w:rsid w:val="001C0925"/>

</xml_diff>